<commit_message>
v3 done... almost final
</commit_message>
<xml_diff>
--- a/MS/CCADD-q2-draft v3 SBM.docx
+++ b/MS/CCADD-q2-draft v3 SBM.docx
@@ -522,19 +522,7 @@
           <w:szCs w:val="24"/>
           <w:lang w:val="fr-CH"/>
         </w:rPr>
-        <w:t>sbasak@nrri.u</w:t>
-      </w:r>
-      <w:bookmarkStart w:id="3" w:name="_GoBack"/>
-      <w:bookmarkEnd w:id="3"/>
-      <w:r>
-        <w:rPr>
-          <w:rFonts w:ascii="Times New Roman" w:hAnsi="Times New Roman"/>
-          <w:color w:val="auto"/>
-          <w:sz w:val="24"/>
-          <w:szCs w:val="24"/>
-          <w:lang w:val="fr-CH"/>
-        </w:rPr>
-        <w:t>mn.edu</w:t>
+        <w:t>sbasak@nrri.umn.edu</w:t>
       </w:r>
       <w:r>
         <w:rPr>
@@ -632,8 +620,8 @@
         </w:rPr>
         <w:t xml:space="preserve">the </w:t>
       </w:r>
+      <w:commentRangeStart w:id="3"/>
       <w:commentRangeStart w:id="4"/>
-      <w:commentRangeStart w:id="5"/>
       <w:r>
         <w:rPr>
           <w:rFonts w:ascii="Times New Roman" w:hAnsi="Times New Roman" w:cs="Times New Roman"/>
@@ -643,23 +631,23 @@
         </w:rPr>
         <w:t>model</w:t>
       </w:r>
+      <w:commentRangeEnd w:id="3"/>
+      <w:r>
+        <w:rPr>
+          <w:rStyle w:val="CommentReference"/>
+          <w:rFonts w:ascii="Times New Roman" w:hAnsi="Times New Roman" w:cs="Times New Roman"/>
+          <w:sz w:val="24"/>
+          <w:szCs w:val="24"/>
+        </w:rPr>
+        <w:commentReference w:id="3"/>
+      </w:r>
       <w:commentRangeEnd w:id="4"/>
       <w:r>
         <w:rPr>
           <w:rStyle w:val="CommentReference"/>
           <w:rFonts w:ascii="Times New Roman" w:hAnsi="Times New Roman" w:cs="Times New Roman"/>
-          <w:sz w:val="24"/>
-          <w:szCs w:val="24"/>
         </w:rPr>
         <w:commentReference w:id="4"/>
-      </w:r>
-      <w:commentRangeEnd w:id="5"/>
-      <w:r>
-        <w:rPr>
-          <w:rStyle w:val="CommentReference"/>
-          <w:rFonts w:ascii="Times New Roman" w:hAnsi="Times New Roman" w:cs="Times New Roman"/>
-        </w:rPr>
-        <w:commentReference w:id="5"/>
       </w:r>
       <w:r>
         <w:rPr>
@@ -757,6 +745,12 @@
           <w:sz w:val="24"/>
           <w:szCs w:val="24"/>
         </w:rPr>
+        <w:commentReference w:id="5"/>
+      </w:r>
+      <w:r>
+        <w:rPr>
+          <w:rStyle w:val="CommentReference"/>
+        </w:rPr>
         <w:commentReference w:id="6"/>
       </w:r>
       <w:r>
@@ -1068,7 +1062,24 @@
           <w:szCs w:val="24"/>
           <w:lang w:eastAsia="de-DE" w:bidi="en-US"/>
         </w:rPr>
-        <w:t>-fold, external and repeated external validation,</w:t>
+        <w:t xml:space="preserve">-fold, external and </w:t>
+      </w:r>
+      <w:r>
+        <w:rPr>
+          <w:rFonts w:ascii="Times New Roman" w:hAnsi="Times New Roman" w:cs="Times New Roman"/>
+          <w:sz w:val="24"/>
+          <w:szCs w:val="24"/>
+        </w:rPr>
+        <w:t>multi-split</w:t>
+      </w:r>
+      <w:r>
+        <w:rPr>
+          <w:rFonts w:ascii="Times New Roman" w:hAnsi="Times New Roman" w:cs="Times New Roman"/>
+          <w:sz w:val="24"/>
+          <w:szCs w:val="24"/>
+          <w:lang w:eastAsia="de-DE" w:bidi="en-US"/>
+        </w:rPr>
+        <w:t xml:space="preserve"> validation,</w:t>
       </w:r>
       <w:r>
         <w:rPr>
@@ -1122,6 +1133,7 @@
       <w:r>
         <w:rPr>
           <w:rFonts w:ascii="Times New Roman" w:hAnsi="Times New Roman" w:cs="Times New Roman"/>
+          <w:color w:val="FF0000"/>
           <w:sz w:val="24"/>
           <w:szCs w:val="24"/>
           <w:lang w:eastAsia="de-DE" w:bidi="en-US"/>
@@ -1462,6 +1474,7 @@
           <w:id w:val="-1776314870"/>
           <w:citation/>
         </w:sdtPr>
+        <w:sdtEndPr/>
         <w:sdtContent>
           <w:customXmlInsRangeEnd w:id="14"/>
           <w:ins w:id="15" w:author="Subho Majumdar" w:date="2017-07-25T16:34:00Z">
@@ -1799,6 +1812,7 @@
           <w:id w:val="1447424744"/>
           <w:citation/>
         </w:sdtPr>
+        <w:sdtEndPr/>
         <w:sdtContent>
           <w:customXmlInsRangeEnd w:id="25"/>
           <w:ins w:id="26" w:author="Subho Majumdar" w:date="2017-07-25T16:35:00Z">
@@ -2117,6 +2131,7 @@
           <w:id w:val="1392154938"/>
           <w:citation/>
         </w:sdtPr>
+        <w:sdtEndPr/>
         <w:sdtContent>
           <w:customXmlInsRangeEnd w:id="31"/>
           <w:ins w:id="32" w:author="Subho Majumdar" w:date="2017-07-25T16:36:00Z">
@@ -2304,6 +2319,7 @@
         <w:t xml:space="preserve">of </w:t>
       </w:r>
       <w:commentRangeStart w:id="37"/>
+      <w:commentRangeStart w:id="38"/>
       <w:r>
         <w:rPr>
           <w:rFonts w:ascii="Times New Roman" w:hAnsi="Times New Roman" w:cs="Times New Roman"/>
@@ -2323,6 +2339,14 @@
         </w:rPr>
         <w:commentReference w:id="37"/>
       </w:r>
+      <w:commentRangeEnd w:id="38"/>
+      <w:r>
+        <w:rPr>
+          <w:rStyle w:val="CommentReference"/>
+          <w:rFonts w:ascii="Times New Roman" w:hAnsi="Times New Roman" w:cs="Times New Roman"/>
+        </w:rPr>
+        <w:commentReference w:id="38"/>
+      </w:r>
       <w:r>
         <w:rPr>
           <w:rFonts w:ascii="Times New Roman" w:hAnsi="Times New Roman" w:cs="Times New Roman"/>
@@ -2496,7 +2520,7 @@
         </w:rPr>
         <w:t>aspects of chemical structures, e.g.; topological indices</w:t>
       </w:r>
-      <w:customXmlInsRangeStart w:id="38" w:author="Subho Majumdar" w:date="2017-07-25T16:37:00Z"/>
+      <w:customXmlInsRangeStart w:id="39" w:author="Subho Majumdar" w:date="2017-07-25T16:37:00Z"/>
       <w:sdt>
         <w:sdtPr>
           <w:rPr>
@@ -2508,9 +2532,10 @@
           <w:id w:val="-67501238"/>
           <w:citation/>
         </w:sdtPr>
+        <w:sdtEndPr/>
         <w:sdtContent>
-          <w:customXmlInsRangeEnd w:id="38"/>
-          <w:ins w:id="39" w:author="Subho Majumdar" w:date="2017-07-25T16:37:00Z">
+          <w:customXmlInsRangeEnd w:id="39"/>
+          <w:ins w:id="40" w:author="Subho Majumdar" w:date="2017-07-25T16:37:00Z">
             <w:r>
               <w:rPr>
                 <w:rFonts w:ascii="Times New Roman" w:hAnsi="Times New Roman" w:cs="Times New Roman"/>
@@ -2530,7 +2555,7 @@
               <w:instrText xml:space="preserve"> CITATION Kie76 \l 1033 </w:instrText>
             </w:r>
           </w:ins>
-          <w:ins w:id="40" w:author="Subho Majumdar" w:date="2017-07-25T16:40:00Z">
+          <w:ins w:id="41" w:author="Subho Majumdar" w:date="2017-07-25T16:40:00Z">
             <w:r>
               <w:rPr>
                 <w:rFonts w:ascii="Times New Roman" w:hAnsi="Times New Roman" w:cs="Times New Roman"/>
@@ -2569,7 +2594,7 @@
             </w:rPr>
             <w:t>[6, 7, 8]</w:t>
           </w:r>
-          <w:ins w:id="41" w:author="Subho Majumdar" w:date="2017-07-25T16:37:00Z">
+          <w:ins w:id="42" w:author="Subho Majumdar" w:date="2017-07-25T16:37:00Z">
             <w:r>
               <w:rPr>
                 <w:rFonts w:ascii="Times New Roman" w:hAnsi="Times New Roman" w:cs="Times New Roman"/>
@@ -2580,11 +2605,11 @@
               <w:fldChar w:fldCharType="end"/>
             </w:r>
           </w:ins>
-          <w:customXmlInsRangeStart w:id="42" w:author="Subho Majumdar" w:date="2017-07-25T16:37:00Z"/>
+          <w:customXmlInsRangeStart w:id="43" w:author="Subho Majumdar" w:date="2017-07-25T16:37:00Z"/>
         </w:sdtContent>
       </w:sdt>
-      <w:customXmlInsRangeEnd w:id="42"/>
-      <w:del w:id="43" w:author="Subho Majumdar" w:date="2017-07-25T16:36:00Z">
+      <w:customXmlInsRangeEnd w:id="43"/>
+      <w:del w:id="44" w:author="Subho Majumdar" w:date="2017-07-25T16:36:00Z">
         <w:r>
           <w:rPr>
             <w:rFonts w:ascii="Times New Roman" w:hAnsi="Times New Roman" w:cs="Times New Roman"/>
@@ -2660,7 +2685,7 @@
         </w:rPr>
         <w:t xml:space="preserve"> of substructures</w:t>
       </w:r>
-      <w:customXmlInsRangeStart w:id="44" w:author="Subho Majumdar" w:date="2017-07-25T16:37:00Z"/>
+      <w:customXmlInsRangeStart w:id="45" w:author="Subho Majumdar" w:date="2017-07-25T16:37:00Z"/>
       <w:sdt>
         <w:sdtPr>
           <w:rPr>
@@ -2672,9 +2697,10 @@
           <w:id w:val="134148830"/>
           <w:citation/>
         </w:sdtPr>
+        <w:sdtEndPr/>
         <w:sdtContent>
-          <w:customXmlInsRangeEnd w:id="44"/>
-          <w:ins w:id="45" w:author="Subho Majumdar" w:date="2017-07-25T16:37:00Z">
+          <w:customXmlInsRangeEnd w:id="45"/>
+          <w:ins w:id="46" w:author="Subho Majumdar" w:date="2017-07-25T16:37:00Z">
             <w:r>
               <w:rPr>
                 <w:rFonts w:ascii="Times New Roman" w:hAnsi="Times New Roman" w:cs="Times New Roman"/>
@@ -2722,7 +2748,7 @@
             </w:rPr>
             <w:t>[9]</w:t>
           </w:r>
-          <w:ins w:id="46" w:author="Subho Majumdar" w:date="2017-07-25T16:37:00Z">
+          <w:ins w:id="47" w:author="Subho Majumdar" w:date="2017-07-25T16:37:00Z">
             <w:r>
               <w:rPr>
                 <w:rFonts w:ascii="Times New Roman" w:hAnsi="Times New Roman" w:cs="Times New Roman"/>
@@ -2733,11 +2759,11 @@
               <w:fldChar w:fldCharType="end"/>
             </w:r>
           </w:ins>
-          <w:customXmlInsRangeStart w:id="47" w:author="Subho Majumdar" w:date="2017-07-25T16:37:00Z"/>
+          <w:customXmlInsRangeStart w:id="48" w:author="Subho Majumdar" w:date="2017-07-25T16:37:00Z"/>
         </w:sdtContent>
       </w:sdt>
-      <w:customXmlInsRangeEnd w:id="47"/>
-      <w:del w:id="48" w:author="Subho Majumdar" w:date="2017-07-25T16:37:00Z">
+      <w:customXmlInsRangeEnd w:id="48"/>
+      <w:del w:id="49" w:author="Subho Majumdar" w:date="2017-07-25T16:37:00Z">
         <w:r>
           <w:rPr>
             <w:rFonts w:ascii="Times New Roman" w:hAnsi="Times New Roman" w:cs="Times New Roman"/>
@@ -2856,7 +2882,7 @@
         </w:rPr>
         <w:t xml:space="preserve">lease see </w:t>
       </w:r>
-      <w:del w:id="49" w:author="Subho Majumdar" w:date="2017-07-25T16:40:00Z">
+      <w:del w:id="50" w:author="Subho Majumdar" w:date="2017-07-25T16:40:00Z">
         <w:r>
           <w:rPr>
             <w:rFonts w:ascii="Times New Roman" w:hAnsi="Times New Roman" w:cs="Times New Roman"/>
@@ -2876,7 +2902,7 @@
         </w:rPr>
         <w:t>review</w:t>
       </w:r>
-      <w:ins w:id="50" w:author="Subho Majumdar" w:date="2017-07-25T16:40:00Z">
+      <w:ins w:id="51" w:author="Subho Majumdar" w:date="2017-07-25T16:40:00Z">
         <w:r>
           <w:rPr>
             <w:rFonts w:ascii="Times New Roman" w:hAnsi="Times New Roman" w:cs="Times New Roman"/>
@@ -2896,7 +2922,7 @@
         </w:rPr>
         <w:t xml:space="preserve"> by Basak </w:t>
       </w:r>
-      <w:del w:id="51" w:author="Subho Majumdar" w:date="2017-07-25T16:37:00Z">
+      <w:del w:id="52" w:author="Subho Majumdar" w:date="2017-07-25T16:37:00Z">
         <w:r>
           <w:rPr>
             <w:rFonts w:ascii="Times New Roman" w:hAnsi="Times New Roman" w:cs="Times New Roman"/>
@@ -2934,7 +2960,7 @@
           <w:delText>]</w:delText>
         </w:r>
       </w:del>
-      <w:customXmlInsRangeStart w:id="52" w:author="Subho Majumdar" w:date="2017-07-25T16:40:00Z"/>
+      <w:customXmlInsRangeStart w:id="53" w:author="Subho Majumdar" w:date="2017-07-25T16:40:00Z"/>
       <w:sdt>
         <w:sdtPr>
           <w:rPr>
@@ -2946,9 +2972,10 @@
           <w:id w:val="-454645543"/>
           <w:citation/>
         </w:sdtPr>
+        <w:sdtEndPr/>
         <w:sdtContent>
-          <w:customXmlInsRangeEnd w:id="52"/>
-          <w:ins w:id="53" w:author="Subho Majumdar" w:date="2017-07-25T16:40:00Z">
+          <w:customXmlInsRangeEnd w:id="53"/>
+          <w:ins w:id="54" w:author="Subho Majumdar" w:date="2017-07-25T16:40:00Z">
             <w:r>
               <w:rPr>
                 <w:rFonts w:ascii="Times New Roman" w:hAnsi="Times New Roman" w:cs="Times New Roman"/>
@@ -2968,7 +2995,7 @@
               <w:instrText xml:space="preserve"> CITATION Bas131 \l 1033 </w:instrText>
             </w:r>
           </w:ins>
-          <w:ins w:id="54" w:author="Subho Majumdar" w:date="2017-07-25T16:41:00Z">
+          <w:ins w:id="55" w:author="Subho Majumdar" w:date="2017-07-25T16:41:00Z">
             <w:r>
               <w:rPr>
                 <w:rFonts w:ascii="Times New Roman" w:hAnsi="Times New Roman" w:cs="Times New Roman"/>
@@ -3007,7 +3034,7 @@
             </w:rPr>
             <w:t>[5, 10]</w:t>
           </w:r>
-          <w:ins w:id="55" w:author="Subho Majumdar" w:date="2017-07-25T16:40:00Z">
+          <w:ins w:id="56" w:author="Subho Majumdar" w:date="2017-07-25T16:40:00Z">
             <w:r>
               <w:rPr>
                 <w:rFonts w:ascii="Times New Roman" w:hAnsi="Times New Roman" w:cs="Times New Roman"/>
@@ -3018,10 +3045,10 @@
               <w:fldChar w:fldCharType="end"/>
             </w:r>
           </w:ins>
-          <w:customXmlInsRangeStart w:id="56" w:author="Subho Majumdar" w:date="2017-07-25T16:40:00Z"/>
+          <w:customXmlInsRangeStart w:id="57" w:author="Subho Majumdar" w:date="2017-07-25T16:40:00Z"/>
         </w:sdtContent>
       </w:sdt>
-      <w:customXmlInsRangeEnd w:id="56"/>
+      <w:customXmlInsRangeEnd w:id="57"/>
       <w:r>
         <w:rPr>
           <w:rFonts w:ascii="Times New Roman" w:hAnsi="Times New Roman" w:cs="Times New Roman"/>
@@ -3080,7 +3107,7 @@
         </w:rPr>
         <w:t xml:space="preserve"> descriptors</w:t>
       </w:r>
-      <w:del w:id="57" w:author="Subho Majumdar" w:date="2017-07-25T16:55:00Z">
+      <w:del w:id="58" w:author="Subho Majumdar" w:date="2017-07-25T16:55:00Z">
         <w:r>
           <w:rPr>
             <w:rFonts w:ascii="Times New Roman" w:hAnsi="Times New Roman" w:cs="Times New Roman"/>
@@ -3091,7 +3118,7 @@
           <w:delText xml:space="preserve"> [11-16]</w:delText>
         </w:r>
       </w:del>
-      <w:customXmlInsRangeStart w:id="58" w:author="Subho Majumdar" w:date="2017-07-25T16:55:00Z"/>
+      <w:customXmlInsRangeStart w:id="59" w:author="Subho Majumdar" w:date="2017-07-25T16:55:00Z"/>
       <w:sdt>
         <w:sdtPr>
           <w:rPr>
@@ -3103,9 +3130,10 @@
           <w:id w:val="1691106640"/>
           <w:citation/>
         </w:sdtPr>
+        <w:sdtEndPr/>
         <w:sdtContent>
-          <w:customXmlInsRangeEnd w:id="58"/>
-          <w:ins w:id="59" w:author="Subho Majumdar" w:date="2017-07-25T16:55:00Z">
+          <w:customXmlInsRangeEnd w:id="59"/>
+          <w:ins w:id="60" w:author="Subho Majumdar" w:date="2017-07-25T16:55:00Z">
             <w:r>
               <w:rPr>
                 <w:rFonts w:ascii="Times New Roman" w:hAnsi="Times New Roman" w:cs="Times New Roman"/>
@@ -3125,7 +3153,7 @@
               <w:instrText xml:space="preserve"> CITATION Bas881 \l 1033  \m Bas931</w:instrText>
             </w:r>
           </w:ins>
-          <w:ins w:id="60" w:author="Subho Majumdar" w:date="2017-07-25T16:56:00Z">
+          <w:ins w:id="61" w:author="Subho Majumdar" w:date="2017-07-25T16:56:00Z">
             <w:r>
               <w:rPr>
                 <w:rFonts w:ascii="Times New Roman" w:hAnsi="Times New Roman" w:cs="Times New Roman"/>
@@ -3136,7 +3164,7 @@
               <w:instrText xml:space="preserve"> \m Mol03</w:instrText>
             </w:r>
           </w:ins>
-          <w:ins w:id="61" w:author="Subho Majumdar" w:date="2017-07-25T17:01:00Z">
+          <w:ins w:id="62" w:author="Subho Majumdar" w:date="2017-07-25T17:01:00Z">
             <w:r>
               <w:rPr>
                 <w:rFonts w:ascii="Times New Roman" w:hAnsi="Times New Roman" w:cs="Times New Roman"/>
@@ -3184,7 +3212,7 @@
             </w:rPr>
             <w:t>[11, 12, 13, 14, 15, 16]</w:t>
           </w:r>
-          <w:ins w:id="62" w:author="Subho Majumdar" w:date="2017-07-25T16:55:00Z">
+          <w:ins w:id="63" w:author="Subho Majumdar" w:date="2017-07-25T16:55:00Z">
             <w:r>
               <w:rPr>
                 <w:rFonts w:ascii="Times New Roman" w:hAnsi="Times New Roman" w:cs="Times New Roman"/>
@@ -3195,10 +3223,10 @@
               <w:fldChar w:fldCharType="end"/>
             </w:r>
           </w:ins>
-          <w:customXmlInsRangeStart w:id="63" w:author="Subho Majumdar" w:date="2017-07-25T16:55:00Z"/>
+          <w:customXmlInsRangeStart w:id="64" w:author="Subho Majumdar" w:date="2017-07-25T16:55:00Z"/>
         </w:sdtContent>
       </w:sdt>
-      <w:customXmlInsRangeEnd w:id="63"/>
+      <w:customXmlInsRangeEnd w:id="64"/>
       <w:r>
         <w:rPr>
           <w:rFonts w:ascii="Times New Roman" w:hAnsi="Times New Roman" w:cs="Times New Roman"/>
@@ -3225,7 +3253,7 @@
           <w:iCs/>
           <w:sz w:val="24"/>
           <w:szCs w:val="24"/>
-          <w:rPrChange w:id="64" w:author="Subho Majumdar" w:date="2017-07-25T16:07:00Z">
+          <w:rPrChange w:id="65" w:author="Subho Majumdar" w:date="2017-07-25T16:07:00Z">
             <w:rPr>
               <w:rFonts w:ascii="Times New Roman" w:hAnsi="Times New Roman" w:cs="Times New Roman"/>
               <w:bCs/>
@@ -3245,7 +3273,7 @@
         </w:rPr>
         <w:t xml:space="preserve">) is much larger as compared to the number of data points to be modeled </w:t>
       </w:r>
-      <w:del w:id="65" w:author="Subho Majumdar" w:date="2017-07-25T16:07:00Z">
+      <w:del w:id="66" w:author="Subho Majumdar" w:date="2017-07-25T16:07:00Z">
         <w:r>
           <w:rPr>
             <w:rFonts w:ascii="Times New Roman" w:hAnsi="Times New Roman" w:cs="Times New Roman"/>
@@ -3273,7 +3301,7 @@
           <w:iCs/>
           <w:sz w:val="24"/>
           <w:szCs w:val="24"/>
-          <w:rPrChange w:id="66" w:author="Subho Majumdar" w:date="2017-07-25T16:07:00Z">
+          <w:rPrChange w:id="67" w:author="Subho Majumdar" w:date="2017-07-25T16:07:00Z">
             <w:rPr>
               <w:rFonts w:ascii="Times New Roman" w:hAnsi="Times New Roman" w:cs="Times New Roman"/>
               <w:bCs/>
@@ -3302,7 +3330,7 @@
         </w:rPr>
         <w:t xml:space="preserve">Such a situation </w:t>
       </w:r>
-      <w:ins w:id="67" w:author="Subho Majumdar" w:date="2017-07-25T16:07:00Z">
+      <w:ins w:id="68" w:author="Subho Majumdar" w:date="2017-07-25T16:07:00Z">
         <w:r>
           <w:rPr>
             <w:rFonts w:ascii="Times New Roman" w:hAnsi="Times New Roman" w:cs="Times New Roman"/>
@@ -3333,6 +3361,7 @@
           <w:id w:val="330266875"/>
           <w:citation/>
         </w:sdtPr>
+        <w:sdtEndPr/>
         <w:sdtContent>
           <w:r>
             <w:rPr>
@@ -3448,6 +3477,7 @@
           <w:id w:val="512116796"/>
           <w:citation/>
         </w:sdtPr>
+        <w:sdtEndPr/>
         <w:sdtContent>
           <w:r>
             <w:rPr>
@@ -3464,14 +3494,6 @@
               <w:bCs/>
               <w:sz w:val="24"/>
               <w:szCs w:val="24"/>
-              <w:rPrChange w:id="68" w:author="Subho Majumdar" w:date="2017-07-28T10:09:00Z">
-                <w:rPr>
-                  <w:rFonts w:ascii="Times New Roman" w:hAnsi="Times New Roman" w:cs="Times New Roman"/>
-                  <w:bCs/>
-                  <w:sz w:val="24"/>
-                  <w:szCs w:val="24"/>
-                </w:rPr>
-              </w:rPrChange>
             </w:rPr>
             <w:instrText xml:space="preserve"> CITATION Bas07 \l 1033 </w:instrText>
           </w:r>
@@ -3791,6 +3813,7 @@
           <w:id w:val="-896432714"/>
           <w:citation/>
         </w:sdtPr>
+        <w:sdtEndPr/>
         <w:sdtContent>
           <w:r>
             <w:rPr>
@@ -3807,14 +3830,6 @@
               <w:bCs/>
               <w:sz w:val="24"/>
               <w:szCs w:val="24"/>
-              <w:rPrChange w:id="72" w:author="Subho Majumdar" w:date="2017-07-28T10:09:00Z">
-                <w:rPr>
-                  <w:rFonts w:ascii="Times New Roman" w:hAnsi="Times New Roman" w:cs="Times New Roman"/>
-                  <w:bCs/>
-                  <w:sz w:val="24"/>
-                  <w:szCs w:val="24"/>
-                </w:rPr>
-              </w:rPrChange>
             </w:rPr>
             <w:instrText xml:space="preserve"> CITATION Gol02 \l 1033 </w:instrText>
           </w:r>
@@ -3824,7 +3839,7 @@
               <w:bCs/>
               <w:sz w:val="24"/>
               <w:szCs w:val="24"/>
-              <w:rPrChange w:id="73" w:author="Subho Majumdar" w:date="2017-07-28T10:09:00Z">
+              <w:rPrChange w:id="72" w:author="Subho Majumdar" w:date="2017-07-28T10:09:00Z">
                 <w:rPr>
                   <w:rFonts w:ascii="Times New Roman" w:hAnsi="Times New Roman" w:cs="Times New Roman"/>
                   <w:bCs/>
@@ -3957,6 +3972,7 @@
           <w:id w:val="448358414"/>
           <w:citation/>
         </w:sdtPr>
+        <w:sdtEndPr/>
         <w:sdtContent>
           <w:r>
             <w:rPr>
@@ -3973,14 +3989,6 @@
               <w:bCs/>
               <w:sz w:val="24"/>
               <w:szCs w:val="24"/>
-              <w:rPrChange w:id="74" w:author="Subho Majumdar" w:date="2017-07-28T10:09:00Z">
-                <w:rPr>
-                  <w:rFonts w:ascii="Times New Roman" w:hAnsi="Times New Roman" w:cs="Times New Roman"/>
-                  <w:bCs/>
-                  <w:sz w:val="24"/>
-                  <w:szCs w:val="24"/>
-                </w:rPr>
-              </w:rPrChange>
             </w:rPr>
             <w:instrText xml:space="preserve"> CITATION Haw03 \l 1033 </w:instrText>
           </w:r>
@@ -3990,7 +3998,7 @@
               <w:bCs/>
               <w:sz w:val="24"/>
               <w:szCs w:val="24"/>
-              <w:rPrChange w:id="75" w:author="Subho Majumdar" w:date="2017-07-28T10:09:00Z">
+              <w:rPrChange w:id="73" w:author="Subho Majumdar" w:date="2017-07-28T10:09:00Z">
                 <w:rPr>
                   <w:rFonts w:ascii="Times New Roman" w:hAnsi="Times New Roman" w:cs="Times New Roman"/>
                   <w:bCs/>
@@ -4220,14 +4228,6 @@
           <w:bCs/>
           <w:sz w:val="24"/>
           <w:szCs w:val="24"/>
-          <w:rPrChange w:id="76" w:author="Subho Majumdar" w:date="2017-07-28T10:09:00Z">
-            <w:rPr>
-              <w:rFonts w:ascii="Times New Roman" w:hAnsi="Times New Roman" w:cs="Times New Roman"/>
-              <w:bCs/>
-              <w:sz w:val="24"/>
-              <w:szCs w:val="24"/>
-            </w:rPr>
-          </w:rPrChange>
         </w:rPr>
         <w:t>forward selection in regression models</w:t>
       </w:r>
@@ -4237,14 +4237,6 @@
           <w:bCs/>
           <w:sz w:val="24"/>
           <w:szCs w:val="24"/>
-          <w:rPrChange w:id="77" w:author="Subho Majumdar" w:date="2017-07-28T10:09:00Z">
-            <w:rPr>
-              <w:rFonts w:ascii="Times New Roman" w:hAnsi="Times New Roman" w:cs="Times New Roman"/>
-              <w:bCs/>
-              <w:sz w:val="24"/>
-              <w:szCs w:val="24"/>
-            </w:rPr>
-          </w:rPrChange>
         </w:rPr>
         <w:t>) and/or tuning parameter selection</w:t>
       </w:r>
@@ -4254,40 +4246,16 @@
           <w:bCs/>
           <w:sz w:val="24"/>
           <w:szCs w:val="24"/>
-          <w:rPrChange w:id="78" w:author="Subho Majumdar" w:date="2017-07-28T10:09:00Z">
-            <w:rPr>
-              <w:rFonts w:ascii="Times New Roman" w:hAnsi="Times New Roman" w:cs="Times New Roman"/>
-              <w:bCs/>
-              <w:sz w:val="24"/>
-              <w:szCs w:val="24"/>
-            </w:rPr>
-          </w:rPrChange>
         </w:rPr>
         <w:t xml:space="preserve"> (</w:t>
       </w:r>
       <w:r>
         <w:rPr>
           <w:rFonts w:ascii="Times New Roman" w:hAnsi="Times New Roman" w:cs="Times New Roman"/>
-        </w:rPr>
-        <w:t>Least A</w:t>
-      </w:r>
-      <w:r>
-        <w:rPr>
-          <w:rFonts w:ascii="Times New Roman" w:hAnsi="Times New Roman" w:cs="Times New Roman"/>
-        </w:rPr>
-        <w:t xml:space="preserve">bsolute </w:t>
-      </w:r>
-      <w:r>
-        <w:rPr>
-          <w:rFonts w:ascii="Times New Roman" w:hAnsi="Times New Roman" w:cs="Times New Roman"/>
-        </w:rPr>
-        <w:t>Shrinkage and Selection O</w:t>
-      </w:r>
-      <w:r>
-        <w:rPr>
-          <w:rFonts w:ascii="Times New Roman" w:hAnsi="Times New Roman" w:cs="Times New Roman"/>
-        </w:rPr>
-        <w:t>perator</w:t>
+          <w:sz w:val="24"/>
+          <w:szCs w:val="24"/>
+        </w:rPr>
+        <w:t>Least Absolute Shrinkage and Selection Operator</w:t>
       </w:r>
       <w:r>
         <w:rPr>
@@ -4298,8 +4266,8 @@
         </w:rPr>
         <w:t xml:space="preserve"> (</w:t>
       </w:r>
-      <w:commentRangeStart w:id="79"/>
-      <w:commentRangeStart w:id="80"/>
+      <w:commentRangeStart w:id="74"/>
+      <w:commentRangeStart w:id="75"/>
       <w:r>
         <w:rPr>
           <w:rFonts w:ascii="Times New Roman" w:hAnsi="Times New Roman" w:cs="Times New Roman"/>
@@ -4309,7 +4277,7 @@
         </w:rPr>
         <w:t>LASSO</w:t>
       </w:r>
-      <w:commentRangeEnd w:id="79"/>
+      <w:commentRangeEnd w:id="74"/>
       <w:r>
         <w:rPr>
           <w:rStyle w:val="CommentReference"/>
@@ -4317,9 +4285,9 @@
           <w:sz w:val="24"/>
           <w:szCs w:val="24"/>
         </w:rPr>
-        <w:commentReference w:id="79"/>
-      </w:r>
-      <w:commentRangeEnd w:id="80"/>
+        <w:commentReference w:id="74"/>
+      </w:r>
+      <w:commentRangeEnd w:id="75"/>
       <w:r>
         <w:rPr>
           <w:rFonts w:ascii="Times New Roman" w:hAnsi="Times New Roman" w:cs="Times New Roman"/>
@@ -4333,8 +4301,10 @@
         <w:rPr>
           <w:rStyle w:val="CommentReference"/>
           <w:rFonts w:ascii="Times New Roman" w:hAnsi="Times New Roman" w:cs="Times New Roman"/>
-        </w:rPr>
-        <w:commentReference w:id="80"/>
+          <w:sz w:val="24"/>
+          <w:szCs w:val="24"/>
+        </w:rPr>
+        <w:commentReference w:id="75"/>
       </w:r>
       <w:r>
         <w:rPr>
@@ -4365,6 +4335,7 @@
           <w:id w:val="-1348022647"/>
           <w:citation/>
         </w:sdtPr>
+        <w:sdtEndPr/>
         <w:sdtContent>
           <w:r>
             <w:rPr>
@@ -4381,14 +4352,6 @@
               <w:bCs/>
               <w:sz w:val="24"/>
               <w:szCs w:val="24"/>
-              <w:rPrChange w:id="81" w:author="Subho Majumdar" w:date="2017-07-28T10:09:00Z">
-                <w:rPr>
-                  <w:rFonts w:ascii="Times New Roman" w:hAnsi="Times New Roman" w:cs="Times New Roman"/>
-                  <w:bCs/>
-                  <w:sz w:val="24"/>
-                  <w:szCs w:val="24"/>
-                </w:rPr>
-              </w:rPrChange>
             </w:rPr>
             <w:instrText xml:space="preserve"> CITATION Tib96 \l 1033 </w:instrText>
           </w:r>
@@ -4398,7 +4361,7 @@
               <w:bCs/>
               <w:sz w:val="24"/>
               <w:szCs w:val="24"/>
-              <w:rPrChange w:id="82" w:author="Subho Majumdar" w:date="2017-07-28T10:09:00Z">
+              <w:rPrChange w:id="76" w:author="Subho Majumdar" w:date="2017-07-28T10:09:00Z">
                 <w:rPr>
                   <w:rFonts w:ascii="Times New Roman" w:hAnsi="Times New Roman" w:cs="Times New Roman"/>
                   <w:bCs/>
@@ -4467,6 +4430,7 @@
           <w:id w:val="671846127"/>
           <w:citation/>
         </w:sdtPr>
+        <w:sdtEndPr/>
         <w:sdtContent>
           <w:r>
             <w:rPr>
@@ -4483,14 +4447,6 @@
               <w:bCs/>
               <w:sz w:val="24"/>
               <w:szCs w:val="24"/>
-              <w:rPrChange w:id="83" w:author="Subho Majumdar" w:date="2017-07-28T10:09:00Z">
-                <w:rPr>
-                  <w:rFonts w:ascii="Times New Roman" w:hAnsi="Times New Roman" w:cs="Times New Roman"/>
-                  <w:bCs/>
-                  <w:sz w:val="24"/>
-                  <w:szCs w:val="24"/>
-                </w:rPr>
-              </w:rPrChange>
             </w:rPr>
             <w:instrText xml:space="preserve"> CITATION Haw04 \l 1033 </w:instrText>
           </w:r>
@@ -4500,7 +4456,7 @@
               <w:bCs/>
               <w:sz w:val="24"/>
               <w:szCs w:val="24"/>
-              <w:rPrChange w:id="84" w:author="Subho Majumdar" w:date="2017-07-28T10:09:00Z">
+              <w:rPrChange w:id="77" w:author="Subho Majumdar" w:date="2017-07-28T10:09:00Z">
                 <w:rPr>
                   <w:rFonts w:ascii="Times New Roman" w:hAnsi="Times New Roman" w:cs="Times New Roman"/>
                   <w:bCs/>
@@ -4560,6 +4516,7 @@
           <w:id w:val="-1910838249"/>
           <w:citation/>
         </w:sdtPr>
+        <w:sdtEndPr/>
         <w:sdtContent>
           <w:r>
             <w:rPr>
@@ -4576,14 +4533,6 @@
               <w:bCs/>
               <w:sz w:val="24"/>
               <w:szCs w:val="24"/>
-              <w:rPrChange w:id="85" w:author="Subho Majumdar" w:date="2017-07-28T10:09:00Z">
-                <w:rPr>
-                  <w:rFonts w:ascii="Times New Roman" w:hAnsi="Times New Roman" w:cs="Times New Roman"/>
-                  <w:bCs/>
-                  <w:sz w:val="24"/>
-                  <w:szCs w:val="24"/>
-                </w:rPr>
-              </w:rPrChange>
             </w:rPr>
             <w:instrText xml:space="preserve"> CITATION Fil09 \l 1033  \m Bau14</w:instrText>
           </w:r>
@@ -4593,14 +4542,6 @@
               <w:bCs/>
               <w:sz w:val="24"/>
               <w:szCs w:val="24"/>
-              <w:rPrChange w:id="86" w:author="Subho Majumdar" w:date="2017-07-28T10:09:00Z">
-                <w:rPr>
-                  <w:rFonts w:ascii="Times New Roman" w:hAnsi="Times New Roman" w:cs="Times New Roman"/>
-                  <w:bCs/>
-                  <w:sz w:val="24"/>
-                  <w:szCs w:val="24"/>
-                </w:rPr>
-              </w:rPrChange>
             </w:rPr>
             <w:instrText xml:space="preserve"> \m Sto74</w:instrText>
           </w:r>
@@ -4610,7 +4551,7 @@
               <w:bCs/>
               <w:sz w:val="24"/>
               <w:szCs w:val="24"/>
-              <w:rPrChange w:id="87" w:author="Subho Majumdar" w:date="2017-07-28T10:09:00Z">
+              <w:rPrChange w:id="78" w:author="Subho Majumdar" w:date="2017-07-28T10:09:00Z">
                 <w:rPr>
                   <w:rFonts w:ascii="Times New Roman" w:hAnsi="Times New Roman" w:cs="Times New Roman"/>
                   <w:bCs/>
@@ -5020,7 +4961,8 @@
         </w:rPr>
         <w:t xml:space="preserve">Yang </w:t>
       </w:r>
-      <w:commentRangeStart w:id="88"/>
+      <w:commentRangeStart w:id="79"/>
+      <w:commentRangeStart w:id="80"/>
       <w:sdt>
         <w:sdtPr>
           <w:rPr>
@@ -5032,6 +4974,7 @@
           <w:id w:val="-1029096772"/>
           <w:citation/>
         </w:sdtPr>
+        <w:sdtEndPr/>
         <w:sdtContent>
           <w:r>
             <w:rPr>
@@ -5048,14 +4991,6 @@
               <w:bCs/>
               <w:sz w:val="24"/>
               <w:szCs w:val="24"/>
-              <w:rPrChange w:id="89" w:author="Subho Majumdar" w:date="2017-07-28T10:09:00Z">
-                <w:rPr>
-                  <w:rFonts w:ascii="Times New Roman" w:eastAsiaTheme="minorEastAsia" w:hAnsi="Times New Roman" w:cs="Times New Roman"/>
-                  <w:bCs/>
-                  <w:sz w:val="24"/>
-                  <w:szCs w:val="24"/>
-                </w:rPr>
-              </w:rPrChange>
             </w:rPr>
             <w:instrText xml:space="preserve">CITATION Yan07 \l 1033 </w:instrText>
           </w:r>
@@ -5065,7 +5000,7 @@
               <w:bCs/>
               <w:sz w:val="24"/>
               <w:szCs w:val="24"/>
-              <w:rPrChange w:id="90" w:author="Subho Majumdar" w:date="2017-07-28T10:09:00Z">
+              <w:rPrChange w:id="81" w:author="Subho Majumdar" w:date="2017-07-28T10:09:00Z">
                 <w:rPr>
                   <w:rFonts w:ascii="Times New Roman" w:eastAsiaTheme="minorEastAsia" w:hAnsi="Times New Roman" w:cs="Times New Roman"/>
                   <w:bCs/>
@@ -5096,7 +5031,7 @@
           </w:r>
         </w:sdtContent>
       </w:sdt>
-      <w:commentRangeEnd w:id="88"/>
+      <w:commentRangeEnd w:id="79"/>
       <w:r>
         <w:rPr>
           <w:rStyle w:val="CommentReference"/>
@@ -5104,7 +5039,14 @@
           <w:sz w:val="24"/>
           <w:szCs w:val="24"/>
         </w:rPr>
-        <w:commentReference w:id="88"/>
+        <w:commentReference w:id="79"/>
+      </w:r>
+      <w:commentRangeEnd w:id="80"/>
+      <w:r>
+        <w:rPr>
+          <w:rStyle w:val="CommentReference"/>
+        </w:rPr>
+        <w:commentReference w:id="80"/>
       </w:r>
       <w:r>
         <w:rPr>
@@ -5385,6 +5327,7 @@
           <w:id w:val="443747091"/>
           <w:citation/>
         </w:sdtPr>
+        <w:sdtEndPr/>
         <w:sdtContent>
           <w:r>
             <w:rPr>
@@ -5399,13 +5342,6 @@
               <w:rFonts w:ascii="Times New Roman" w:eastAsiaTheme="minorEastAsia" w:hAnsi="Times New Roman" w:cs="Times New Roman"/>
               <w:sz w:val="24"/>
               <w:szCs w:val="24"/>
-              <w:rPrChange w:id="91" w:author="Subho Majumdar" w:date="2017-07-28T10:09:00Z">
-                <w:rPr>
-                  <w:rFonts w:ascii="Times New Roman" w:eastAsiaTheme="minorEastAsia" w:hAnsi="Times New Roman" w:cs="Times New Roman"/>
-                  <w:sz w:val="24"/>
-                  <w:szCs w:val="24"/>
-                </w:rPr>
-              </w:rPrChange>
             </w:rPr>
             <w:instrText xml:space="preserve"> CITATION Bau14 \l 1033 </w:instrText>
           </w:r>
@@ -5414,7 +5350,7 @@
               <w:rFonts w:ascii="Times New Roman" w:eastAsiaTheme="minorEastAsia" w:hAnsi="Times New Roman" w:cs="Times New Roman"/>
               <w:sz w:val="24"/>
               <w:szCs w:val="24"/>
-              <w:rPrChange w:id="92" w:author="Subho Majumdar" w:date="2017-07-28T10:09:00Z">
+              <w:rPrChange w:id="82" w:author="Subho Majumdar" w:date="2017-07-28T10:09:00Z">
                 <w:rPr>
                   <w:rFonts w:ascii="Times New Roman" w:eastAsiaTheme="minorEastAsia" w:hAnsi="Times New Roman" w:cs="Times New Roman"/>
                   <w:sz w:val="24"/>
@@ -5479,6 +5415,7 @@
           <w:id w:val="-1027949748"/>
           <w:citation/>
         </w:sdtPr>
+        <w:sdtEndPr/>
         <w:sdtContent>
           <w:r>
             <w:rPr>
@@ -5493,13 +5430,6 @@
               <w:rFonts w:ascii="Times New Roman" w:eastAsiaTheme="minorEastAsia" w:hAnsi="Times New Roman" w:cs="Times New Roman"/>
               <w:sz w:val="24"/>
               <w:szCs w:val="24"/>
-              <w:rPrChange w:id="93" w:author="Subho Majumdar" w:date="2017-07-28T10:09:00Z">
-                <w:rPr>
-                  <w:rFonts w:ascii="Times New Roman" w:eastAsiaTheme="minorEastAsia" w:hAnsi="Times New Roman" w:cs="Times New Roman"/>
-                  <w:sz w:val="24"/>
-                  <w:szCs w:val="24"/>
-                </w:rPr>
-              </w:rPrChange>
             </w:rPr>
             <w:instrText xml:space="preserve"> CITATION Zha15 \l 1033 </w:instrText>
           </w:r>
@@ -5508,7 +5438,7 @@
               <w:rFonts w:ascii="Times New Roman" w:eastAsiaTheme="minorEastAsia" w:hAnsi="Times New Roman" w:cs="Times New Roman"/>
               <w:sz w:val="24"/>
               <w:szCs w:val="24"/>
-              <w:rPrChange w:id="94" w:author="Subho Majumdar" w:date="2017-07-28T10:09:00Z">
+              <w:rPrChange w:id="83" w:author="Subho Majumdar" w:date="2017-07-28T10:09:00Z">
                 <w:rPr>
                   <w:rFonts w:ascii="Times New Roman" w:eastAsiaTheme="minorEastAsia" w:hAnsi="Times New Roman" w:cs="Times New Roman"/>
                   <w:sz w:val="24"/>
@@ -5569,8 +5499,8 @@
         </w:rPr>
         <w:t>Smoothly Clipped Absolute Deviation (</w:t>
       </w:r>
-      <w:commentRangeStart w:id="95"/>
-      <w:commentRangeStart w:id="96"/>
+      <w:commentRangeStart w:id="84"/>
+      <w:commentRangeStart w:id="85"/>
       <w:r>
         <w:rPr>
           <w:rFonts w:ascii="Times New Roman" w:eastAsiaTheme="minorEastAsia" w:hAnsi="Times New Roman" w:cs="Times New Roman"/>
@@ -5627,7 +5557,7 @@
         </w:rPr>
         <w:t xml:space="preserve"> </w:t>
       </w:r>
-      <w:commentRangeEnd w:id="95"/>
+      <w:commentRangeEnd w:id="84"/>
       <w:r>
         <w:rPr>
           <w:rStyle w:val="CommentReference"/>
@@ -5635,15 +5565,15 @@
           <w:sz w:val="24"/>
           <w:szCs w:val="24"/>
         </w:rPr>
-        <w:commentReference w:id="95"/>
-      </w:r>
-      <w:commentRangeEnd w:id="96"/>
+        <w:commentReference w:id="84"/>
+      </w:r>
+      <w:commentRangeEnd w:id="85"/>
       <w:r>
         <w:rPr>
           <w:rStyle w:val="CommentReference"/>
           <w:rFonts w:ascii="Times New Roman" w:hAnsi="Times New Roman" w:cs="Times New Roman"/>
         </w:rPr>
-        <w:commentReference w:id="96"/>
+        <w:commentReference w:id="85"/>
       </w:r>
       <w:r>
         <w:rPr>
@@ -5663,6 +5593,7 @@
           <w:id w:val="2099896313"/>
           <w:citation/>
         </w:sdtPr>
+        <w:sdtEndPr/>
         <w:sdtContent>
           <w:r>
             <w:rPr>
@@ -5677,13 +5608,6 @@
               <w:rFonts w:ascii="Times New Roman" w:eastAsiaTheme="minorEastAsia" w:hAnsi="Times New Roman" w:cs="Times New Roman"/>
               <w:sz w:val="24"/>
               <w:szCs w:val="24"/>
-              <w:rPrChange w:id="97" w:author="Subho Majumdar" w:date="2017-07-28T10:09:00Z">
-                <w:rPr>
-                  <w:rFonts w:ascii="Times New Roman" w:eastAsiaTheme="minorEastAsia" w:hAnsi="Times New Roman" w:cs="Times New Roman"/>
-                  <w:sz w:val="24"/>
-                  <w:szCs w:val="24"/>
-                </w:rPr>
-              </w:rPrChange>
             </w:rPr>
             <w:instrText xml:space="preserve"> CITATION Bre11 \l 1033 </w:instrText>
           </w:r>
@@ -5692,7 +5616,7 @@
               <w:rFonts w:ascii="Times New Roman" w:eastAsiaTheme="minorEastAsia" w:hAnsi="Times New Roman" w:cs="Times New Roman"/>
               <w:sz w:val="24"/>
               <w:szCs w:val="24"/>
-              <w:rPrChange w:id="98" w:author="Subho Majumdar" w:date="2017-07-28T10:09:00Z">
+              <w:rPrChange w:id="86" w:author="Subho Majumdar" w:date="2017-07-28T10:09:00Z">
                 <w:rPr>
                   <w:rFonts w:ascii="Times New Roman" w:eastAsiaTheme="minorEastAsia" w:hAnsi="Times New Roman" w:cs="Times New Roman"/>
                   <w:sz w:val="24"/>
@@ -5926,6 +5850,7 @@
           <w:id w:val="-1312174103"/>
           <w:citation/>
         </w:sdtPr>
+        <w:sdtEndPr/>
         <w:sdtContent>
           <w:r>
             <w:rPr>
@@ -5940,13 +5865,6 @@
               <w:rFonts w:ascii="Times New Roman" w:eastAsiaTheme="minorEastAsia" w:hAnsi="Times New Roman" w:cs="Times New Roman"/>
               <w:sz w:val="24"/>
               <w:szCs w:val="24"/>
-              <w:rPrChange w:id="99" w:author="Subho Majumdar" w:date="2017-07-28T10:09:00Z">
-                <w:rPr>
-                  <w:rFonts w:ascii="Times New Roman" w:eastAsiaTheme="minorEastAsia" w:hAnsi="Times New Roman" w:cs="Times New Roman"/>
-                  <w:sz w:val="24"/>
-                  <w:szCs w:val="24"/>
-                </w:rPr>
-              </w:rPrChange>
             </w:rPr>
             <w:instrText xml:space="preserve"> CITATION Tib96 \l 1033 </w:instrText>
           </w:r>
@@ -5955,7 +5873,7 @@
               <w:rFonts w:ascii="Times New Roman" w:eastAsiaTheme="minorEastAsia" w:hAnsi="Times New Roman" w:cs="Times New Roman"/>
               <w:sz w:val="24"/>
               <w:szCs w:val="24"/>
-              <w:rPrChange w:id="100" w:author="Subho Majumdar" w:date="2017-07-28T10:09:00Z">
+              <w:rPrChange w:id="87" w:author="Subho Majumdar" w:date="2017-07-28T10:09:00Z">
                 <w:rPr>
                   <w:rFonts w:ascii="Times New Roman" w:eastAsiaTheme="minorEastAsia" w:hAnsi="Times New Roman" w:cs="Times New Roman"/>
                   <w:sz w:val="24"/>
@@ -6324,6 +6242,17 @@
                 </m:r>
                 <m:r>
                   <m:rPr>
+                    <m:sty m:val="b"/>
+                  </m:rPr>
+                  <w:rPr>
+                    <w:rFonts w:ascii="Cambria Math" w:hAnsi="Cambria Math" w:cs="Times New Roman"/>
+                    <w:sz w:val="24"/>
+                    <w:szCs w:val="24"/>
+                  </w:rPr>
+                  <m:t>X</m:t>
+                </m:r>
+                <m:r>
+                  <m:rPr>
                     <m:sty m:val="bi"/>
                   </m:rPr>
                   <w:rPr>
@@ -6331,7 +6260,7 @@
                     <w:sz w:val="24"/>
                     <w:szCs w:val="24"/>
                   </w:rPr>
-                  <m:t>Xβ</m:t>
+                  <m:t>β</m:t>
                 </m:r>
                 <m:r>
                   <w:rPr>
@@ -7305,6 +7234,7 @@
           <w:id w:val="-682662290"/>
           <w:citation/>
         </w:sdtPr>
+        <w:sdtEndPr/>
         <w:sdtContent>
           <w:r>
             <w:rPr>
@@ -7359,6 +7289,7 @@
           <w:id w:val="-1318177237"/>
           <w:citation/>
         </w:sdtPr>
+        <w:sdtEndPr/>
         <w:sdtContent>
           <w:r>
             <w:rPr>
@@ -7660,6 +7591,7 @@
           <w:id w:val="-701709605"/>
           <w:citation/>
         </w:sdtPr>
+        <w:sdtEndPr/>
         <w:sdtContent>
           <w:r>
             <w:rPr>
@@ -8150,6 +8082,7 @@
                 <w:id w:val="-1458167451"/>
                 <w:citation/>
               </w:sdtPr>
+              <w:sdtEndPr/>
               <w:sdtContent>
                 <w:r>
                   <w:rPr>
@@ -8212,6 +8145,7 @@
                 <w:id w:val="-343785800"/>
                 <w:citation/>
               </w:sdtPr>
+              <w:sdtEndPr/>
               <w:sdtContent>
                 <w:r>
                   <w:rPr>
@@ -8363,6 +8297,7 @@
                 <w:id w:val="650412548"/>
                 <w:citation/>
               </w:sdtPr>
+              <w:sdtEndPr/>
               <w:sdtContent>
                 <w:r>
                   <w:rPr>
@@ -8425,6 +8360,7 @@
                 <w:id w:val="536169132"/>
                 <w:citation/>
               </w:sdtPr>
+              <w:sdtEndPr/>
               <w:sdtContent>
                 <w:r>
                   <w:rPr>
@@ -8505,6 +8441,7 @@
                 <w:id w:val="81269451"/>
                 <w:citation/>
               </w:sdtPr>
+              <w:sdtEndPr/>
               <w:sdtContent>
                 <w:r>
                   <w:rPr>
@@ -8656,6 +8593,7 @@
                 <w:id w:val="-1514758239"/>
                 <w:citation/>
               </w:sdtPr>
+              <w:sdtEndPr/>
               <w:sdtContent>
                 <w:r>
                   <w:rPr>
@@ -8808,6 +8746,7 @@
                 <w:id w:val="1091594235"/>
                 <w:citation/>
               </w:sdtPr>
+              <w:sdtEndPr/>
               <w:sdtContent>
                 <w:r>
                   <w:rPr>
@@ -8891,7 +8830,8 @@
         </w:rPr>
         <w:t xml:space="preserve">descriptor </w:t>
       </w:r>
-      <w:commentRangeStart w:id="101"/>
+      <w:commentRangeStart w:id="88"/>
+      <w:commentRangeStart w:id="89"/>
       <w:r>
         <w:rPr>
           <w:rFonts w:ascii="Times New Roman" w:eastAsiaTheme="minorEastAsia" w:hAnsi="Times New Roman" w:cs="Times New Roman"/>
@@ -8900,7 +8840,7 @@
         </w:rPr>
         <w:t xml:space="preserve">dataset </w:t>
       </w:r>
-      <w:commentRangeEnd w:id="101"/>
+      <w:commentRangeEnd w:id="88"/>
       <w:r>
         <w:rPr>
           <w:rStyle w:val="CommentReference"/>
@@ -8908,7 +8848,15 @@
           <w:sz w:val="24"/>
           <w:szCs w:val="24"/>
         </w:rPr>
-        <w:commentReference w:id="101"/>
+        <w:commentReference w:id="88"/>
+      </w:r>
+      <w:commentRangeEnd w:id="89"/>
+      <w:r>
+        <w:rPr>
+          <w:rStyle w:val="CommentReference"/>
+          <w:rFonts w:ascii="Times New Roman" w:hAnsi="Times New Roman" w:cs="Times New Roman"/>
+        </w:rPr>
+        <w:commentReference w:id="89"/>
       </w:r>
       <w:r>
         <w:rPr>
@@ -8918,33 +8866,39 @@
         </w:rPr>
         <w:t xml:space="preserve">contains four types of descriptors: topostructural (TS), topochemical (TC), three dimensional (3D) and quantum chemical (QC), in increasing order of computational complexity. </w:t>
       </w:r>
-      <w:commentRangeStart w:id="102"/>
-      <w:commentRangeStart w:id="103"/>
+      <w:commentRangeStart w:id="90"/>
+      <w:commentRangeStart w:id="91"/>
       <w:r>
         <w:rPr>
           <w:rFonts w:ascii="Times New Roman" w:eastAsiaTheme="minorEastAsia" w:hAnsi="Times New Roman" w:cs="Times New Roman"/>
+          <w:b/>
+          <w:bCs/>
           <w:sz w:val="24"/>
           <w:szCs w:val="24"/>
         </w:rPr>
         <w:t>Table 1</w:t>
       </w:r>
-      <w:commentRangeEnd w:id="102"/>
+      <w:commentRangeEnd w:id="90"/>
       <w:r>
         <w:rPr>
           <w:rStyle w:val="CommentReference"/>
           <w:rFonts w:ascii="Times New Roman" w:hAnsi="Times New Roman" w:cs="Times New Roman"/>
-          <w:sz w:val="24"/>
-          <w:szCs w:val="24"/>
-        </w:rPr>
-        <w:commentReference w:id="102"/>
-      </w:r>
-      <w:commentRangeEnd w:id="103"/>
+          <w:b/>
+          <w:bCs/>
+          <w:sz w:val="24"/>
+          <w:szCs w:val="24"/>
+        </w:rPr>
+        <w:commentReference w:id="90"/>
+      </w:r>
+      <w:commentRangeEnd w:id="91"/>
       <w:r>
         <w:rPr>
           <w:rStyle w:val="CommentReference"/>
           <w:rFonts w:ascii="Times New Roman" w:hAnsi="Times New Roman" w:cs="Times New Roman"/>
-        </w:rPr>
-        <w:commentReference w:id="103"/>
+          <w:b/>
+          <w:bCs/>
+        </w:rPr>
+        <w:commentReference w:id="91"/>
       </w:r>
       <w:r>
         <w:rPr>
@@ -8979,7 +8933,7 @@
           <w:sz w:val="24"/>
           <w:szCs w:val="24"/>
         </w:rPr>
-        <w:t>Please refer to Table S1 in supplementary material for a full list of all descriptor</w:t>
+        <w:t>Please refer to Table S1 in supplementary material for a full list of descriptor</w:t>
       </w:r>
       <w:r>
         <w:rPr>
@@ -8997,7 +8951,8 @@
         </w:rPr>
         <w:t xml:space="preserve">There is </w:t>
       </w:r>
-      <w:commentRangeStart w:id="104"/>
+      <w:commentRangeStart w:id="92"/>
+      <w:commentRangeStart w:id="93"/>
       <w:r>
         <w:rPr>
           <w:rFonts w:ascii="Times New Roman" w:eastAsiaTheme="minorEastAsia" w:hAnsi="Times New Roman" w:cs="Times New Roman"/>
@@ -9006,7 +8961,7 @@
         </w:rPr>
         <w:t>evidence</w:t>
       </w:r>
-      <w:commentRangeEnd w:id="104"/>
+      <w:commentRangeEnd w:id="92"/>
       <w:r>
         <w:rPr>
           <w:rStyle w:val="CommentReference"/>
@@ -9014,7 +8969,15 @@
           <w:sz w:val="24"/>
           <w:szCs w:val="24"/>
         </w:rPr>
-        <w:commentReference w:id="104"/>
+        <w:commentReference w:id="92"/>
+      </w:r>
+      <w:commentRangeEnd w:id="93"/>
+      <w:r>
+        <w:rPr>
+          <w:rStyle w:val="CommentReference"/>
+          <w:rFonts w:ascii="Times New Roman" w:hAnsi="Times New Roman" w:cs="Times New Roman"/>
+        </w:rPr>
+        <w:commentReference w:id="93"/>
       </w:r>
       <w:r>
         <w:rPr>
@@ -9042,6 +9005,7 @@
           <w:id w:val="-106428681"/>
           <w:citation/>
         </w:sdtPr>
+        <w:sdtEndPr/>
         <w:sdtContent>
           <w:r>
             <w:rPr>
@@ -9226,6 +9190,7 @@
           <w:id w:val="340750345"/>
           <w:citation/>
         </w:sdtPr>
+        <w:sdtEndPr/>
         <w:sdtContent>
           <w:r>
             <w:rPr>
@@ -9504,6 +9469,19 @@
                       </w:rPr>
                       <m:t>-</m:t>
                     </m:r>
+                    <w:bookmarkStart w:id="94" w:name="_GoBack"/>
+                    <m:r>
+                      <m:rPr>
+                        <m:sty m:val="b"/>
+                      </m:rPr>
+                      <w:rPr>
+                        <w:rFonts w:ascii="Cambria Math" w:hAnsi="Cambria Math" w:cs="Times New Roman"/>
+                        <w:sz w:val="24"/>
+                        <w:szCs w:val="24"/>
+                      </w:rPr>
+                      <m:t>X</m:t>
+                    </m:r>
+                    <w:bookmarkEnd w:id="94"/>
                     <m:r>
                       <m:rPr>
                         <m:sty m:val="bi"/>
@@ -9513,7 +9491,7 @@
                         <w:sz w:val="24"/>
                         <w:szCs w:val="24"/>
                       </w:rPr>
-                      <m:t>Xβ</m:t>
+                      <m:t>β</m:t>
                     </m:r>
                     <m:r>
                       <m:rPr>
@@ -9698,6 +9676,7 @@
         <w:jc w:val="both"/>
         <w:rPr>
           <w:rFonts w:ascii="Times New Roman" w:eastAsiaTheme="minorEastAsia" w:hAnsi="Times New Roman" w:cs="Times New Roman"/>
+          <w:color w:val="FF0000"/>
           <w:sz w:val="24"/>
           <w:szCs w:val="24"/>
         </w:rPr>
@@ -9744,7 +9723,597 @@
           <w:sz w:val="24"/>
           <w:szCs w:val="24"/>
         </w:rPr>
-        <w:t xml:space="preserve"> The advantage of using this method is two-fold:</w:t>
+        <w:t xml:space="preserve"> </w:t>
+      </w:r>
+      <w:r>
+        <w:rPr>
+          <w:rFonts w:ascii="Times New Roman" w:eastAsiaTheme="minorEastAsia" w:hAnsi="Times New Roman" w:cs="Times New Roman"/>
+          <w:color w:val="FF0000"/>
+          <w:sz w:val="24"/>
+          <w:szCs w:val="24"/>
+        </w:rPr>
+        <w:t xml:space="preserve">This calculates a constrained estimate of </w:t>
+      </w:r>
+      <m:oMath>
+        <m:r>
+          <m:rPr>
+            <m:sty m:val="bi"/>
+          </m:rPr>
+          <w:rPr>
+            <w:rFonts w:ascii="Cambria Math" w:hAnsi="Cambria Math" w:cs="Times New Roman"/>
+            <w:color w:val="FF0000"/>
+            <w:sz w:val="24"/>
+            <w:szCs w:val="24"/>
+          </w:rPr>
+          <m:t>β</m:t>
+        </m:r>
+      </m:oMath>
+      <w:r>
+        <w:rPr>
+          <w:rFonts w:ascii="Times New Roman" w:eastAsiaTheme="minorEastAsia" w:hAnsi="Times New Roman" w:cs="Times New Roman"/>
+          <w:color w:val="FF0000"/>
+          <w:sz w:val="24"/>
+          <w:szCs w:val="24"/>
+        </w:rPr>
+        <w:t xml:space="preserve"> by adding an additional penalty term </w:t>
+      </w:r>
+      <m:oMath>
+        <m:sSub>
+          <m:sSubPr>
+            <m:ctrlPr>
+              <w:rPr>
+                <w:rFonts w:ascii="Cambria Math" w:eastAsiaTheme="minorEastAsia" w:hAnsi="Cambria Math" w:cs="Times New Roman"/>
+                <w:i/>
+                <w:color w:val="FF0000"/>
+                <w:sz w:val="24"/>
+                <w:szCs w:val="24"/>
+              </w:rPr>
+            </m:ctrlPr>
+          </m:sSubPr>
+          <m:e>
+            <m:r>
+              <w:rPr>
+                <w:rFonts w:ascii="Cambria Math" w:eastAsiaTheme="minorEastAsia" w:hAnsi="Cambria Math" w:cs="Times New Roman"/>
+                <w:color w:val="FF0000"/>
+                <w:sz w:val="24"/>
+                <w:szCs w:val="24"/>
+              </w:rPr>
+              <m:t>P</m:t>
+            </m:r>
+          </m:e>
+          <m:sub>
+            <m:r>
+              <w:rPr>
+                <w:rFonts w:ascii="Cambria Math" w:hAnsi="Cambria Math" w:cs="Times New Roman"/>
+                <w:color w:val="FF0000"/>
+                <w:sz w:val="24"/>
+                <w:szCs w:val="24"/>
+              </w:rPr>
+              <m:t>λ</m:t>
+            </m:r>
+          </m:sub>
+        </m:sSub>
+        <m:d>
+          <m:dPr>
+            <m:ctrlPr>
+              <w:rPr>
+                <w:rFonts w:ascii="Cambria Math" w:eastAsiaTheme="minorEastAsia" w:hAnsi="Cambria Math" w:cs="Times New Roman"/>
+                <w:i/>
+                <w:color w:val="FF0000"/>
+                <w:sz w:val="24"/>
+                <w:szCs w:val="24"/>
+              </w:rPr>
+            </m:ctrlPr>
+          </m:dPr>
+          <m:e>
+            <m:r>
+              <m:rPr>
+                <m:sty m:val="bi"/>
+              </m:rPr>
+              <w:rPr>
+                <w:rFonts w:ascii="Cambria Math" w:hAnsi="Cambria Math" w:cs="Times New Roman"/>
+                <w:color w:val="FF0000"/>
+                <w:sz w:val="24"/>
+                <w:szCs w:val="24"/>
+              </w:rPr>
+              <m:t>β</m:t>
+            </m:r>
+            <m:ctrlPr>
+              <w:rPr>
+                <w:rFonts w:ascii="Cambria Math" w:hAnsi="Cambria Math" w:cs="Times New Roman"/>
+                <w:b/>
+                <w:i/>
+                <w:color w:val="FF0000"/>
+                <w:sz w:val="24"/>
+                <w:szCs w:val="24"/>
+              </w:rPr>
+            </m:ctrlPr>
+          </m:e>
+        </m:d>
+        <m:r>
+          <w:rPr>
+            <w:rFonts w:ascii="Cambria Math" w:hAnsi="Cambria Math" w:cs="Times New Roman"/>
+            <w:color w:val="FF0000"/>
+            <w:sz w:val="24"/>
+            <w:szCs w:val="24"/>
+          </w:rPr>
+          <m:t>=λ</m:t>
+        </m:r>
+        <m:nary>
+          <m:naryPr>
+            <m:chr m:val="∑"/>
+            <m:limLoc m:val="undOvr"/>
+            <m:ctrlPr>
+              <w:rPr>
+                <w:rFonts w:ascii="Cambria Math" w:hAnsi="Cambria Math" w:cs="Times New Roman"/>
+                <w:b/>
+                <w:bCs/>
+                <w:i/>
+                <w:color w:val="FF0000"/>
+                <w:sz w:val="24"/>
+                <w:szCs w:val="24"/>
+              </w:rPr>
+            </m:ctrlPr>
+          </m:naryPr>
+          <m:sub>
+            <m:r>
+              <w:rPr>
+                <w:rFonts w:ascii="Cambria Math" w:hAnsi="Cambria Math" w:cs="Times New Roman"/>
+                <w:color w:val="FF0000"/>
+                <w:sz w:val="24"/>
+                <w:szCs w:val="24"/>
+              </w:rPr>
+              <m:t>j=1</m:t>
+            </m:r>
+          </m:sub>
+          <m:sup>
+            <m:r>
+              <w:rPr>
+                <w:rFonts w:ascii="Cambria Math" w:hAnsi="Cambria Math" w:cs="Times New Roman"/>
+                <w:color w:val="FF0000"/>
+                <w:sz w:val="24"/>
+                <w:szCs w:val="24"/>
+              </w:rPr>
+              <m:t>p</m:t>
+            </m:r>
+          </m:sup>
+          <m:e>
+            <m:sSub>
+              <m:sSubPr>
+                <m:ctrlPr>
+                  <w:rPr>
+                    <w:rFonts w:ascii="Cambria Math" w:hAnsi="Cambria Math" w:cs="Times New Roman"/>
+                    <w:b/>
+                    <w:bCs/>
+                    <w:i/>
+                    <w:color w:val="FF0000"/>
+                    <w:sz w:val="24"/>
+                    <w:szCs w:val="24"/>
+                  </w:rPr>
+                </m:ctrlPr>
+              </m:sSubPr>
+              <m:e>
+                <m:r>
+                  <m:rPr>
+                    <m:sty m:val="p"/>
+                  </m:rPr>
+                  <w:rPr>
+                    <w:rFonts w:ascii="Cambria Math" w:hAnsi="Cambria Math" w:cs="Times New Roman"/>
+                    <w:color w:val="FF0000"/>
+                    <w:sz w:val="24"/>
+                    <w:szCs w:val="24"/>
+                  </w:rPr>
+                  <m:t>|</m:t>
+                </m:r>
+                <m:r>
+                  <m:rPr>
+                    <m:sty m:val="bi"/>
+                  </m:rPr>
+                  <w:rPr>
+                    <w:rFonts w:ascii="Cambria Math" w:hAnsi="Cambria Math" w:cs="Times New Roman"/>
+                    <w:color w:val="FF0000"/>
+                    <w:sz w:val="24"/>
+                    <w:szCs w:val="24"/>
+                  </w:rPr>
+                  <m:t>β</m:t>
+                </m:r>
+              </m:e>
+              <m:sub>
+                <m:r>
+                  <w:rPr>
+                    <w:rFonts w:ascii="Cambria Math" w:hAnsi="Cambria Math" w:cs="Times New Roman"/>
+                    <w:color w:val="FF0000"/>
+                    <w:sz w:val="24"/>
+                    <w:szCs w:val="24"/>
+                  </w:rPr>
+                  <m:t>j</m:t>
+                </m:r>
+              </m:sub>
+            </m:sSub>
+            <m:r>
+              <m:rPr>
+                <m:sty m:val="p"/>
+              </m:rPr>
+              <w:rPr>
+                <w:rFonts w:ascii="Cambria Math" w:hAnsi="Cambria Math" w:cs="Times New Roman"/>
+                <w:color w:val="FF0000"/>
+                <w:sz w:val="24"/>
+                <w:szCs w:val="24"/>
+              </w:rPr>
+              <m:t>|</m:t>
+            </m:r>
+          </m:e>
+        </m:nary>
+      </m:oMath>
+      <w:r>
+        <w:rPr>
+          <w:rFonts w:ascii="Times New Roman" w:eastAsiaTheme="minorEastAsia" w:hAnsi="Times New Roman" w:cs="Times New Roman"/>
+          <w:b/>
+          <w:bCs/>
+          <w:color w:val="FF0000"/>
+          <w:sz w:val="24"/>
+          <w:szCs w:val="24"/>
+        </w:rPr>
+        <w:t xml:space="preserve"> </w:t>
+      </w:r>
+      <w:r>
+        <w:rPr>
+          <w:rFonts w:ascii="Times New Roman" w:eastAsiaTheme="minorEastAsia" w:hAnsi="Times New Roman" w:cs="Times New Roman"/>
+          <w:color w:val="FF0000"/>
+          <w:sz w:val="24"/>
+          <w:szCs w:val="24"/>
+        </w:rPr>
+        <w:t xml:space="preserve">to the squared error loss function. </w:t>
+      </w:r>
+      <w:r>
+        <w:rPr>
+          <w:rFonts w:ascii="Times New Roman" w:eastAsiaTheme="minorEastAsia" w:hAnsi="Times New Roman" w:cs="Times New Roman"/>
+          <w:color w:val="FF0000"/>
+          <w:sz w:val="24"/>
+          <w:szCs w:val="24"/>
+        </w:rPr>
+        <w:t xml:space="preserve">Notice that using </w:t>
+      </w:r>
+      <m:oMath>
+        <m:sSub>
+          <m:sSubPr>
+            <m:ctrlPr>
+              <w:rPr>
+                <w:rFonts w:ascii="Cambria Math" w:eastAsiaTheme="minorEastAsia" w:hAnsi="Cambria Math" w:cs="Times New Roman"/>
+                <w:i/>
+                <w:color w:val="FF0000"/>
+                <w:sz w:val="24"/>
+                <w:szCs w:val="24"/>
+              </w:rPr>
+            </m:ctrlPr>
+          </m:sSubPr>
+          <m:e>
+            <m:r>
+              <w:rPr>
+                <w:rFonts w:ascii="Cambria Math" w:eastAsiaTheme="minorEastAsia" w:hAnsi="Cambria Math" w:cs="Times New Roman"/>
+                <w:color w:val="FF0000"/>
+                <w:sz w:val="24"/>
+                <w:szCs w:val="24"/>
+              </w:rPr>
+              <m:t>P</m:t>
+            </m:r>
+          </m:e>
+          <m:sub>
+            <m:r>
+              <w:rPr>
+                <w:rFonts w:ascii="Cambria Math" w:hAnsi="Cambria Math" w:cs="Times New Roman"/>
+                <w:color w:val="FF0000"/>
+                <w:sz w:val="24"/>
+                <w:szCs w:val="24"/>
+              </w:rPr>
+              <m:t>λ</m:t>
+            </m:r>
+          </m:sub>
+        </m:sSub>
+        <m:d>
+          <m:dPr>
+            <m:ctrlPr>
+              <w:rPr>
+                <w:rFonts w:ascii="Cambria Math" w:eastAsiaTheme="minorEastAsia" w:hAnsi="Cambria Math" w:cs="Times New Roman"/>
+                <w:i/>
+                <w:color w:val="FF0000"/>
+                <w:sz w:val="24"/>
+                <w:szCs w:val="24"/>
+              </w:rPr>
+            </m:ctrlPr>
+          </m:dPr>
+          <m:e>
+            <m:r>
+              <m:rPr>
+                <m:sty m:val="bi"/>
+              </m:rPr>
+              <w:rPr>
+                <w:rFonts w:ascii="Cambria Math" w:hAnsi="Cambria Math" w:cs="Times New Roman"/>
+                <w:color w:val="FF0000"/>
+                <w:sz w:val="24"/>
+                <w:szCs w:val="24"/>
+              </w:rPr>
+              <m:t>β</m:t>
+            </m:r>
+            <m:ctrlPr>
+              <w:rPr>
+                <w:rFonts w:ascii="Cambria Math" w:hAnsi="Cambria Math" w:cs="Times New Roman"/>
+                <w:b/>
+                <w:i/>
+                <w:color w:val="FF0000"/>
+                <w:sz w:val="24"/>
+                <w:szCs w:val="24"/>
+              </w:rPr>
+            </m:ctrlPr>
+          </m:e>
+        </m:d>
+        <m:r>
+          <w:rPr>
+            <w:rFonts w:ascii="Cambria Math" w:hAnsi="Cambria Math" w:cs="Times New Roman"/>
+            <w:color w:val="FF0000"/>
+            <w:sz w:val="24"/>
+            <w:szCs w:val="24"/>
+          </w:rPr>
+          <m:t>=λ</m:t>
+        </m:r>
+        <m:nary>
+          <m:naryPr>
+            <m:chr m:val="∑"/>
+            <m:limLoc m:val="undOvr"/>
+            <m:ctrlPr>
+              <w:rPr>
+                <w:rFonts w:ascii="Cambria Math" w:hAnsi="Cambria Math" w:cs="Times New Roman"/>
+                <w:b/>
+                <w:bCs/>
+                <w:i/>
+                <w:color w:val="FF0000"/>
+                <w:sz w:val="24"/>
+                <w:szCs w:val="24"/>
+              </w:rPr>
+            </m:ctrlPr>
+          </m:naryPr>
+          <m:sub>
+            <m:r>
+              <w:rPr>
+                <w:rFonts w:ascii="Cambria Math" w:hAnsi="Cambria Math" w:cs="Times New Roman"/>
+                <w:color w:val="FF0000"/>
+                <w:sz w:val="24"/>
+                <w:szCs w:val="24"/>
+              </w:rPr>
+              <m:t>j=1</m:t>
+            </m:r>
+          </m:sub>
+          <m:sup>
+            <m:r>
+              <w:rPr>
+                <w:rFonts w:ascii="Cambria Math" w:hAnsi="Cambria Math" w:cs="Times New Roman"/>
+                <w:color w:val="FF0000"/>
+                <w:sz w:val="24"/>
+                <w:szCs w:val="24"/>
+              </w:rPr>
+              <m:t>p</m:t>
+            </m:r>
+          </m:sup>
+          <m:e>
+            <m:sSup>
+              <m:sSupPr>
+                <m:ctrlPr>
+                  <w:rPr>
+                    <w:rFonts w:ascii="Cambria Math" w:hAnsi="Cambria Math" w:cs="Times New Roman"/>
+                    <w:b/>
+                    <w:bCs/>
+                    <w:i/>
+                    <w:color w:val="FF0000"/>
+                    <w:sz w:val="24"/>
+                    <w:szCs w:val="24"/>
+                  </w:rPr>
+                </m:ctrlPr>
+              </m:sSupPr>
+              <m:e>
+                <m:sSub>
+                  <m:sSubPr>
+                    <m:ctrlPr>
+                      <w:rPr>
+                        <w:rFonts w:ascii="Cambria Math" w:hAnsi="Cambria Math" w:cs="Times New Roman"/>
+                        <w:b/>
+                        <w:bCs/>
+                        <w:i/>
+                        <w:color w:val="FF0000"/>
+                        <w:sz w:val="24"/>
+                        <w:szCs w:val="24"/>
+                      </w:rPr>
+                    </m:ctrlPr>
+                  </m:sSubPr>
+                  <m:e>
+                    <m:r>
+                      <m:rPr>
+                        <m:sty m:val="bi"/>
+                      </m:rPr>
+                      <w:rPr>
+                        <w:rFonts w:ascii="Cambria Math" w:hAnsi="Cambria Math" w:cs="Times New Roman"/>
+                        <w:color w:val="FF0000"/>
+                        <w:sz w:val="24"/>
+                        <w:szCs w:val="24"/>
+                      </w:rPr>
+                      <m:t>β</m:t>
+                    </m:r>
+                  </m:e>
+                  <m:sub>
+                    <m:r>
+                      <w:rPr>
+                        <w:rFonts w:ascii="Cambria Math" w:hAnsi="Cambria Math" w:cs="Times New Roman"/>
+                        <w:color w:val="FF0000"/>
+                        <w:sz w:val="24"/>
+                        <w:szCs w:val="24"/>
+                      </w:rPr>
+                      <m:t>j</m:t>
+                    </m:r>
+                  </m:sub>
+                </m:sSub>
+              </m:e>
+              <m:sup>
+                <m:r>
+                  <w:rPr>
+                    <w:rFonts w:ascii="Cambria Math" w:hAnsi="Cambria Math" w:cs="Times New Roman"/>
+                    <w:color w:val="FF0000"/>
+                    <w:sz w:val="24"/>
+                    <w:szCs w:val="24"/>
+                  </w:rPr>
+                  <m:t>2</m:t>
+                </m:r>
+              </m:sup>
+            </m:sSup>
+          </m:e>
+        </m:nary>
+      </m:oMath>
+      <w:r>
+        <w:rPr>
+          <w:rFonts w:ascii="Times New Roman" w:eastAsiaTheme="minorEastAsia" w:hAnsi="Times New Roman" w:cs="Times New Roman"/>
+          <w:color w:val="FF0000"/>
+          <w:sz w:val="24"/>
+          <w:szCs w:val="24"/>
+        </w:rPr>
+        <w:t xml:space="preserve"> </w:t>
+      </w:r>
+      <w:r>
+        <w:rPr>
+          <w:rFonts w:ascii="Times New Roman" w:eastAsiaTheme="minorEastAsia" w:hAnsi="Times New Roman" w:cs="Times New Roman"/>
+          <w:color w:val="FF0000"/>
+          <w:sz w:val="24"/>
+          <w:szCs w:val="24"/>
+        </w:rPr>
+        <w:t>in (2)</w:t>
+      </w:r>
+      <w:r>
+        <w:rPr>
+          <w:rFonts w:ascii="Times New Roman" w:eastAsiaTheme="minorEastAsia" w:hAnsi="Times New Roman" w:cs="Times New Roman"/>
+          <w:color w:val="FF0000"/>
+          <w:sz w:val="24"/>
+          <w:szCs w:val="24"/>
+        </w:rPr>
+        <w:t xml:space="preserve"> instead</w:t>
+      </w:r>
+      <w:r>
+        <w:rPr>
+          <w:rFonts w:ascii="Times New Roman" w:eastAsiaTheme="minorEastAsia" w:hAnsi="Times New Roman" w:cs="Times New Roman"/>
+          <w:color w:val="FF0000"/>
+          <w:sz w:val="24"/>
+          <w:szCs w:val="24"/>
+        </w:rPr>
+        <w:t xml:space="preserve"> yields ridge regression, which has been extensively used to b</w:t>
+      </w:r>
+      <w:r>
+        <w:rPr>
+          <w:rFonts w:ascii="Times New Roman" w:eastAsiaTheme="minorEastAsia" w:hAnsi="Times New Roman" w:cs="Times New Roman"/>
+          <w:color w:val="FF0000"/>
+          <w:sz w:val="24"/>
+          <w:szCs w:val="24"/>
+        </w:rPr>
+        <w:t xml:space="preserve">uild predictive models in QSAR </w:t>
+      </w:r>
+      <w:sdt>
+        <w:sdtPr>
+          <w:rPr>
+            <w:rFonts w:ascii="Times New Roman" w:eastAsiaTheme="minorEastAsia" w:hAnsi="Times New Roman" w:cs="Times New Roman"/>
+            <w:color w:val="FF0000"/>
+            <w:sz w:val="24"/>
+            <w:szCs w:val="24"/>
+          </w:rPr>
+          <w:id w:val="2013256063"/>
+          <w:citation/>
+        </w:sdtPr>
+        <w:sdtEndPr/>
+        <w:sdtContent>
+          <w:r>
+            <w:rPr>
+              <w:rFonts w:ascii="Times New Roman" w:eastAsiaTheme="minorEastAsia" w:hAnsi="Times New Roman" w:cs="Times New Roman"/>
+              <w:color w:val="FF0000"/>
+              <w:sz w:val="24"/>
+              <w:szCs w:val="24"/>
+            </w:rPr>
+            <w:fldChar w:fldCharType="begin"/>
+          </w:r>
+          <w:r>
+            <w:rPr>
+              <w:rFonts w:ascii="Times New Roman" w:eastAsiaTheme="minorEastAsia" w:hAnsi="Times New Roman" w:cs="Times New Roman"/>
+              <w:color w:val="FF0000"/>
+              <w:sz w:val="24"/>
+              <w:szCs w:val="24"/>
+            </w:rPr>
+            <w:instrText xml:space="preserve"> CITATION Maj13 \l 1033  \m Haw04 \m Nan07</w:instrText>
+          </w:r>
+          <w:r>
+            <w:rPr>
+              <w:rFonts w:ascii="Times New Roman" w:eastAsiaTheme="minorEastAsia" w:hAnsi="Times New Roman" w:cs="Times New Roman"/>
+              <w:color w:val="FF0000"/>
+              <w:sz w:val="24"/>
+              <w:szCs w:val="24"/>
+            </w:rPr>
+            <w:fldChar w:fldCharType="separate"/>
+          </w:r>
+          <w:r>
+            <w:rPr>
+              <w:rFonts w:ascii="Times New Roman" w:eastAsiaTheme="minorEastAsia" w:hAnsi="Times New Roman" w:cs="Times New Roman"/>
+              <w:noProof/>
+              <w:color w:val="FF0000"/>
+              <w:sz w:val="24"/>
+              <w:szCs w:val="24"/>
+            </w:rPr>
+            <w:t>[4, 23, 38]</w:t>
+          </w:r>
+          <w:r>
+            <w:rPr>
+              <w:rFonts w:ascii="Times New Roman" w:eastAsiaTheme="minorEastAsia" w:hAnsi="Times New Roman" w:cs="Times New Roman"/>
+              <w:color w:val="FF0000"/>
+              <w:sz w:val="24"/>
+              <w:szCs w:val="24"/>
+            </w:rPr>
+            <w:fldChar w:fldCharType="end"/>
+          </w:r>
+        </w:sdtContent>
+      </w:sdt>
+      <w:r>
+        <w:rPr>
+          <w:rFonts w:ascii="Times New Roman" w:eastAsiaTheme="minorEastAsia" w:hAnsi="Times New Roman" w:cs="Times New Roman"/>
+          <w:color w:val="FF0000"/>
+          <w:sz w:val="24"/>
+          <w:szCs w:val="24"/>
+        </w:rPr>
+        <w:t>.</w:t>
+      </w:r>
+    </w:p>
+    <w:p>
+      <w:pPr>
+        <w:jc w:val="both"/>
+        <w:rPr>
+          <w:rFonts w:ascii="Times New Roman" w:eastAsiaTheme="minorEastAsia" w:hAnsi="Times New Roman" w:cs="Times New Roman"/>
+          <w:sz w:val="24"/>
+          <w:szCs w:val="24"/>
+        </w:rPr>
+      </w:pPr>
+      <w:r>
+        <w:rPr>
+          <w:rFonts w:ascii="Times New Roman" w:eastAsiaTheme="minorEastAsia" w:hAnsi="Times New Roman" w:cs="Times New Roman"/>
+          <w:sz w:val="24"/>
+          <w:szCs w:val="24"/>
+        </w:rPr>
+        <w:t xml:space="preserve">The advantage of using </w:t>
+      </w:r>
+      <w:r>
+        <w:rPr>
+          <w:rFonts w:ascii="Times New Roman" w:eastAsiaTheme="minorEastAsia" w:hAnsi="Times New Roman" w:cs="Times New Roman"/>
+          <w:sz w:val="24"/>
+          <w:szCs w:val="24"/>
+        </w:rPr>
+        <w:t>LASSO</w:t>
+      </w:r>
+      <w:r>
+        <w:rPr>
+          <w:rFonts w:ascii="Times New Roman" w:eastAsiaTheme="minorEastAsia" w:hAnsi="Times New Roman" w:cs="Times New Roman"/>
+          <w:sz w:val="24"/>
+          <w:szCs w:val="24"/>
+        </w:rPr>
+        <w:t xml:space="preserve"> is two-fold:</w:t>
       </w:r>
     </w:p>
     <w:p>
@@ -9754,7 +10323,7 @@
           <w:ilvl w:val="0"/>
           <w:numId w:val="1"/>
         </w:numPr>
-        <w:jc w:val="right"/>
+        <w:jc w:val="both"/>
         <w:rPr>
           <w:rFonts w:ascii="Times New Roman" w:eastAsiaTheme="minorEastAsia" w:hAnsi="Times New Roman" w:cs="Times New Roman"/>
           <w:sz w:val="24"/>
@@ -9767,7 +10336,31 @@
           <w:sz w:val="24"/>
           <w:szCs w:val="24"/>
         </w:rPr>
-        <w:t xml:space="preserve">Because of the nature of the penalty term the solution </w:t>
+        <w:t>Since</w:t>
+      </w:r>
+      <w:r>
+        <w:rPr>
+          <w:rFonts w:ascii="Times New Roman" w:eastAsiaTheme="minorEastAsia" w:hAnsi="Times New Roman" w:cs="Times New Roman"/>
+          <w:sz w:val="24"/>
+          <w:szCs w:val="24"/>
+        </w:rPr>
+        <w:t xml:space="preserve"> the penalty term </w:t>
+      </w:r>
+      <w:r>
+        <w:rPr>
+          <w:rFonts w:ascii="Times New Roman" w:eastAsiaTheme="minorEastAsia" w:hAnsi="Times New Roman" w:cs="Times New Roman"/>
+          <w:sz w:val="24"/>
+          <w:szCs w:val="24"/>
+        </w:rPr>
+        <w:t xml:space="preserve">is non-differentiable at 0, </w:t>
+      </w:r>
+      <w:r>
+        <w:rPr>
+          <w:rFonts w:ascii="Times New Roman" w:eastAsiaTheme="minorEastAsia" w:hAnsi="Times New Roman" w:cs="Times New Roman"/>
+          <w:sz w:val="24"/>
+          <w:szCs w:val="24"/>
+        </w:rPr>
+        <w:t xml:space="preserve">the solution </w:t>
       </w:r>
       <m:oMath>
         <m:acc>
@@ -10121,6 +10714,7 @@
           <w:id w:val="1551657263"/>
           <w:citation/>
         </w:sdtPr>
+        <w:sdtEndPr/>
         <w:sdtContent>
           <w:r>
             <w:rPr>
@@ -10165,7 +10759,7 @@
               <w:sz w:val="24"/>
               <w:szCs w:val="24"/>
             </w:rPr>
-            <w:t>[38, 39, 40]</w:t>
+            <w:t>[39, 40, 41]</w:t>
           </w:r>
           <w:r>
             <w:rPr>
@@ -10247,6 +10841,7 @@
           <w:sz w:val="24"/>
           <w:szCs w:val="24"/>
         </w:rPr>
+        <w:lastRenderedPageBreak/>
         <w:t>K</w:t>
       </w:r>
       <w:r>
@@ -10305,18 +10900,16 @@
           <w:sz w:val="24"/>
           <w:szCs w:val="24"/>
         </w:rPr>
-        <w:t xml:space="preserve"> splits, take samples in a split as test set, train a QSAR model on samples outside the test set and predict activity of samples in the test set with that model. </w:t>
-      </w:r>
-      <w:proofErr w:type="gramStart"/>
-      <w:r>
-        <w:rPr>
-          <w:rFonts w:ascii="Times New Roman" w:hAnsi="Times New Roman" w:cs="Times New Roman"/>
-          <w:sz w:val="24"/>
-          <w:szCs w:val="24"/>
-        </w:rPr>
-        <w:t>Finally</w:t>
-      </w:r>
-      <w:proofErr w:type="gramEnd"/>
+        <w:t xml:space="preserve"> splits, take samples in a split as test set, train a QSAR model on samples outside the test set and predict activity of samples in the test set with that model. Finally</w:t>
+      </w:r>
+      <w:r>
+        <w:rPr>
+          <w:rFonts w:ascii="Times New Roman" w:hAnsi="Times New Roman" w:cs="Times New Roman"/>
+          <w:sz w:val="24"/>
+          <w:szCs w:val="24"/>
+        </w:rPr>
+        <w:t>,</w:t>
+      </w:r>
       <w:r>
         <w:rPr>
           <w:rFonts w:ascii="Times New Roman" w:hAnsi="Times New Roman" w:cs="Times New Roman"/>
@@ -10343,7 +10936,6 @@
           <w:sz w:val="24"/>
           <w:szCs w:val="24"/>
         </w:rPr>
-        <w:lastRenderedPageBreak/>
         <w:t xml:space="preserve">Leave-one-out cross validation (LOO-cv): </w:t>
       </w:r>
       <w:r>
@@ -14828,7 +15420,7 @@
         </w:rPr>
         <w:lastRenderedPageBreak/>
         <w:drawing>
-          <wp:inline distT="0" distB="0" distL="0" distR="0" wp14:anchorId="0CDF5304" wp14:editId="46DD706A">
+          <wp:inline distT="0" distB="0" distL="0" distR="0" wp14:anchorId="0CDF5304" wp14:editId="014C457D">
             <wp:extent cx="6400800" cy="3556000"/>
             <wp:effectExtent l="0" t="0" r="0" b="6350"/>
             <wp:docPr id="1" name="Picture 1"/>
@@ -14843,7 +15435,9 @@
                     <pic:cNvPicPr/>
                   </pic:nvPicPr>
                   <pic:blipFill>
-                    <a:blip r:embed="rId9"/>
+                    <a:blip r:embed="rId9">
+                      <a:grayscl/>
+                    </a:blip>
                     <a:stretch>
                       <a:fillRect/>
                     </a:stretch>
@@ -15340,6 +15934,7 @@
           <w:id w:val="-1895894058"/>
           <w:citation/>
         </w:sdtPr>
+        <w:sdtEndPr/>
         <w:sdtContent>
           <w:r>
             <w:rPr>
@@ -17079,7 +17674,24 @@
                 <w:sz w:val="24"/>
                 <w:szCs w:val="24"/>
               </w:rPr>
-              <w:t>Repeated external validation</w:t>
+              <w:t>Multi-split</w:t>
+            </w:r>
+            <w:r>
+              <w:rPr>
+                <w:rFonts w:ascii="Times New Roman" w:hAnsi="Times New Roman" w:cs="Times New Roman"/>
+                <w:sz w:val="24"/>
+                <w:szCs w:val="24"/>
+                <w:lang w:eastAsia="de-DE" w:bidi="en-US"/>
+              </w:rPr>
+              <w:t xml:space="preserve"> </w:t>
+            </w:r>
+            <w:r>
+              <w:rPr>
+                <w:rFonts w:ascii="Times New Roman" w:hAnsi="Times New Roman" w:cs="Times New Roman"/>
+                <w:sz w:val="24"/>
+                <w:szCs w:val="24"/>
+              </w:rPr>
+              <w:t>validation</w:t>
             </w:r>
           </w:p>
         </w:tc>
@@ -18316,7 +18928,15 @@
                 <w:sz w:val="24"/>
                 <w:szCs w:val="24"/>
               </w:rPr>
-              <w:t>Repeated external validation</w:t>
+              <w:t>Multi-split</w:t>
+            </w:r>
+            <w:r>
+              <w:rPr>
+                <w:rFonts w:ascii="Times New Roman" w:hAnsi="Times New Roman" w:cs="Times New Roman"/>
+                <w:sz w:val="24"/>
+                <w:szCs w:val="24"/>
+              </w:rPr>
+              <w:t xml:space="preserve"> validation</w:t>
             </w:r>
           </w:p>
         </w:tc>
@@ -18557,7 +19177,50 @@
           <w:sz w:val="24"/>
           <w:szCs w:val="24"/>
         </w:rPr>
-        <w:t xml:space="preserve"> W</w:t>
+        <w:t xml:space="preserve"> </w:t>
+      </w:r>
+      <w:r>
+        <w:rPr>
+          <w:rFonts w:ascii="Times New Roman" w:hAnsi="Times New Roman" w:cs="Times New Roman"/>
+          <w:color w:val="FF0000"/>
+          <w:sz w:val="24"/>
+          <w:szCs w:val="24"/>
+        </w:rPr>
+        <w:t xml:space="preserve">Please refer to Table S2 in </w:t>
+      </w:r>
+      <w:r>
+        <w:rPr>
+          <w:rFonts w:ascii="Times New Roman" w:hAnsi="Times New Roman" w:cs="Times New Roman"/>
+          <w:color w:val="FF0000"/>
+          <w:sz w:val="24"/>
+          <w:szCs w:val="24"/>
+        </w:rPr>
+        <w:t>the s</w:t>
+      </w:r>
+      <w:r>
+        <w:rPr>
+          <w:rFonts w:ascii="Times New Roman" w:hAnsi="Times New Roman" w:cs="Times New Roman"/>
+          <w:color w:val="FF0000"/>
+          <w:sz w:val="24"/>
+          <w:szCs w:val="24"/>
+        </w:rPr>
+        <w:t>upplementary material for results from individual splits.</w:t>
+      </w:r>
+      <w:r>
+        <w:rPr>
+          <w:rFonts w:ascii="Times New Roman" w:hAnsi="Times New Roman" w:cs="Times New Roman"/>
+          <w:sz w:val="24"/>
+          <w:szCs w:val="24"/>
+        </w:rPr>
+        <w:t xml:space="preserve"> </w:t>
+      </w:r>
+      <w:r>
+        <w:rPr>
+          <w:rFonts w:ascii="Times New Roman" w:hAnsi="Times New Roman" w:cs="Times New Roman"/>
+          <w:sz w:val="24"/>
+          <w:szCs w:val="24"/>
+        </w:rPr>
+        <w:t>W</w:t>
       </w:r>
       <w:r>
         <w:rPr>
@@ -18616,7 +19279,23 @@
           <w:sz w:val="24"/>
           <w:szCs w:val="24"/>
         </w:rPr>
-        <w:t xml:space="preserve"> for repeated external validation</w:t>
+        <w:t xml:space="preserve"> for </w:t>
+      </w:r>
+      <w:r>
+        <w:rPr>
+          <w:rFonts w:ascii="Times New Roman" w:hAnsi="Times New Roman" w:cs="Times New Roman"/>
+          <w:sz w:val="24"/>
+          <w:szCs w:val="24"/>
+        </w:rPr>
+        <w:t xml:space="preserve">multi-split </w:t>
+      </w:r>
+      <w:r>
+        <w:rPr>
+          <w:rFonts w:ascii="Times New Roman" w:hAnsi="Times New Roman" w:cs="Times New Roman"/>
+          <w:sz w:val="24"/>
+          <w:szCs w:val="24"/>
+        </w:rPr>
+        <w:t>validation</w:t>
       </w:r>
       <w:r>
         <w:rPr>
@@ -18661,7 +19340,8 @@
         </w:rPr>
         <w:t xml:space="preserve">The main issue with external validation, </w:t>
       </w:r>
-      <w:commentRangeStart w:id="105"/>
+      <w:commentRangeStart w:id="95"/>
+      <w:commentRangeStart w:id="96"/>
       <w:r>
         <w:rPr>
           <w:rFonts w:ascii="Times New Roman" w:hAnsi="Times New Roman" w:cs="Times New Roman"/>
@@ -18684,6 +19364,7 @@
           <w:id w:val="-1992396411"/>
           <w:citation/>
         </w:sdtPr>
+        <w:sdtEndPr/>
         <w:sdtContent>
           <w:r>
             <w:rPr>
@@ -18724,7 +19405,16 @@
               <w:sz w:val="24"/>
               <w:szCs w:val="24"/>
             </w:rPr>
-            <w:t xml:space="preserve"> [20]</w:t>
+            <w:t xml:space="preserve"> </w:t>
+          </w:r>
+          <w:r>
+            <w:rPr>
+              <w:rFonts w:ascii="Times New Roman" w:hAnsi="Times New Roman" w:cs="Times New Roman"/>
+              <w:noProof/>
+              <w:sz w:val="24"/>
+              <w:szCs w:val="24"/>
+            </w:rPr>
+            <w:t>[20]</w:t>
           </w:r>
           <w:r>
             <w:rPr>
@@ -18750,6 +19440,7 @@
           <w:id w:val="1116789925"/>
           <w:citation/>
         </w:sdtPr>
+        <w:sdtEndPr/>
         <w:sdtContent>
           <w:r>
             <w:rPr>
@@ -18790,7 +19481,16 @@
               <w:sz w:val="24"/>
               <w:szCs w:val="24"/>
             </w:rPr>
-            <w:t xml:space="preserve"> [41]</w:t>
+            <w:t xml:space="preserve"> </w:t>
+          </w:r>
+          <w:r>
+            <w:rPr>
+              <w:rFonts w:ascii="Times New Roman" w:hAnsi="Times New Roman" w:cs="Times New Roman"/>
+              <w:noProof/>
+              <w:sz w:val="24"/>
+              <w:szCs w:val="24"/>
+            </w:rPr>
+            <w:t>[42]</w:t>
           </w:r>
           <w:r>
             <w:rPr>
@@ -18852,7 +19552,7 @@
         </w:rPr>
         <w:t>.</w:t>
       </w:r>
-      <w:commentRangeEnd w:id="105"/>
+      <w:commentRangeEnd w:id="95"/>
       <w:r>
         <w:rPr>
           <w:rStyle w:val="CommentReference"/>
@@ -18860,15 +19560,32 @@
           <w:sz w:val="24"/>
           <w:szCs w:val="24"/>
         </w:rPr>
-        <w:commentReference w:id="105"/>
-      </w:r>
-      <w:r>
-        <w:rPr>
-          <w:rFonts w:ascii="Times New Roman" w:hAnsi="Times New Roman" w:cs="Times New Roman"/>
-          <w:sz w:val="24"/>
-          <w:szCs w:val="24"/>
-        </w:rPr>
-        <w:t xml:space="preserve"> The minimum and maximum values indicate that depending on the train-test split, the two-deep </w:t>
+        <w:commentReference w:id="95"/>
+      </w:r>
+      <w:commentRangeEnd w:id="96"/>
+      <w:r>
+        <w:rPr>
+          <w:rStyle w:val="CommentReference"/>
+          <w:rFonts w:ascii="Times New Roman" w:hAnsi="Times New Roman" w:cs="Times New Roman"/>
+        </w:rPr>
+        <w:commentReference w:id="96"/>
+      </w:r>
+      <w:r>
+        <w:rPr>
+          <w:rFonts w:ascii="Times New Roman" w:hAnsi="Times New Roman" w:cs="Times New Roman"/>
+          <w:sz w:val="24"/>
+          <w:szCs w:val="24"/>
+        </w:rPr>
+        <w:t xml:space="preserve"> The minimum and maximum values indicate that depending on the train-test split, the </w:t>
+      </w:r>
+      <w:r>
+        <w:rPr>
+          <w:rFonts w:ascii="Times New Roman" w:hAnsi="Times New Roman" w:cs="Times New Roman"/>
+          <w:sz w:val="24"/>
+          <w:szCs w:val="24"/>
+        </w:rPr>
+        <w:lastRenderedPageBreak/>
+        <w:t xml:space="preserve">two-deep </w:t>
       </w:r>
       <w:r>
         <w:rPr>
@@ -18949,16 +19666,7 @@
           <w:sz w:val="24"/>
           <w:szCs w:val="24"/>
         </w:rPr>
-        <w:t xml:space="preserve"> = </w:t>
-      </w:r>
-      <w:r>
-        <w:rPr>
-          <w:rFonts w:ascii="Times New Roman" w:hAnsi="Times New Roman" w:cs="Times New Roman"/>
-          <w:sz w:val="24"/>
-          <w:szCs w:val="24"/>
-        </w:rPr>
-        <w:lastRenderedPageBreak/>
-        <w:t xml:space="preserve">1000. For </w:t>
+        <w:t xml:space="preserve"> = 1000. For </w:t>
       </w:r>
       <w:r>
         <w:rPr>
@@ -19045,7 +19753,23 @@
           <w:sz w:val="24"/>
           <w:szCs w:val="24"/>
         </w:rPr>
-        <w:t>result a QSAR model that is more predictive.</w:t>
+        <w:t xml:space="preserve">result </w:t>
+      </w:r>
+      <w:r>
+        <w:rPr>
+          <w:rFonts w:ascii="Times New Roman" w:hAnsi="Times New Roman" w:cs="Times New Roman"/>
+          <w:sz w:val="24"/>
+          <w:szCs w:val="24"/>
+        </w:rPr>
+        <w:t xml:space="preserve">in </w:t>
+      </w:r>
+      <w:r>
+        <w:rPr>
+          <w:rFonts w:ascii="Times New Roman" w:hAnsi="Times New Roman" w:cs="Times New Roman"/>
+          <w:sz w:val="24"/>
+          <w:szCs w:val="24"/>
+        </w:rPr>
+        <w:t>a QSAR model that is more predictive.</w:t>
       </w:r>
       <w:r>
         <w:rPr>
@@ -19139,7 +19863,62 @@
           <w:sz w:val="24"/>
           <w:szCs w:val="24"/>
         </w:rPr>
-        <w:t xml:space="preserve">. In this case, both LOO and 5-fold cv have larger two-deep </w:t>
+        <w:t xml:space="preserve">. </w:t>
+      </w:r>
+      <w:r>
+        <w:rPr>
+          <w:rFonts w:ascii="Times New Roman" w:hAnsi="Times New Roman" w:cs="Times New Roman"/>
+          <w:color w:val="FF0000"/>
+          <w:sz w:val="24"/>
+          <w:szCs w:val="24"/>
+        </w:rPr>
+        <w:t>For multi-split validation, we report the minimum, 25</w:t>
+      </w:r>
+      <w:r>
+        <w:rPr>
+          <w:rFonts w:ascii="Times New Roman" w:hAnsi="Times New Roman" w:cs="Times New Roman"/>
+          <w:color w:val="FF0000"/>
+          <w:sz w:val="24"/>
+          <w:szCs w:val="24"/>
+          <w:vertAlign w:val="superscript"/>
+        </w:rPr>
+        <w:t>th</w:t>
+      </w:r>
+      <w:r>
+        <w:rPr>
+          <w:rFonts w:ascii="Times New Roman" w:hAnsi="Times New Roman" w:cs="Times New Roman"/>
+          <w:color w:val="FF0000"/>
+          <w:sz w:val="24"/>
+          <w:szCs w:val="24"/>
+        </w:rPr>
+        <w:t xml:space="preserve"> and 75</w:t>
+      </w:r>
+      <w:r>
+        <w:rPr>
+          <w:rFonts w:ascii="Times New Roman" w:hAnsi="Times New Roman" w:cs="Times New Roman"/>
+          <w:color w:val="FF0000"/>
+          <w:sz w:val="24"/>
+          <w:szCs w:val="24"/>
+          <w:vertAlign w:val="superscript"/>
+        </w:rPr>
+        <w:t>th</w:t>
+      </w:r>
+      <w:r>
+        <w:rPr>
+          <w:rFonts w:ascii="Times New Roman" w:hAnsi="Times New Roman" w:cs="Times New Roman"/>
+          <w:color w:val="FF0000"/>
+          <w:sz w:val="24"/>
+          <w:szCs w:val="24"/>
+        </w:rPr>
+        <w:t xml:space="preserve"> percentiles, median and maximum here, and relegate results from all splits to Table S3 in supplementary material. </w:t>
+      </w:r>
+      <w:r>
+        <w:rPr>
+          <w:rFonts w:ascii="Times New Roman" w:hAnsi="Times New Roman" w:cs="Times New Roman"/>
+          <w:sz w:val="24"/>
+          <w:szCs w:val="24"/>
+        </w:rPr>
+        <w:t xml:space="preserve">In this case, both LOO and 5-fold cv have larger two-deep </w:t>
       </w:r>
       <w:r>
         <w:rPr>
@@ -19166,9 +19945,26 @@
           <w:sz w:val="24"/>
           <w:szCs w:val="24"/>
         </w:rPr>
-        <w:t xml:space="preserve"> values than repeated external validation, as well as half of the random external validation splits. </w:t>
-      </w:r>
-      <w:commentRangeStart w:id="106"/>
+        <w:t xml:space="preserve"> values than </w:t>
+      </w:r>
+      <w:r>
+        <w:rPr>
+          <w:rFonts w:ascii="Times New Roman" w:hAnsi="Times New Roman" w:cs="Times New Roman"/>
+          <w:sz w:val="24"/>
+          <w:szCs w:val="24"/>
+        </w:rPr>
+        <w:t xml:space="preserve">Multi-split </w:t>
+      </w:r>
+      <w:r>
+        <w:rPr>
+          <w:rFonts w:ascii="Times New Roman" w:hAnsi="Times New Roman" w:cs="Times New Roman"/>
+          <w:sz w:val="24"/>
+          <w:szCs w:val="24"/>
+        </w:rPr>
+        <w:t xml:space="preserve">validation, as well as half of the random external validation splits. </w:t>
+      </w:r>
+      <w:commentRangeStart w:id="97"/>
+      <w:commentRangeStart w:id="98"/>
       <w:r>
         <w:rPr>
           <w:rFonts w:ascii="Times New Roman" w:hAnsi="Times New Roman" w:cs="Times New Roman"/>
@@ -19204,7 +20000,7 @@
         </w:rPr>
         <w:t xml:space="preserve"> value for external validation is as low as 0.15.</w:t>
       </w:r>
-      <w:commentRangeEnd w:id="106"/>
+      <w:commentRangeEnd w:id="97"/>
       <w:r>
         <w:rPr>
           <w:rStyle w:val="CommentReference"/>
@@ -19212,7 +20008,15 @@
           <w:sz w:val="24"/>
           <w:szCs w:val="24"/>
         </w:rPr>
-        <w:commentReference w:id="106"/>
+        <w:commentReference w:id="97"/>
+      </w:r>
+      <w:commentRangeEnd w:id="98"/>
+      <w:r>
+        <w:rPr>
+          <w:rStyle w:val="CommentReference"/>
+          <w:rFonts w:ascii="Times New Roman" w:hAnsi="Times New Roman" w:cs="Times New Roman"/>
+        </w:rPr>
+        <w:commentReference w:id="98"/>
       </w:r>
       <w:r>
         <w:rPr>
@@ -20366,7 +21170,15 @@
                 <w:sz w:val="24"/>
                 <w:szCs w:val="24"/>
               </w:rPr>
-              <w:t>Repeated external validation</w:t>
+              <w:t>Multi-split</w:t>
+            </w:r>
+            <w:r>
+              <w:rPr>
+                <w:rFonts w:ascii="Times New Roman" w:hAnsi="Times New Roman" w:cs="Times New Roman"/>
+                <w:sz w:val="24"/>
+                <w:szCs w:val="24"/>
+              </w:rPr>
+              <w:t xml:space="preserve"> validation</w:t>
             </w:r>
           </w:p>
         </w:tc>
@@ -20504,6 +21316,7 @@
           <w:id w:val="-1835977806"/>
           <w:citation/>
         </w:sdtPr>
+        <w:sdtEndPr/>
         <w:sdtContent>
           <w:r>
             <w:rPr>
@@ -20536,7 +21349,7 @@
               <w:sz w:val="24"/>
               <w:szCs w:val="24"/>
             </w:rPr>
-            <w:t>[42]</w:t>
+            <w:t>[43]</w:t>
           </w:r>
           <w:r>
             <w:rPr>
@@ -20648,6 +21461,7 @@
           <w:id w:val="-870915509"/>
           <w:citation/>
         </w:sdtPr>
+        <w:sdtEndPr/>
         <w:sdtContent>
           <w:r>
             <w:rPr>
@@ -20666,6 +21480,16 @@
               <w:szCs w:val="24"/>
             </w:rPr>
             <w:instrText xml:space="preserve"> CITATION Bas13 \l 1033 </w:instrText>
+          </w:r>
+          <w:r>
+            <w:rPr>
+              <w:rFonts w:ascii="Times New Roman" w:hAnsi="Times New Roman" w:cs="Times New Roman"/>
+              <w:b/>
+              <w:bCs/>
+              <w:sz w:val="24"/>
+              <w:szCs w:val="24"/>
+            </w:rPr>
+            <w:instrText xml:space="preserve"> \m Bas152</w:instrText>
           </w:r>
           <w:r>
             <w:rPr>
@@ -20693,7 +21517,7 @@
               <w:sz w:val="24"/>
               <w:szCs w:val="24"/>
             </w:rPr>
-            <w:t>[17]</w:t>
+            <w:t>[17, 44]</w:t>
           </w:r>
           <w:r>
             <w:rPr>
@@ -20705,60 +21529,6 @@
           </w:r>
         </w:sdtContent>
       </w:sdt>
-      <w:sdt>
-        <w:sdtPr>
-          <w:rPr>
-            <w:rFonts w:ascii="Times New Roman" w:hAnsi="Times New Roman" w:cs="Times New Roman"/>
-            <w:sz w:val="24"/>
-            <w:szCs w:val="24"/>
-          </w:rPr>
-          <w:id w:val="1180007889"/>
-          <w:citation/>
-        </w:sdtPr>
-        <w:sdtContent>
-          <w:r>
-            <w:rPr>
-              <w:rFonts w:ascii="Times New Roman" w:hAnsi="Times New Roman" w:cs="Times New Roman"/>
-              <w:sz w:val="24"/>
-              <w:szCs w:val="24"/>
-            </w:rPr>
-            <w:fldChar w:fldCharType="begin"/>
-          </w:r>
-          <w:r>
-            <w:rPr>
-              <w:rFonts w:ascii="Times New Roman" w:hAnsi="Times New Roman" w:cs="Times New Roman"/>
-              <w:sz w:val="24"/>
-              <w:szCs w:val="24"/>
-            </w:rPr>
-            <w:instrText xml:space="preserve"> CITATION Bas152 \l 1033 </w:instrText>
-          </w:r>
-          <w:r>
-            <w:rPr>
-              <w:rFonts w:ascii="Times New Roman" w:hAnsi="Times New Roman" w:cs="Times New Roman"/>
-              <w:sz w:val="24"/>
-              <w:szCs w:val="24"/>
-            </w:rPr>
-            <w:fldChar w:fldCharType="separate"/>
-          </w:r>
-          <w:r>
-            <w:rPr>
-              <w:rFonts w:ascii="Times New Roman" w:hAnsi="Times New Roman" w:cs="Times New Roman"/>
-              <w:noProof/>
-              <w:sz w:val="24"/>
-              <w:szCs w:val="24"/>
-            </w:rPr>
-            <w:t xml:space="preserve"> [43]</w:t>
-          </w:r>
-          <w:r>
-            <w:rPr>
-              <w:rFonts w:ascii="Times New Roman" w:hAnsi="Times New Roman" w:cs="Times New Roman"/>
-              <w:sz w:val="24"/>
-              <w:szCs w:val="24"/>
-            </w:rPr>
-            <w:fldChar w:fldCharType="end"/>
-          </w:r>
-        </w:sdtContent>
-      </w:sdt>
       <w:r>
         <w:rPr>
           <w:rFonts w:ascii="Times New Roman" w:hAnsi="Times New Roman" w:cs="Times New Roman"/>
@@ -20773,18 +21543,10 @@
           <w:sz w:val="24"/>
           <w:szCs w:val="24"/>
         </w:rPr>
-        <w:t xml:space="preserve">health and </w:t>
-      </w:r>
-      <w:proofErr w:type="spellStart"/>
-      <w:r>
-        <w:rPr>
-          <w:rFonts w:ascii="Times New Roman" w:hAnsi="Times New Roman" w:cs="Times New Roman"/>
-          <w:sz w:val="24"/>
-          <w:szCs w:val="24"/>
-        </w:rPr>
-        <w:t>diagnosti</w:t>
-      </w:r>
-      <w:commentRangeStart w:id="107"/>
+        <w:t>health and diagnost</w:t>
+      </w:r>
+      <w:commentRangeStart w:id="99"/>
+      <w:commentRangeStart w:id="100"/>
       <w:r>
         <w:rPr>
           <w:rFonts w:ascii="Times New Roman" w:hAnsi="Times New Roman" w:cs="Times New Roman"/>
@@ -20793,7 +21555,7 @@
         </w:rPr>
         <w:t>i</w:t>
       </w:r>
-      <w:commentRangeEnd w:id="107"/>
+      <w:commentRangeEnd w:id="99"/>
       <w:r>
         <w:rPr>
           <w:rStyle w:val="CommentReference"/>
@@ -20801,7 +21563,15 @@
           <w:sz w:val="24"/>
           <w:szCs w:val="24"/>
         </w:rPr>
-        <w:commentReference w:id="107"/>
+        <w:commentReference w:id="99"/>
+      </w:r>
+      <w:commentRangeEnd w:id="100"/>
+      <w:r>
+        <w:rPr>
+          <w:rStyle w:val="CommentReference"/>
+          <w:rFonts w:ascii="Times New Roman" w:hAnsi="Times New Roman" w:cs="Times New Roman"/>
+        </w:rPr>
+        <w:commentReference w:id="100"/>
       </w:r>
       <w:r>
         <w:rPr>
@@ -20811,7 +21581,6 @@
         </w:rPr>
         <w:t>cs</w:t>
       </w:r>
-      <w:proofErr w:type="spellEnd"/>
       <w:r>
         <w:rPr>
           <w:rFonts w:ascii="Times New Roman" w:hAnsi="Times New Roman" w:cs="Times New Roman"/>
@@ -20828,7 +21597,8 @@
         </w:rPr>
         <w:t xml:space="preserve">protection of </w:t>
       </w:r>
-      <w:commentRangeStart w:id="108"/>
+      <w:commentRangeStart w:id="101"/>
+      <w:commentRangeStart w:id="102"/>
       <w:r>
         <w:rPr>
           <w:rFonts w:ascii="Times New Roman" w:hAnsi="Times New Roman" w:cs="Times New Roman"/>
@@ -20837,7 +21607,7 @@
         </w:rPr>
         <w:t>the</w:t>
       </w:r>
-      <w:commentRangeEnd w:id="108"/>
+      <w:commentRangeEnd w:id="101"/>
       <w:r>
         <w:rPr>
           <w:rStyle w:val="CommentReference"/>
@@ -20845,7 +21615,15 @@
           <w:sz w:val="24"/>
           <w:szCs w:val="24"/>
         </w:rPr>
-        <w:commentReference w:id="108"/>
+        <w:commentReference w:id="101"/>
+      </w:r>
+      <w:commentRangeEnd w:id="102"/>
+      <w:r>
+        <w:rPr>
+          <w:rStyle w:val="CommentReference"/>
+          <w:rFonts w:ascii="Times New Roman" w:hAnsi="Times New Roman" w:cs="Times New Roman"/>
+        </w:rPr>
+        <w:commentReference w:id="102"/>
       </w:r>
       <w:r>
         <w:rPr>
@@ -20871,7 +21649,16 @@
           <w:sz w:val="24"/>
           <w:szCs w:val="24"/>
         </w:rPr>
-        <w:t xml:space="preserve"> use of external validation using small validation sets can have enormous consequences if the wrong compounds get selected in the screening procedure</w:t>
+        <w:t xml:space="preserve"> use of external validation using </w:t>
+      </w:r>
+      <w:r>
+        <w:rPr>
+          <w:rFonts w:ascii="Times New Roman" w:hAnsi="Times New Roman" w:cs="Times New Roman"/>
+          <w:sz w:val="24"/>
+          <w:szCs w:val="24"/>
+        </w:rPr>
+        <w:lastRenderedPageBreak/>
+        <w:t>small validation sets can have enormous consequences if the wrong compounds get selected in the screening procedure</w:t>
       </w:r>
       <w:r>
         <w:rPr>
@@ -20935,16 +21722,7 @@
           <w:sz w:val="24"/>
           <w:szCs w:val="24"/>
         </w:rPr>
-        <w:t xml:space="preserve"> This paper provides an objective assessment of the above problem in a specific </w:t>
-      </w:r>
-      <w:r>
-        <w:rPr>
-          <w:rFonts w:ascii="Times New Roman" w:hAnsi="Times New Roman" w:cs="Times New Roman"/>
-          <w:sz w:val="24"/>
-          <w:szCs w:val="24"/>
-        </w:rPr>
-        <w:lastRenderedPageBreak/>
-        <w:t>modelling scenario across several relevant datasets</w:t>
+        <w:t xml:space="preserve"> This paper provides an objective assessment of the above problem in a specific modelling scenario across several relevant datasets</w:t>
       </w:r>
       <w:r>
         <w:rPr>
@@ -21003,6 +21781,98 @@
           <w:szCs w:val="24"/>
         </w:rPr>
         <w:t xml:space="preserve"> the validation aspects of QSAR modelling.</w:t>
+      </w:r>
+    </w:p>
+    <w:p>
+      <w:pPr>
+        <w:jc w:val="both"/>
+        <w:rPr>
+          <w:rFonts w:ascii="Times New Roman" w:hAnsi="Times New Roman" w:cs="Times New Roman"/>
+          <w:b/>
+          <w:bCs/>
+          <w:sz w:val="24"/>
+          <w:szCs w:val="24"/>
+        </w:rPr>
+      </w:pPr>
+    </w:p>
+    <w:p>
+      <w:pPr>
+        <w:jc w:val="both"/>
+        <w:rPr>
+          <w:rFonts w:ascii="Times New Roman" w:hAnsi="Times New Roman" w:cs="Times New Roman"/>
+          <w:b/>
+          <w:bCs/>
+          <w:sz w:val="24"/>
+          <w:szCs w:val="24"/>
+        </w:rPr>
+      </w:pPr>
+      <w:r>
+        <w:rPr>
+          <w:rFonts w:ascii="Times New Roman" w:hAnsi="Times New Roman" w:cs="Times New Roman"/>
+          <w:b/>
+          <w:bCs/>
+          <w:sz w:val="24"/>
+          <w:szCs w:val="24"/>
+        </w:rPr>
+        <w:t>Conflict of Interest</w:t>
+      </w:r>
+    </w:p>
+    <w:p>
+      <w:pPr>
+        <w:jc w:val="both"/>
+        <w:rPr>
+          <w:rFonts w:ascii="Times New Roman" w:hAnsi="Times New Roman" w:cs="Times New Roman"/>
+          <w:sz w:val="24"/>
+          <w:szCs w:val="24"/>
+        </w:rPr>
+      </w:pPr>
+      <w:r>
+        <w:rPr>
+          <w:rFonts w:ascii="Times New Roman" w:hAnsi="Times New Roman" w:cs="Times New Roman"/>
+          <w:sz w:val="24"/>
+          <w:szCs w:val="24"/>
+        </w:rPr>
+        <w:t>The authors declare that there is no conflict of interest.</w:t>
+      </w:r>
+    </w:p>
+    <w:p>
+      <w:pPr>
+        <w:jc w:val="both"/>
+        <w:rPr>
+          <w:rFonts w:ascii="Times New Roman" w:hAnsi="Times New Roman" w:cs="Times New Roman"/>
+          <w:b/>
+          <w:bCs/>
+          <w:sz w:val="24"/>
+          <w:szCs w:val="24"/>
+        </w:rPr>
+      </w:pPr>
+      <w:r>
+        <w:rPr>
+          <w:rFonts w:ascii="Times New Roman" w:hAnsi="Times New Roman" w:cs="Times New Roman"/>
+          <w:b/>
+          <w:bCs/>
+          <w:sz w:val="24"/>
+          <w:szCs w:val="24"/>
+        </w:rPr>
+        <w:t>Supplementary Material</w:t>
+      </w:r>
+    </w:p>
+    <w:p>
+      <w:pPr>
+        <w:jc w:val="both"/>
+        <w:rPr>
+          <w:rFonts w:ascii="Times New Roman" w:hAnsi="Times New Roman" w:cs="Times New Roman"/>
+          <w:sz w:val="24"/>
+          <w:szCs w:val="24"/>
+        </w:rPr>
+      </w:pPr>
+      <w:r>
+        <w:rPr>
+          <w:rFonts w:ascii="Times New Roman" w:hAnsi="Times New Roman" w:cs="Times New Roman"/>
+          <w:sz w:val="24"/>
+          <w:szCs w:val="24"/>
+        </w:rPr>
+        <w:t>The supplementary material contains tables listing names of all descriptors in the 95 amine mutagens data, and external validation results from all train-test splits in the four datasets.</w:t>
       </w:r>
     </w:p>
     <w:p>
@@ -21047,6 +21917,7 @@
           <w:docPartUnique/>
         </w:docPartObj>
       </w:sdtPr>
+      <w:sdtEndPr/>
       <w:sdtContent>
         <w:sdt>
           <w:sdtPr>
@@ -21056,6 +21927,7 @@
             <w:id w:val="-573587230"/>
             <w:bibliography/>
           </w:sdtPr>
+          <w:sdtEndPr/>
           <w:sdtContent>
             <w:p>
               <w:pPr>
@@ -21101,12 +21973,12 @@
               </w:tblGrid>
               <w:tr>
                 <w:trPr>
-                  <w:divId w:val="1394280234"/>
+                  <w:divId w:val="2030569924"/>
                   <w:tblCellSpacing w:w="15" w:type="dxa"/>
                 </w:trPr>
                 <w:tc>
                   <w:tcPr>
-                    <w:tcW w:w="192" w:type="pct"/>
+                    <w:tcW w:w="197" w:type="pct"/>
                     <w:hideMark/>
                   </w:tcPr>
                   <w:p>
@@ -21169,12 +22041,12 @@
               </w:tr>
               <w:tr>
                 <w:trPr>
-                  <w:divId w:val="1394280234"/>
+                  <w:divId w:val="2030569924"/>
                   <w:tblCellSpacing w:w="15" w:type="dxa"/>
                 </w:trPr>
                 <w:tc>
                   <w:tcPr>
-                    <w:tcW w:w="192" w:type="pct"/>
+                    <w:tcW w:w="197" w:type="pct"/>
                     <w:hideMark/>
                   </w:tcPr>
                   <w:p>
@@ -21235,12 +22107,12 @@
               </w:tr>
               <w:tr>
                 <w:trPr>
-                  <w:divId w:val="1394280234"/>
+                  <w:divId w:val="2030569924"/>
                   <w:tblCellSpacing w:w="15" w:type="dxa"/>
                 </w:trPr>
                 <w:tc>
                   <w:tcPr>
-                    <w:tcW w:w="192" w:type="pct"/>
+                    <w:tcW w:w="197" w:type="pct"/>
                     <w:hideMark/>
                   </w:tcPr>
                   <w:p>
@@ -21285,12 +22157,12 @@
               </w:tr>
               <w:tr>
                 <w:trPr>
-                  <w:divId w:val="1394280234"/>
+                  <w:divId w:val="2030569924"/>
                   <w:tblCellSpacing w:w="15" w:type="dxa"/>
                 </w:trPr>
                 <w:tc>
                   <w:tcPr>
-                    <w:tcW w:w="192" w:type="pct"/>
+                    <w:tcW w:w="197" w:type="pct"/>
                     <w:hideMark/>
                   </w:tcPr>
                   <w:p>
@@ -21351,12 +22223,12 @@
               </w:tr>
               <w:tr>
                 <w:trPr>
-                  <w:divId w:val="1394280234"/>
+                  <w:divId w:val="2030569924"/>
                   <w:tblCellSpacing w:w="15" w:type="dxa"/>
                 </w:trPr>
                 <w:tc>
                   <w:tcPr>
-                    <w:tcW w:w="192" w:type="pct"/>
+                    <w:tcW w:w="197" w:type="pct"/>
                     <w:hideMark/>
                   </w:tcPr>
                   <w:p>
@@ -21417,12 +22289,12 @@
               </w:tr>
               <w:tr>
                 <w:trPr>
-                  <w:divId w:val="1394280234"/>
+                  <w:divId w:val="2030569924"/>
                   <w:tblCellSpacing w:w="15" w:type="dxa"/>
                 </w:trPr>
                 <w:tc>
                   <w:tcPr>
-                    <w:tcW w:w="192" w:type="pct"/>
+                    <w:tcW w:w="197" w:type="pct"/>
                     <w:hideMark/>
                   </w:tcPr>
                   <w:p>
@@ -21460,33 +22332,19 @@
                         <w:rFonts w:ascii="Times New Roman" w:hAnsi="Times New Roman" w:cs="Times New Roman"/>
                         <w:noProof/>
                       </w:rPr>
-                      <w:t xml:space="preserve">L. B. Kier and L. H. Hall, Molecular Connectivity in Chemistry and Drug Research, New York, NY: Academic </w:t>
-                    </w:r>
-                    <w:r>
-                      <w:rPr>
-                        <w:rFonts w:ascii="Times New Roman" w:hAnsi="Times New Roman" w:cs="Times New Roman"/>
-                        <w:noProof/>
-                      </w:rPr>
-                      <w:t>MSPE</w:t>
-                    </w:r>
-                    <w:r>
-                      <w:rPr>
-                        <w:rFonts w:ascii="Times New Roman" w:hAnsi="Times New Roman" w:cs="Times New Roman"/>
-                        <w:noProof/>
-                      </w:rPr>
-                      <w:t xml:space="preserve">, 1976. </w:t>
+                      <w:t xml:space="preserve">L. B. Kier and L. H. Hall, Molecular Connectivity in Chemistry and Drug Research, New York, NY: Academic Press, 1976. </w:t>
                     </w:r>
                   </w:p>
                 </w:tc>
               </w:tr>
               <w:tr>
                 <w:trPr>
-                  <w:divId w:val="1394280234"/>
+                  <w:divId w:val="2030569924"/>
                   <w:tblCellSpacing w:w="15" w:type="dxa"/>
                 </w:trPr>
                 <w:tc>
                   <w:tcPr>
-                    <w:tcW w:w="192" w:type="pct"/>
+                    <w:tcW w:w="197" w:type="pct"/>
                     <w:hideMark/>
                   </w:tcPr>
                   <w:p>
@@ -21531,12 +22389,12 @@
               </w:tr>
               <w:tr>
                 <w:trPr>
-                  <w:divId w:val="1394280234"/>
+                  <w:divId w:val="2030569924"/>
                   <w:tblCellSpacing w:w="15" w:type="dxa"/>
                 </w:trPr>
                 <w:tc>
                   <w:tcPr>
-                    <w:tcW w:w="192" w:type="pct"/>
+                    <w:tcW w:w="197" w:type="pct"/>
                     <w:hideMark/>
                   </w:tcPr>
                   <w:p>
@@ -21552,6 +22410,7 @@
                         <w:rFonts w:ascii="Times New Roman" w:hAnsi="Times New Roman" w:cs="Times New Roman"/>
                         <w:noProof/>
                       </w:rPr>
+                      <w:lastRenderedPageBreak/>
                       <w:t xml:space="preserve">[8] </w:t>
                     </w:r>
                   </w:p>
@@ -21581,12 +22440,12 @@
               </w:tr>
               <w:tr>
                 <w:trPr>
-                  <w:divId w:val="1394280234"/>
+                  <w:divId w:val="2030569924"/>
                   <w:tblCellSpacing w:w="15" w:type="dxa"/>
                 </w:trPr>
                 <w:tc>
                   <w:tcPr>
-                    <w:tcW w:w="192" w:type="pct"/>
+                    <w:tcW w:w="197" w:type="pct"/>
                     <w:hideMark/>
                   </w:tcPr>
                   <w:p>
@@ -21647,12 +22506,12 @@
               </w:tr>
               <w:tr>
                 <w:trPr>
-                  <w:divId w:val="1394280234"/>
+                  <w:divId w:val="2030569924"/>
                   <w:tblCellSpacing w:w="15" w:type="dxa"/>
                 </w:trPr>
                 <w:tc>
                   <w:tcPr>
-                    <w:tcW w:w="192" w:type="pct"/>
+                    <w:tcW w:w="197" w:type="pct"/>
                     <w:hideMark/>
                   </w:tcPr>
                   <w:p>
@@ -21713,12 +22572,12 @@
               </w:tr>
               <w:tr>
                 <w:trPr>
-                  <w:divId w:val="1394280234"/>
+                  <w:divId w:val="2030569924"/>
                   <w:tblCellSpacing w:w="15" w:type="dxa"/>
                 </w:trPr>
                 <w:tc>
                   <w:tcPr>
-                    <w:tcW w:w="192" w:type="pct"/>
+                    <w:tcW w:w="197" w:type="pct"/>
                     <w:hideMark/>
                   </w:tcPr>
                   <w:p>
@@ -21763,12 +22622,12 @@
               </w:tr>
               <w:tr>
                 <w:trPr>
-                  <w:divId w:val="1394280234"/>
+                  <w:divId w:val="2030569924"/>
                   <w:tblCellSpacing w:w="15" w:type="dxa"/>
                 </w:trPr>
                 <w:tc>
                   <w:tcPr>
-                    <w:tcW w:w="192" w:type="pct"/>
+                    <w:tcW w:w="197" w:type="pct"/>
                     <w:hideMark/>
                   </w:tcPr>
                   <w:p>
@@ -21813,12 +22672,12 @@
               </w:tr>
               <w:tr>
                 <w:trPr>
-                  <w:divId w:val="1394280234"/>
+                  <w:divId w:val="2030569924"/>
                   <w:tblCellSpacing w:w="15" w:type="dxa"/>
                 </w:trPr>
                 <w:tc>
                   <w:tcPr>
-                    <w:tcW w:w="192" w:type="pct"/>
+                    <w:tcW w:w="197" w:type="pct"/>
                     <w:hideMark/>
                   </w:tcPr>
                   <w:p>
@@ -21834,7 +22693,6 @@
                         <w:rFonts w:ascii="Times New Roman" w:hAnsi="Times New Roman" w:cs="Times New Roman"/>
                         <w:noProof/>
                       </w:rPr>
-                      <w:lastRenderedPageBreak/>
                       <w:t xml:space="preserve">[13] </w:t>
                     </w:r>
                   </w:p>
@@ -21864,12 +22722,12 @@
               </w:tr>
               <w:tr>
                 <w:trPr>
-                  <w:divId w:val="1394280234"/>
+                  <w:divId w:val="2030569924"/>
                   <w:tblCellSpacing w:w="15" w:type="dxa"/>
                 </w:trPr>
                 <w:tc>
                   <w:tcPr>
-                    <w:tcW w:w="192" w:type="pct"/>
+                    <w:tcW w:w="197" w:type="pct"/>
                     <w:hideMark/>
                   </w:tcPr>
                   <w:p>
@@ -21914,12 +22772,12 @@
               </w:tr>
               <w:tr>
                 <w:trPr>
-                  <w:divId w:val="1394280234"/>
+                  <w:divId w:val="2030569924"/>
                   <w:tblCellSpacing w:w="15" w:type="dxa"/>
                 </w:trPr>
                 <w:tc>
                   <w:tcPr>
-                    <w:tcW w:w="192" w:type="pct"/>
+                    <w:tcW w:w="197" w:type="pct"/>
                     <w:hideMark/>
                   </w:tcPr>
                   <w:p>
@@ -21980,12 +22838,12 @@
               </w:tr>
               <w:tr>
                 <w:trPr>
-                  <w:divId w:val="1394280234"/>
+                  <w:divId w:val="2030569924"/>
                   <w:tblCellSpacing w:w="15" w:type="dxa"/>
                 </w:trPr>
                 <w:tc>
                   <w:tcPr>
-                    <w:tcW w:w="192" w:type="pct"/>
+                    <w:tcW w:w="197" w:type="pct"/>
                     <w:hideMark/>
                   </w:tcPr>
                   <w:p>
@@ -22046,12 +22904,12 @@
               </w:tr>
               <w:tr>
                 <w:trPr>
-                  <w:divId w:val="1394280234"/>
+                  <w:divId w:val="2030569924"/>
                   <w:tblCellSpacing w:w="15" w:type="dxa"/>
                 </w:trPr>
                 <w:tc>
                   <w:tcPr>
-                    <w:tcW w:w="192" w:type="pct"/>
+                    <w:tcW w:w="197" w:type="pct"/>
                     <w:hideMark/>
                   </w:tcPr>
                   <w:p>
@@ -22112,12 +22970,12 @@
               </w:tr>
               <w:tr>
                 <w:trPr>
-                  <w:divId w:val="1394280234"/>
+                  <w:divId w:val="2030569924"/>
                   <w:tblCellSpacing w:w="15" w:type="dxa"/>
                 </w:trPr>
                 <w:tc>
                   <w:tcPr>
-                    <w:tcW w:w="192" w:type="pct"/>
+                    <w:tcW w:w="197" w:type="pct"/>
                     <w:hideMark/>
                   </w:tcPr>
                   <w:p>
@@ -22178,12 +23036,12 @@
               </w:tr>
               <w:tr>
                 <w:trPr>
-                  <w:divId w:val="1394280234"/>
+                  <w:divId w:val="2030569924"/>
                   <w:tblCellSpacing w:w="15" w:type="dxa"/>
                 </w:trPr>
                 <w:tc>
                   <w:tcPr>
-                    <w:tcW w:w="192" w:type="pct"/>
+                    <w:tcW w:w="197" w:type="pct"/>
                     <w:hideMark/>
                   </w:tcPr>
                   <w:p>
@@ -22244,12 +23102,12 @@
               </w:tr>
               <w:tr>
                 <w:trPr>
-                  <w:divId w:val="1394280234"/>
+                  <w:divId w:val="2030569924"/>
                   <w:tblCellSpacing w:w="15" w:type="dxa"/>
                 </w:trPr>
                 <w:tc>
                   <w:tcPr>
-                    <w:tcW w:w="192" w:type="pct"/>
+                    <w:tcW w:w="197" w:type="pct"/>
                     <w:hideMark/>
                   </w:tcPr>
                   <w:p>
@@ -22310,12 +23168,12 @@
               </w:tr>
               <w:tr>
                 <w:trPr>
-                  <w:divId w:val="1394280234"/>
+                  <w:divId w:val="2030569924"/>
                   <w:tblCellSpacing w:w="15" w:type="dxa"/>
                 </w:trPr>
                 <w:tc>
                   <w:tcPr>
-                    <w:tcW w:w="192" w:type="pct"/>
+                    <w:tcW w:w="197" w:type="pct"/>
                     <w:hideMark/>
                   </w:tcPr>
                   <w:p>
@@ -22376,12 +23234,12 @@
               </w:tr>
               <w:tr>
                 <w:trPr>
-                  <w:divId w:val="1394280234"/>
+                  <w:divId w:val="2030569924"/>
                   <w:tblCellSpacing w:w="15" w:type="dxa"/>
                 </w:trPr>
                 <w:tc>
                   <w:tcPr>
-                    <w:tcW w:w="192" w:type="pct"/>
+                    <w:tcW w:w="197" w:type="pct"/>
                     <w:hideMark/>
                   </w:tcPr>
                   <w:p>
@@ -22442,12 +23300,12 @@
               </w:tr>
               <w:tr>
                 <w:trPr>
-                  <w:divId w:val="1394280234"/>
+                  <w:divId w:val="2030569924"/>
                   <w:tblCellSpacing w:w="15" w:type="dxa"/>
                 </w:trPr>
                 <w:tc>
                   <w:tcPr>
-                    <w:tcW w:w="192" w:type="pct"/>
+                    <w:tcW w:w="197" w:type="pct"/>
                     <w:hideMark/>
                   </w:tcPr>
                   <w:p>
@@ -22508,12 +23366,12 @@
               </w:tr>
               <w:tr>
                 <w:trPr>
-                  <w:divId w:val="1394280234"/>
+                  <w:divId w:val="2030569924"/>
                   <w:tblCellSpacing w:w="15" w:type="dxa"/>
                 </w:trPr>
                 <w:tc>
                   <w:tcPr>
-                    <w:tcW w:w="192" w:type="pct"/>
+                    <w:tcW w:w="197" w:type="pct"/>
                     <w:hideMark/>
                   </w:tcPr>
                   <w:p>
@@ -22529,6 +23387,7 @@
                         <w:rFonts w:ascii="Times New Roman" w:hAnsi="Times New Roman" w:cs="Times New Roman"/>
                         <w:noProof/>
                       </w:rPr>
+                      <w:lastRenderedPageBreak/>
                       <w:t xml:space="preserve">[24] </w:t>
                     </w:r>
                   </w:p>
@@ -22574,12 +23433,12 @@
               </w:tr>
               <w:tr>
                 <w:trPr>
-                  <w:divId w:val="1394280234"/>
+                  <w:divId w:val="2030569924"/>
                   <w:tblCellSpacing w:w="15" w:type="dxa"/>
                 </w:trPr>
                 <w:tc>
                   <w:tcPr>
-                    <w:tcW w:w="192" w:type="pct"/>
+                    <w:tcW w:w="197" w:type="pct"/>
                     <w:hideMark/>
                   </w:tcPr>
                   <w:p>
@@ -22640,12 +23499,12 @@
               </w:tr>
               <w:tr>
                 <w:trPr>
-                  <w:divId w:val="1394280234"/>
+                  <w:divId w:val="2030569924"/>
                   <w:tblCellSpacing w:w="15" w:type="dxa"/>
                 </w:trPr>
                 <w:tc>
                   <w:tcPr>
-                    <w:tcW w:w="192" w:type="pct"/>
+                    <w:tcW w:w="197" w:type="pct"/>
                     <w:hideMark/>
                   </w:tcPr>
                   <w:p>
@@ -22706,12 +23565,12 @@
               </w:tr>
               <w:tr>
                 <w:trPr>
-                  <w:divId w:val="1394280234"/>
+                  <w:divId w:val="2030569924"/>
                   <w:tblCellSpacing w:w="15" w:type="dxa"/>
                 </w:trPr>
                 <w:tc>
                   <w:tcPr>
-                    <w:tcW w:w="192" w:type="pct"/>
+                    <w:tcW w:w="197" w:type="pct"/>
                     <w:hideMark/>
                   </w:tcPr>
                   <w:p>
@@ -22772,12 +23631,12 @@
               </w:tr>
               <w:tr>
                 <w:trPr>
-                  <w:divId w:val="1394280234"/>
+                  <w:divId w:val="2030569924"/>
                   <w:tblCellSpacing w:w="15" w:type="dxa"/>
                 </w:trPr>
                 <w:tc>
                   <w:tcPr>
-                    <w:tcW w:w="192" w:type="pct"/>
+                    <w:tcW w:w="197" w:type="pct"/>
                     <w:hideMark/>
                   </w:tcPr>
                   <w:p>
@@ -22838,12 +23697,12 @@
               </w:tr>
               <w:tr>
                 <w:trPr>
-                  <w:divId w:val="1394280234"/>
+                  <w:divId w:val="2030569924"/>
                   <w:tblCellSpacing w:w="15" w:type="dxa"/>
                 </w:trPr>
                 <w:tc>
                   <w:tcPr>
-                    <w:tcW w:w="192" w:type="pct"/>
+                    <w:tcW w:w="197" w:type="pct"/>
                     <w:hideMark/>
                   </w:tcPr>
                   <w:p>
@@ -22859,7 +23718,6 @@
                         <w:rFonts w:ascii="Times New Roman" w:hAnsi="Times New Roman" w:cs="Times New Roman"/>
                         <w:noProof/>
                       </w:rPr>
-                      <w:lastRenderedPageBreak/>
                       <w:t xml:space="preserve">[29] </w:t>
                     </w:r>
                   </w:p>
@@ -22905,12 +23763,12 @@
               </w:tr>
               <w:tr>
                 <w:trPr>
-                  <w:divId w:val="1394280234"/>
+                  <w:divId w:val="2030569924"/>
                   <w:tblCellSpacing w:w="15" w:type="dxa"/>
                 </w:trPr>
                 <w:tc>
                   <w:tcPr>
-                    <w:tcW w:w="192" w:type="pct"/>
+                    <w:tcW w:w="197" w:type="pct"/>
                     <w:hideMark/>
                   </w:tcPr>
                   <w:p>
@@ -22971,12 +23829,12 @@
               </w:tr>
               <w:tr>
                 <w:trPr>
-                  <w:divId w:val="1394280234"/>
+                  <w:divId w:val="2030569924"/>
                   <w:tblCellSpacing w:w="15" w:type="dxa"/>
                 </w:trPr>
                 <w:tc>
                   <w:tcPr>
-                    <w:tcW w:w="192" w:type="pct"/>
+                    <w:tcW w:w="197" w:type="pct"/>
                     <w:hideMark/>
                   </w:tcPr>
                   <w:p>
@@ -23037,12 +23895,12 @@
               </w:tr>
               <w:tr>
                 <w:trPr>
-                  <w:divId w:val="1394280234"/>
+                  <w:divId w:val="2030569924"/>
                   <w:tblCellSpacing w:w="15" w:type="dxa"/>
                 </w:trPr>
                 <w:tc>
                   <w:tcPr>
-                    <w:tcW w:w="192" w:type="pct"/>
+                    <w:tcW w:w="197" w:type="pct"/>
                     <w:hideMark/>
                   </w:tcPr>
                   <w:p>
@@ -23103,12 +23961,12 @@
               </w:tr>
               <w:tr>
                 <w:trPr>
-                  <w:divId w:val="1394280234"/>
+                  <w:divId w:val="2030569924"/>
                   <w:tblCellSpacing w:w="15" w:type="dxa"/>
                 </w:trPr>
                 <w:tc>
                   <w:tcPr>
-                    <w:tcW w:w="192" w:type="pct"/>
+                    <w:tcW w:w="197" w:type="pct"/>
                     <w:hideMark/>
                   </w:tcPr>
                   <w:p>
@@ -23153,12 +24011,12 @@
               </w:tr>
               <w:tr>
                 <w:trPr>
-                  <w:divId w:val="1394280234"/>
+                  <w:divId w:val="2030569924"/>
                   <w:tblCellSpacing w:w="15" w:type="dxa"/>
                 </w:trPr>
                 <w:tc>
                   <w:tcPr>
-                    <w:tcW w:w="192" w:type="pct"/>
+                    <w:tcW w:w="197" w:type="pct"/>
                     <w:hideMark/>
                   </w:tcPr>
                   <w:p>
@@ -23203,12 +24061,12 @@
               </w:tr>
               <w:tr>
                 <w:trPr>
-                  <w:divId w:val="1394280234"/>
+                  <w:divId w:val="2030569924"/>
                   <w:tblCellSpacing w:w="15" w:type="dxa"/>
                 </w:trPr>
                 <w:tc>
                   <w:tcPr>
-                    <w:tcW w:w="192" w:type="pct"/>
+                    <w:tcW w:w="197" w:type="pct"/>
                     <w:hideMark/>
                   </w:tcPr>
                   <w:p>
@@ -23253,12 +24111,12 @@
               </w:tr>
               <w:tr>
                 <w:trPr>
-                  <w:divId w:val="1394280234"/>
+                  <w:divId w:val="2030569924"/>
                   <w:tblCellSpacing w:w="15" w:type="dxa"/>
                 </w:trPr>
                 <w:tc>
                   <w:tcPr>
-                    <w:tcW w:w="192" w:type="pct"/>
+                    <w:tcW w:w="197" w:type="pct"/>
                     <w:hideMark/>
                   </w:tcPr>
                   <w:p>
@@ -23319,12 +24177,12 @@
               </w:tr>
               <w:tr>
                 <w:trPr>
-                  <w:divId w:val="1394280234"/>
+                  <w:divId w:val="2030569924"/>
                   <w:tblCellSpacing w:w="15" w:type="dxa"/>
                 </w:trPr>
                 <w:tc>
                   <w:tcPr>
-                    <w:tcW w:w="192" w:type="pct"/>
+                    <w:tcW w:w="197" w:type="pct"/>
                     <w:hideMark/>
                   </w:tcPr>
                   <w:p>
@@ -23385,12 +24243,12 @@
               </w:tr>
               <w:tr>
                 <w:trPr>
-                  <w:divId w:val="1394280234"/>
+                  <w:divId w:val="2030569924"/>
                   <w:tblCellSpacing w:w="15" w:type="dxa"/>
                 </w:trPr>
                 <w:tc>
                   <w:tcPr>
-                    <w:tcW w:w="192" w:type="pct"/>
+                    <w:tcW w:w="197" w:type="pct"/>
                     <w:hideMark/>
                   </w:tcPr>
                   <w:p>
@@ -23428,7 +24286,7 @@
                         <w:rFonts w:ascii="Times New Roman" w:hAnsi="Times New Roman" w:cs="Times New Roman"/>
                         <w:noProof/>
                       </w:rPr>
-                      <w:t xml:space="preserve">S. C. Basak, R. Natarajan, D. Mills, D. M. Hawkins and J. J. Kraker, "Quantitative structure-activity relationship modeling of juvenile hormone mimetic compounds for Culex pipiens larvae, with a discussion of descriptor-thinning methods," </w:t>
+                      <w:t xml:space="preserve">S. Nandi, M. Vracko and M. C. Bagchi, "Anticancer Activity of Selected Phenolic Compounds: QSAR Studies Using Ridge Regression and Neural Networks," </w:t>
                     </w:r>
                     <w:r>
                       <w:rPr>
@@ -23437,26 +24295,26 @@
                         <w:iCs/>
                         <w:noProof/>
                       </w:rPr>
-                      <w:t xml:space="preserve">J. Chem. Inf. Model., </w:t>
+                      <w:t xml:space="preserve">Chem. Bio. Drug Des., </w:t>
                     </w:r>
                     <w:r>
                       <w:rPr>
                         <w:rFonts w:ascii="Times New Roman" w:hAnsi="Times New Roman" w:cs="Times New Roman"/>
                         <w:noProof/>
                       </w:rPr>
-                      <w:t xml:space="preserve">vol. 46, pp. 65-77, 2006. </w:t>
+                      <w:t xml:space="preserve">vol. 70, pp. 424-436, 2007. </w:t>
                     </w:r>
                   </w:p>
                 </w:tc>
               </w:tr>
               <w:tr>
                 <w:trPr>
-                  <w:divId w:val="1394280234"/>
+                  <w:divId w:val="2030569924"/>
                   <w:tblCellSpacing w:w="15" w:type="dxa"/>
                 </w:trPr>
                 <w:tc>
                   <w:tcPr>
-                    <w:tcW w:w="192" w:type="pct"/>
+                    <w:tcW w:w="197" w:type="pct"/>
                     <w:hideMark/>
                   </w:tcPr>
                   <w:p>
@@ -23472,6 +24330,7 @@
                         <w:rFonts w:ascii="Times New Roman" w:hAnsi="Times New Roman" w:cs="Times New Roman"/>
                         <w:noProof/>
                       </w:rPr>
+                      <w:lastRenderedPageBreak/>
                       <w:t xml:space="preserve">[39] </w:t>
                     </w:r>
                   </w:p>
@@ -23494,7 +24353,7 @@
                         <w:rFonts w:ascii="Times New Roman" w:hAnsi="Times New Roman" w:cs="Times New Roman"/>
                         <w:noProof/>
                       </w:rPr>
-                      <w:t xml:space="preserve">G. Ghasemi, S. Arshadi, A. N. Rashtehroodi and others, "QSAR Investigation on Quinolizidinyl Derivatives in Alzheimer’s Disease," </w:t>
+                      <w:t xml:space="preserve">S. C. Basak, R. Natarajan, D. Mills, D. M. Hawkins and J. J. Kraker, "Quantitative structure-activity relationship modeling of juvenile hormone mimetic compounds for Culex pipiens larvae, with a discussion of descriptor-thinning methods," </w:t>
                     </w:r>
                     <w:r>
                       <w:rPr>
@@ -23503,26 +24362,26 @@
                         <w:iCs/>
                         <w:noProof/>
                       </w:rPr>
-                      <w:t xml:space="preserve">J. Comput. Med., </w:t>
+                      <w:t xml:space="preserve">J. Chem. Inf. Model., </w:t>
                     </w:r>
                     <w:r>
                       <w:rPr>
                         <w:rFonts w:ascii="Times New Roman" w:hAnsi="Times New Roman" w:cs="Times New Roman"/>
                         <w:noProof/>
                       </w:rPr>
-                      <w:t xml:space="preserve">vol. 2013, pp. 1-8, 2013. </w:t>
+                      <w:t xml:space="preserve">vol. 46, pp. 65-77, 2006. </w:t>
                     </w:r>
                   </w:p>
                 </w:tc>
               </w:tr>
               <w:tr>
                 <w:trPr>
-                  <w:divId w:val="1394280234"/>
+                  <w:divId w:val="2030569924"/>
                   <w:tblCellSpacing w:w="15" w:type="dxa"/>
                 </w:trPr>
                 <w:tc>
                   <w:tcPr>
-                    <w:tcW w:w="192" w:type="pct"/>
+                    <w:tcW w:w="197" w:type="pct"/>
                     <w:hideMark/>
                   </w:tcPr>
                   <w:p>
@@ -23560,7 +24419,7 @@
                         <w:rFonts w:ascii="Times New Roman" w:hAnsi="Times New Roman" w:cs="Times New Roman"/>
                         <w:noProof/>
                       </w:rPr>
-                      <w:t xml:space="preserve">Z. Y. Algamal, M. H. Lee, A. M. Al-Fakih and M. Aziz, "High-dimensional QSAR prediction of anticancer potency of imidazo[4,5-b]pyridine derivatives using adjusted adaptive LASSO," </w:t>
+                      <w:t xml:space="preserve">G. Ghasemi, S. Arshadi, A. N. Rashtehroodi and others, "QSAR Investigation on Quinolizidinyl Derivatives in Alzheimer’s Disease," </w:t>
                     </w:r>
                     <w:r>
                       <w:rPr>
@@ -23569,26 +24428,26 @@
                         <w:iCs/>
                         <w:noProof/>
                       </w:rPr>
-                      <w:t xml:space="preserve">J. Chemometrics, </w:t>
+                      <w:t xml:space="preserve">J. Comput. Med., </w:t>
                     </w:r>
                     <w:r>
                       <w:rPr>
                         <w:rFonts w:ascii="Times New Roman" w:hAnsi="Times New Roman" w:cs="Times New Roman"/>
                         <w:noProof/>
                       </w:rPr>
-                      <w:t xml:space="preserve">vol. 29, pp. 547-556, 2015. </w:t>
+                      <w:t xml:space="preserve">vol. 2013, pp. 1-8, 2013. </w:t>
                     </w:r>
                   </w:p>
                 </w:tc>
               </w:tr>
               <w:tr>
                 <w:trPr>
-                  <w:divId w:val="1394280234"/>
+                  <w:divId w:val="2030569924"/>
                   <w:tblCellSpacing w:w="15" w:type="dxa"/>
                 </w:trPr>
                 <w:tc>
                   <w:tcPr>
-                    <w:tcW w:w="192" w:type="pct"/>
+                    <w:tcW w:w="197" w:type="pct"/>
                     <w:hideMark/>
                   </w:tcPr>
                   <w:p>
@@ -23626,7 +24485,7 @@
                         <w:rFonts w:ascii="Times New Roman" w:hAnsi="Times New Roman" w:cs="Times New Roman"/>
                         <w:noProof/>
                       </w:rPr>
-                      <w:t xml:space="preserve">A. Cherkasov, E. N. Muratov, D. Fourches and others, "QSAR Modeling: Where Have You Been? Where Are You Going To?," </w:t>
+                      <w:t xml:space="preserve">Z. Y. Algamal, M. H. Lee, A. M. Al-Fakih and M. Aziz, "High-dimensional QSAR prediction of anticancer potency of imidazo[4,5-b]pyridine derivatives using adjusted adaptive LASSO," </w:t>
                     </w:r>
                     <w:r>
                       <w:rPr>
@@ -23635,26 +24494,26 @@
                         <w:iCs/>
                         <w:noProof/>
                       </w:rPr>
-                      <w:t xml:space="preserve">J. Med. Chem., </w:t>
+                      <w:t xml:space="preserve">J. Chemometrics, </w:t>
                     </w:r>
                     <w:r>
                       <w:rPr>
                         <w:rFonts w:ascii="Times New Roman" w:hAnsi="Times New Roman" w:cs="Times New Roman"/>
                         <w:noProof/>
                       </w:rPr>
-                      <w:t xml:space="preserve">vol. 57, no. 12, pp. 4977-5010, 2014. </w:t>
+                      <w:t xml:space="preserve">vol. 29, pp. 547-556, 2015. </w:t>
                     </w:r>
                   </w:p>
                 </w:tc>
               </w:tr>
               <w:tr>
                 <w:trPr>
-                  <w:divId w:val="1394280234"/>
+                  <w:divId w:val="2030569924"/>
                   <w:tblCellSpacing w:w="15" w:type="dxa"/>
                 </w:trPr>
                 <w:tc>
                   <w:tcPr>
-                    <w:tcW w:w="192" w:type="pct"/>
+                    <w:tcW w:w="197" w:type="pct"/>
                     <w:hideMark/>
                   </w:tcPr>
                   <w:p>
@@ -23692,7 +24551,7 @@
                         <w:rFonts w:ascii="Times New Roman" w:hAnsi="Times New Roman" w:cs="Times New Roman"/>
                         <w:noProof/>
                       </w:rPr>
-                      <w:t xml:space="preserve">S. R. Johnson, "The Trouble with QSAR (or How I Learned To Stop Worrying and Embrace Fallacy)," </w:t>
+                      <w:t xml:space="preserve">A. Cherkasov, E. N. Muratov, D. Fourches and others, "QSAR Modeling: Where Have You Been? Where Are You Going To?," </w:t>
                     </w:r>
                     <w:r>
                       <w:rPr>
@@ -23701,26 +24560,26 @@
                         <w:iCs/>
                         <w:noProof/>
                       </w:rPr>
-                      <w:t xml:space="preserve">J. Chem. Inf. Model., </w:t>
+                      <w:t xml:space="preserve">J. Med. Chem., </w:t>
                     </w:r>
                     <w:r>
                       <w:rPr>
                         <w:rFonts w:ascii="Times New Roman" w:hAnsi="Times New Roman" w:cs="Times New Roman"/>
                         <w:noProof/>
                       </w:rPr>
-                      <w:t xml:space="preserve">vol. 48, pp. 25-26, 2008. </w:t>
+                      <w:t xml:space="preserve">vol. 57, no. 12, pp. 4977-5010, 2014. </w:t>
                     </w:r>
                   </w:p>
                 </w:tc>
               </w:tr>
               <w:tr>
                 <w:trPr>
-                  <w:divId w:val="1394280234"/>
+                  <w:divId w:val="2030569924"/>
                   <w:tblCellSpacing w:w="15" w:type="dxa"/>
                 </w:trPr>
                 <w:tc>
                   <w:tcPr>
-                    <w:tcW w:w="192" w:type="pct"/>
+                    <w:tcW w:w="197" w:type="pct"/>
                     <w:hideMark/>
                   </w:tcPr>
                   <w:p>
@@ -23736,7 +24595,6 @@
                         <w:rFonts w:ascii="Times New Roman" w:hAnsi="Times New Roman" w:cs="Times New Roman"/>
                         <w:noProof/>
                       </w:rPr>
-                      <w:lastRenderedPageBreak/>
                       <w:t xml:space="preserve">[43] </w:t>
                     </w:r>
                   </w:p>
@@ -23759,6 +24617,72 @@
                         <w:rFonts w:ascii="Times New Roman" w:hAnsi="Times New Roman" w:cs="Times New Roman"/>
                         <w:noProof/>
                       </w:rPr>
+                      <w:t xml:space="preserve">S. R. Johnson, "The Trouble with QSAR (or How I Learned To Stop Worrying and Embrace Fallacy)," </w:t>
+                    </w:r>
+                    <w:r>
+                      <w:rPr>
+                        <w:rFonts w:ascii="Times New Roman" w:hAnsi="Times New Roman" w:cs="Times New Roman"/>
+                        <w:i/>
+                        <w:iCs/>
+                        <w:noProof/>
+                      </w:rPr>
+                      <w:t xml:space="preserve">J. Chem. Inf. Model., </w:t>
+                    </w:r>
+                    <w:r>
+                      <w:rPr>
+                        <w:rFonts w:ascii="Times New Roman" w:hAnsi="Times New Roman" w:cs="Times New Roman"/>
+                        <w:noProof/>
+                      </w:rPr>
+                      <w:t xml:space="preserve">vol. 48, pp. 25-26, 2008. </w:t>
+                    </w:r>
+                  </w:p>
+                </w:tc>
+              </w:tr>
+              <w:tr>
+                <w:trPr>
+                  <w:divId w:val="2030569924"/>
+                  <w:tblCellSpacing w:w="15" w:type="dxa"/>
+                </w:trPr>
+                <w:tc>
+                  <w:tcPr>
+                    <w:tcW w:w="197" w:type="pct"/>
+                    <w:hideMark/>
+                  </w:tcPr>
+                  <w:p>
+                    <w:pPr>
+                      <w:pStyle w:val="Bibliography"/>
+                      <w:rPr>
+                        <w:rFonts w:ascii="Times New Roman" w:hAnsi="Times New Roman" w:cs="Times New Roman"/>
+                        <w:noProof/>
+                      </w:rPr>
+                    </w:pPr>
+                    <w:r>
+                      <w:rPr>
+                        <w:rFonts w:ascii="Times New Roman" w:hAnsi="Times New Roman" w:cs="Times New Roman"/>
+                        <w:noProof/>
+                      </w:rPr>
+                      <w:t xml:space="preserve">[44] </w:t>
+                    </w:r>
+                  </w:p>
+                </w:tc>
+                <w:tc>
+                  <w:tcPr>
+                    <w:tcW w:w="0" w:type="auto"/>
+                    <w:hideMark/>
+                  </w:tcPr>
+                  <w:p>
+                    <w:pPr>
+                      <w:pStyle w:val="Bibliography"/>
+                      <w:rPr>
+                        <w:rFonts w:ascii="Times New Roman" w:hAnsi="Times New Roman" w:cs="Times New Roman"/>
+                        <w:noProof/>
+                      </w:rPr>
+                    </w:pPr>
+                    <w:r>
+                      <w:rPr>
+                        <w:rFonts w:ascii="Times New Roman" w:hAnsi="Times New Roman" w:cs="Times New Roman"/>
+                        <w:noProof/>
+                      </w:rPr>
                       <w:t xml:space="preserve">S. C. Basak and S. Majumdar, "Editorial: The Importance of Rigorous Statistical Practice in the Current Landscape of QSAR Modelling," </w:t>
                     </w:r>
                     <w:r>
@@ -23781,6 +24705,15 @@
                 </w:tc>
               </w:tr>
             </w:tbl>
+            <w:p>
+              <w:pPr>
+                <w:divId w:val="2030569924"/>
+                <w:rPr>
+                  <w:rFonts w:ascii="Times New Roman" w:eastAsia="Times New Roman" w:hAnsi="Times New Roman" w:cs="Times New Roman"/>
+                  <w:noProof/>
+                </w:rPr>
+              </w:pPr>
+            </w:p>
             <w:p>
               <w:pPr>
                 <w:rPr>
@@ -23879,7 +24812,7 @@
       </w:r>
     </w:p>
   </w:comment>
-  <w:comment w:id="4" w:author="Subhash Basak" w:date="2017-07-31T18:46:00Z" w:initials="SCB">
+  <w:comment w:id="3" w:author="Subhash Basak" w:date="2017-07-31T18:46:00Z" w:initials="SCB">
     <w:p>
       <w:pPr>
         <w:pStyle w:val="CommentText"/>
@@ -23895,7 +24828,7 @@
       </w:r>
     </w:p>
   </w:comment>
-  <w:comment w:id="5" w:author="Subho Majumdar" w:date="2017-08-02T19:42:00Z" w:initials="SM">
+  <w:comment w:id="4" w:author="Subho Majumdar" w:date="2017-08-02T19:42:00Z" w:initials="SM">
     <w:p>
       <w:pPr>
         <w:pStyle w:val="CommentText"/>
@@ -23911,7 +24844,7 @@
       </w:r>
     </w:p>
   </w:comment>
-  <w:comment w:id="6" w:author="Subhash Basak" w:date="2017-07-31T18:47:00Z" w:initials="SCB">
+  <w:comment w:id="5" w:author="Subhash Basak" w:date="2017-07-31T18:47:00Z" w:initials="SCB">
     <w:p>
       <w:pPr>
         <w:pStyle w:val="CommentText"/>
@@ -23924,6 +24857,22 @@
       </w:r>
       <w:r>
         <w:t xml:space="preserve">Currently available </w:t>
+      </w:r>
+    </w:p>
+  </w:comment>
+  <w:comment w:id="6" w:author="Subho Majumdar" w:date="2017-08-03T10:11:00Z" w:initials="SM">
+    <w:p>
+      <w:pPr>
+        <w:pStyle w:val="CommentText"/>
+      </w:pPr>
+      <w:r>
+        <w:rPr>
+          <w:rStyle w:val="CommentReference"/>
+        </w:rPr>
+        <w:annotationRef/>
+      </w:r>
+      <w:r>
+        <w:t>changed</w:t>
       </w:r>
     </w:p>
   </w:comment>
@@ -24076,6 +25025,22 @@
       </w:r>
     </w:p>
   </w:comment>
+  <w:comment w:id="38" w:author="Subho Majumdar" w:date="2017-08-03T09:50:00Z" w:initials="SM">
+    <w:p>
+      <w:pPr>
+        <w:pStyle w:val="CommentText"/>
+      </w:pPr>
+      <w:r>
+        <w:rPr>
+          <w:rStyle w:val="CommentReference"/>
+        </w:rPr>
+        <w:annotationRef/>
+      </w:r>
+      <w:r>
+        <w:t>changed</w:t>
+      </w:r>
+    </w:p>
+  </w:comment>
   <w:comment w:id="70" w:author="Subhash Basak" w:date="2017-07-31T18:58:00Z" w:initials="SCB">
     <w:p>
       <w:pPr>
@@ -24116,7 +25081,7 @@
       </w:r>
     </w:p>
   </w:comment>
-  <w:comment w:id="79" w:author="Subhash Basak" w:date="2017-08-02T16:03:00Z" w:initials="SCB">
+  <w:comment w:id="74" w:author="Subhash Basak" w:date="2017-08-02T16:03:00Z" w:initials="SCB">
     <w:p>
       <w:pPr>
         <w:pStyle w:val="CommentText"/>
@@ -24146,7 +25111,7 @@
       </w:r>
     </w:p>
   </w:comment>
-  <w:comment w:id="80" w:author="Subho Majumdar" w:date="2017-08-02T19:34:00Z" w:initials="SM">
+  <w:comment w:id="75" w:author="Subho Majumdar" w:date="2017-08-02T19:34:00Z" w:initials="SM">
     <w:p>
       <w:pPr>
         <w:pStyle w:val="CommentText"/>
@@ -24162,7 +25127,7 @@
       </w:r>
     </w:p>
   </w:comment>
-  <w:comment w:id="88" w:author="Subhash Basak" w:date="2017-08-02T16:10:00Z" w:initials="SCB">
+  <w:comment w:id="79" w:author="Subhash Basak" w:date="2017-08-02T16:10:00Z" w:initials="SCB">
     <w:p>
       <w:pPr>
         <w:pStyle w:val="CommentText"/>
@@ -24194,7 +25159,7 @@
       </w:r>
     </w:p>
   </w:comment>
-  <w:comment w:id="95" w:author="Subhash Basak" w:date="2017-08-02T16:15:00Z" w:initials="SCB">
+  <w:comment w:id="80" w:author="Subho Majumdar" w:date="2017-08-03T10:11:00Z" w:initials="SM">
     <w:p>
       <w:pPr>
         <w:pStyle w:val="CommentText"/>
@@ -24205,12 +25170,14 @@
         </w:rPr>
         <w:annotationRef/>
       </w:r>
-      <w:r>
-        <w:t>Explain acronyms</w:t>
-      </w:r>
+      <w:proofErr w:type="spellStart"/>
+      <w:r>
+        <w:t>mehtioned</w:t>
+      </w:r>
+      <w:proofErr w:type="spellEnd"/>
     </w:p>
   </w:comment>
-  <w:comment w:id="96" w:author="Subho Majumdar" w:date="2017-08-02T19:44:00Z" w:initials="SM">
+  <w:comment w:id="84" w:author="Subhash Basak" w:date="2017-08-02T16:15:00Z" w:initials="SCB">
     <w:p>
       <w:pPr>
         <w:pStyle w:val="CommentText"/>
@@ -24222,11 +25189,11 @@
         <w:annotationRef/>
       </w:r>
       <w:r>
-        <w:t>added</w:t>
+        <w:t>Explain acronyms</w:t>
       </w:r>
     </w:p>
   </w:comment>
-  <w:comment w:id="101" w:author="Subhash Basak" w:date="2017-08-02T16:24:00Z" w:initials="SCB">
+  <w:comment w:id="85" w:author="Subho Majumdar" w:date="2017-08-02T19:44:00Z" w:initials="SM">
     <w:p>
       <w:pPr>
         <w:pStyle w:val="CommentText"/>
@@ -24238,19 +25205,11 @@
         <w:annotationRef/>
       </w:r>
       <w:r>
-        <w:t xml:space="preserve">Descriptor data </w:t>
-      </w:r>
-      <w:proofErr w:type="gramStart"/>
-      <w:r>
-        <w:t>set  (</w:t>
-      </w:r>
-      <w:proofErr w:type="gramEnd"/>
-      <w:r>
-        <w:t xml:space="preserve">Table 1) </w:t>
+        <w:t>added</w:t>
       </w:r>
     </w:p>
   </w:comment>
-  <w:comment w:id="102" w:author="Subhash Basak" w:date="2017-08-02T16:26:00Z" w:initials="SCB">
+  <w:comment w:id="88" w:author="Subhash Basak" w:date="2017-08-02T16:24:00Z" w:initials="SCB">
     <w:p>
       <w:pPr>
         <w:pStyle w:val="CommentText"/>
@@ -24262,11 +25221,19 @@
         <w:annotationRef/>
       </w:r>
       <w:r>
-        <w:t>We should give a supplementary Table containing the long list of descriptors and their definitions.</w:t>
+        <w:t xml:space="preserve">Descriptor data </w:t>
+      </w:r>
+      <w:proofErr w:type="gramStart"/>
+      <w:r>
+        <w:t>set  (</w:t>
+      </w:r>
+      <w:proofErr w:type="gramEnd"/>
+      <w:r>
+        <w:t xml:space="preserve">Table 1) </w:t>
       </w:r>
     </w:p>
   </w:comment>
-  <w:comment w:id="103" w:author="Subho Majumdar" w:date="2017-08-02T19:39:00Z" w:initials="SM">
+  <w:comment w:id="89" w:author="Subho Majumdar" w:date="2017-08-03T09:54:00Z" w:initials="SM">
     <w:p>
       <w:pPr>
         <w:pStyle w:val="CommentText"/>
@@ -24278,11 +25245,11 @@
         <w:annotationRef/>
       </w:r>
       <w:r>
-        <w:t>Added.</w:t>
+        <w:t>done</w:t>
       </w:r>
     </w:p>
   </w:comment>
-  <w:comment w:id="104" w:author="Subhash Basak" w:date="2017-08-02T16:28:00Z" w:initials="SCB">
+  <w:comment w:id="90" w:author="Subhash Basak" w:date="2017-08-02T16:26:00Z" w:initials="SCB">
     <w:p>
       <w:pPr>
         <w:pStyle w:val="CommentText"/>
@@ -24294,11 +25261,19 @@
         <w:annotationRef/>
       </w:r>
       <w:r>
-        <w:t xml:space="preserve">Evidence from our earlier QSAR studies [refs] </w:t>
+        <w:t xml:space="preserve">We should give a supplementary Table containing the </w:t>
+      </w:r>
+      <w:proofErr w:type="gramStart"/>
+      <w:r>
+        <w:t>long list</w:t>
+      </w:r>
+      <w:proofErr w:type="gramEnd"/>
+      <w:r>
+        <w:t xml:space="preserve"> of descriptors and their definitions.</w:t>
       </w:r>
     </w:p>
   </w:comment>
-  <w:comment w:id="105" w:author="Subhash Basak" w:date="2017-08-02T16:44:00Z" w:initials="SCB">
+  <w:comment w:id="91" w:author="Subho Majumdar" w:date="2017-08-02T19:39:00Z" w:initials="SM">
     <w:p>
       <w:pPr>
         <w:pStyle w:val="CommentText"/>
@@ -24310,19 +25285,11 @@
         <w:annotationRef/>
       </w:r>
       <w:r>
-        <w:t xml:space="preserve">Italicize this part of the sentence for </w:t>
-      </w:r>
-      <w:proofErr w:type="spellStart"/>
-      <w:r>
-        <w:t>emphalis</w:t>
-      </w:r>
-      <w:proofErr w:type="spellEnd"/>
-      <w:r>
-        <w:t>.</w:t>
+        <w:t>Added.</w:t>
       </w:r>
     </w:p>
   </w:comment>
-  <w:comment w:id="106" w:author="Subhash Basak" w:date="2017-08-02T16:48:00Z" w:initials="SCB">
+  <w:comment w:id="92" w:author="Subhash Basak" w:date="2017-08-02T16:28:00Z" w:initials="SCB">
     <w:p>
       <w:pPr>
         <w:pStyle w:val="CommentText"/>
@@ -24334,11 +25301,11 @@
         <w:annotationRef/>
       </w:r>
       <w:r>
-        <w:t>We should give these q2 data in a supplementary table.</w:t>
+        <w:t xml:space="preserve">Evidence from our earlier QSAR studies [refs] </w:t>
       </w:r>
     </w:p>
   </w:comment>
-  <w:comment w:id="107" w:author="Subhash Basak" w:date="2017-08-02T16:52:00Z" w:initials="SCB">
+  <w:comment w:id="93" w:author="Subho Majumdar" w:date="2017-08-03T09:54:00Z" w:initials="SM">
     <w:p>
       <w:pPr>
         <w:pStyle w:val="CommentText"/>
@@ -24350,11 +25317,11 @@
         <w:annotationRef/>
       </w:r>
       <w:r>
-        <w:t>Human health care and diagnostics</w:t>
+        <w:t>done</w:t>
       </w:r>
     </w:p>
   </w:comment>
-  <w:comment w:id="108" w:author="Subhash Basak" w:date="2017-08-02T16:52:00Z" w:initials="SCB">
+  <w:comment w:id="95" w:author="Subhash Basak" w:date="2017-08-02T16:44:00Z" w:initials="SCB">
     <w:p>
       <w:pPr>
         <w:pStyle w:val="CommentText"/>
@@ -24366,7 +25333,127 @@
         <w:annotationRef/>
       </w:r>
       <w:r>
+        <w:t xml:space="preserve">Italicize this part of the sentence for </w:t>
+      </w:r>
+      <w:proofErr w:type="spellStart"/>
+      <w:r>
+        <w:t>emphalis</w:t>
+      </w:r>
+      <w:proofErr w:type="spellEnd"/>
+      <w:r>
+        <w:t>.</w:t>
+      </w:r>
+    </w:p>
+  </w:comment>
+  <w:comment w:id="96" w:author="Subho Majumdar" w:date="2017-08-03T09:53:00Z" w:initials="SM">
+    <w:p>
+      <w:pPr>
+        <w:pStyle w:val="CommentText"/>
+      </w:pPr>
+      <w:r>
+        <w:rPr>
+          <w:rStyle w:val="CommentReference"/>
+        </w:rPr>
+        <w:annotationRef/>
+      </w:r>
+      <w:r>
+        <w:t>done</w:t>
+      </w:r>
+    </w:p>
+  </w:comment>
+  <w:comment w:id="97" w:author="Subhash Basak" w:date="2017-08-02T16:48:00Z" w:initials="SCB">
+    <w:p>
+      <w:pPr>
+        <w:pStyle w:val="CommentText"/>
+      </w:pPr>
+      <w:r>
+        <w:rPr>
+          <w:rStyle w:val="CommentReference"/>
+        </w:rPr>
+        <w:annotationRef/>
+      </w:r>
+      <w:r>
+        <w:t>We should give these q2 data in a supplementary table.</w:t>
+      </w:r>
+    </w:p>
+  </w:comment>
+  <w:comment w:id="98" w:author="Subho Majumdar" w:date="2017-08-03T09:48:00Z" w:initials="SM">
+    <w:p>
+      <w:pPr>
+        <w:pStyle w:val="CommentText"/>
+      </w:pPr>
+      <w:r>
+        <w:rPr>
+          <w:rStyle w:val="CommentReference"/>
+        </w:rPr>
+        <w:annotationRef/>
+      </w:r>
+      <w:r>
+        <w:t>added</w:t>
+      </w:r>
+    </w:p>
+  </w:comment>
+  <w:comment w:id="99" w:author="Subhash Basak" w:date="2017-08-02T16:52:00Z" w:initials="SCB">
+    <w:p>
+      <w:pPr>
+        <w:pStyle w:val="CommentText"/>
+      </w:pPr>
+      <w:r>
+        <w:rPr>
+          <w:rStyle w:val="CommentReference"/>
+        </w:rPr>
+        <w:annotationRef/>
+      </w:r>
+      <w:r>
+        <w:t>Human health care and diagnostics</w:t>
+      </w:r>
+    </w:p>
+  </w:comment>
+  <w:comment w:id="100" w:author="Subho Majumdar" w:date="2017-08-03T09:53:00Z" w:initials="SM">
+    <w:p>
+      <w:pPr>
+        <w:pStyle w:val="CommentText"/>
+      </w:pPr>
+      <w:r>
+        <w:rPr>
+          <w:rStyle w:val="CommentReference"/>
+        </w:rPr>
+        <w:annotationRef/>
+      </w:r>
+      <w:r>
+        <w:t>changed</w:t>
+      </w:r>
+    </w:p>
+  </w:comment>
+  <w:comment w:id="101" w:author="Subhash Basak" w:date="2017-08-02T16:52:00Z" w:initials="SCB">
+    <w:p>
+      <w:pPr>
+        <w:pStyle w:val="CommentText"/>
+      </w:pPr>
+      <w:r>
+        <w:rPr>
+          <w:rStyle w:val="CommentReference"/>
+        </w:rPr>
+        <w:annotationRef/>
+      </w:r>
+      <w:r>
         <w:t>Protection of the environment</w:t>
+      </w:r>
+    </w:p>
+  </w:comment>
+  <w:comment w:id="102" w:author="Subho Majumdar" w:date="2017-08-03T09:53:00Z" w:initials="SM">
+    <w:p>
+      <w:pPr>
+        <w:pStyle w:val="CommentText"/>
+      </w:pPr>
+      <w:r>
+        <w:rPr>
+          <w:rStyle w:val="CommentReference"/>
+        </w:rPr>
+        <w:annotationRef/>
+      </w:r>
+      <w:r>
+        <w:t>changed</w:t>
       </w:r>
     </w:p>
   </w:comment>
@@ -24375,12 +25462,13 @@
 
 <file path=word/commentsExtended.xml><?xml version="1.0" encoding="utf-8"?>
 <w15:commentsEx xmlns:wpc="http://schemas.microsoft.com/office/word/2010/wordprocessingCanvas" xmlns:cx="http://schemas.microsoft.com/office/drawing/2014/chartex" xmlns:cx1="http://schemas.microsoft.com/office/drawing/2015/9/8/chartex" xmlns:cx2="http://schemas.microsoft.com/office/drawing/2015/10/21/chartex" xmlns:cx3="http://schemas.microsoft.com/office/drawing/2016/5/9/chartex" xmlns:cx4="http://schemas.microsoft.com/office/drawing/2016/5/10/chartex" xmlns:cx5="http://schemas.microsoft.com/office/drawing/2016/5/11/chartex" xmlns:cx6="http://schemas.microsoft.com/office/drawing/2016/5/12/chartex" xmlns:cx7="http://schemas.microsoft.com/office/drawing/2016/5/13/chartex" xmlns:cx8="http://schemas.microsoft.com/office/drawing/2016/5/14/chartex" xmlns:mc="http://schemas.openxmlformats.org/markup-compatibility/2006" xmlns:aink="http://schemas.microsoft.com/office/drawing/2016/ink" xmlns:am3d="http://schemas.microsoft.com/office/drawing/2017/model3d" xmlns:o="urn:schemas-microsoft-com:office:office" xmlns:r="http://schemas.openxmlformats.org/officeDocument/2006/relationships" xmlns:m="http://schemas.openxmlformats.org/officeDocument/2006/math" xmlns:v="urn:schemas-microsoft-com:vml" xmlns:wp14="http://schemas.microsoft.com/office/word/2010/wordprocessingDrawing" xmlns:wp="http://schemas.openxmlformats.org/drawingml/2006/wordprocessingDrawing" xmlns:w10="urn:schemas-microsoft-com:office:word" xmlns:w="http://schemas.openxmlformats.org/wordprocessingml/2006/main" xmlns:w14="http://schemas.microsoft.com/office/word/2010/wordml" xmlns:w15="http://schemas.microsoft.com/office/word/2012/wordml" xmlns:w16cid="http://schemas.microsoft.com/office/word/2016/wordml/cid" xmlns:w16se="http://schemas.microsoft.com/office/word/2015/wordml/symex" xmlns:wpg="http://schemas.microsoft.com/office/word/2010/wordprocessingGroup" xmlns:wpi="http://schemas.microsoft.com/office/word/2010/wordprocessingInk" xmlns:wne="http://schemas.microsoft.com/office/word/2006/wordml" xmlns:wps="http://schemas.microsoft.com/office/word/2010/wordprocessingShape" mc:Ignorable="w14 w15 w16se w16cid wp14">
-  <w15:commentEx w15:paraId="34E67CBD" w15:done="1"/>
-  <w15:commentEx w15:paraId="6A7A2A07" w15:paraIdParent="34E67CBD" w15:done="1"/>
-  <w15:commentEx w15:paraId="3CFE737B" w15:paraIdParent="34E67CBD" w15:done="1"/>
+  <w15:commentEx w15:paraId="34E67CBD" w15:done="0"/>
+  <w15:commentEx w15:paraId="6A7A2A07" w15:paraIdParent="34E67CBD" w15:done="0"/>
+  <w15:commentEx w15:paraId="3CFE737B" w15:paraIdParent="34E67CBD" w15:done="0"/>
   <w15:commentEx w15:paraId="36C81325" w15:done="0"/>
   <w15:commentEx w15:paraId="2FAC0139" w15:paraIdParent="36C81325" w15:done="0"/>
-  <w15:commentEx w15:paraId="4D880D57" w15:done="1"/>
+  <w15:commentEx w15:paraId="4D880D57" w15:done="0"/>
+  <w15:commentEx w15:paraId="0A8447AF" w15:paraIdParent="4D880D57" w15:done="0"/>
   <w15:commentEx w15:paraId="7D32258D" w15:done="0"/>
   <w15:commentEx w15:paraId="6945496F" w15:paraIdParent="7D32258D" w15:done="0"/>
   <w15:commentEx w15:paraId="4BFB098C" w15:done="0"/>
@@ -24389,22 +25477,30 @@
   <w15:commentEx w15:paraId="6D6054F8" w15:paraIdParent="6457D20C" w15:done="0"/>
   <w15:commentEx w15:paraId="16557747" w15:done="0"/>
   <w15:commentEx w15:paraId="41C72CBA" w15:paraIdParent="16557747" w15:done="0"/>
-  <w15:commentEx w15:paraId="5064AA1A" w15:done="1"/>
+  <w15:commentEx w15:paraId="5064AA1A" w15:done="0"/>
+  <w15:commentEx w15:paraId="4CB95910" w15:paraIdParent="5064AA1A" w15:done="0"/>
   <w15:commentEx w15:paraId="3E08EF5D" w15:done="0"/>
   <w15:commentEx w15:paraId="6C82FDF5" w15:paraIdParent="3E08EF5D" w15:done="0"/>
   <w15:commentEx w15:paraId="406D7EA9" w15:done="0"/>
   <w15:commentEx w15:paraId="30853282" w15:paraIdParent="406D7EA9" w15:done="0"/>
-  <w15:commentEx w15:paraId="029ACA91" w15:done="1"/>
+  <w15:commentEx w15:paraId="029ACA91" w15:done="0"/>
+  <w15:commentEx w15:paraId="5B7BC5A3" w15:paraIdParent="029ACA91" w15:done="0"/>
   <w15:commentEx w15:paraId="572191E8" w15:done="0"/>
   <w15:commentEx w15:paraId="202172D7" w15:paraIdParent="572191E8" w15:done="0"/>
-  <w15:commentEx w15:paraId="026527AD" w15:done="1"/>
+  <w15:commentEx w15:paraId="026527AD" w15:done="0"/>
+  <w15:commentEx w15:paraId="69AD4CCB" w15:paraIdParent="026527AD" w15:done="0"/>
   <w15:commentEx w15:paraId="6863189A" w15:done="0"/>
   <w15:commentEx w15:paraId="7355F342" w15:paraIdParent="6863189A" w15:done="0"/>
-  <w15:commentEx w15:paraId="66A34E76" w15:done="1"/>
-  <w15:commentEx w15:paraId="30E56DE7" w15:done="1"/>
+  <w15:commentEx w15:paraId="66A34E76" w15:done="0"/>
+  <w15:commentEx w15:paraId="28E5841E" w15:paraIdParent="66A34E76" w15:done="0"/>
+  <w15:commentEx w15:paraId="30E56DE7" w15:done="0"/>
+  <w15:commentEx w15:paraId="1D09ECAE" w15:paraIdParent="30E56DE7" w15:done="0"/>
   <w15:commentEx w15:paraId="488CE646" w15:done="0"/>
-  <w15:commentEx w15:paraId="7B219243" w15:done="1"/>
-  <w15:commentEx w15:paraId="651F47AC" w15:done="1"/>
+  <w15:commentEx w15:paraId="578DADFB" w15:paraIdParent="488CE646" w15:done="0"/>
+  <w15:commentEx w15:paraId="7B219243" w15:done="0"/>
+  <w15:commentEx w15:paraId="789BEACA" w15:paraIdParent="7B219243" w15:done="0"/>
+  <w15:commentEx w15:paraId="651F47AC" w15:done="0"/>
+  <w15:commentEx w15:paraId="17F27EE1" w15:paraIdParent="651F47AC" w15:done="0"/>
 </w15:commentsEx>
 </file>
 
@@ -24424,21 +25520,29 @@
   <w16cid:commentId w16cid:paraId="16557747" w16cid:durableId="1D2CA69E"/>
   <w16cid:commentId w16cid:paraId="41C72CBA" w16cid:durableId="1D2CA9DD"/>
   <w16cid:commentId w16cid:paraId="5064AA1A" w16cid:durableId="1D2CA69F"/>
+  <w16cid:commentId w16cid:paraId="4CB95910" w16cid:durableId="1D2D707A"/>
   <w16cid:commentId w16cid:paraId="3E08EF5D" w16cid:durableId="1D2CA6A0"/>
   <w16cid:commentId w16cid:paraId="6C82FDF5" w16cid:durableId="1D2CA9EA"/>
   <w16cid:commentId w16cid:paraId="406D7EA9" w16cid:durableId="1D2CA6A1"/>
   <w16cid:commentId w16cid:paraId="30853282" w16cid:durableId="1D2CA7CA"/>
   <w16cid:commentId w16cid:paraId="029ACA91" w16cid:durableId="1D2CA6A2"/>
+  <w16cid:commentId w16cid:paraId="5B7BC5A3" w16cid:durableId="1D2D756F"/>
   <w16cid:commentId w16cid:paraId="572191E8" w16cid:durableId="1D2CA6A3"/>
   <w16cid:commentId w16cid:paraId="202172D7" w16cid:durableId="1D2CAA03"/>
   <w16cid:commentId w16cid:paraId="026527AD" w16cid:durableId="1D2CA6A4"/>
+  <w16cid:commentId w16cid:paraId="69AD4CCB" w16cid:durableId="1D2D7147"/>
   <w16cid:commentId w16cid:paraId="6863189A" w16cid:durableId="1D2CA6A5"/>
   <w16cid:commentId w16cid:paraId="7355F342" w16cid:durableId="1D2CA8EF"/>
   <w16cid:commentId w16cid:paraId="66A34E76" w16cid:durableId="1D2CA6A6"/>
+  <w16cid:commentId w16cid:paraId="28E5841E" w16cid:durableId="1D2D7143"/>
   <w16cid:commentId w16cid:paraId="30E56DE7" w16cid:durableId="1D2CA6A7"/>
+  <w16cid:commentId w16cid:paraId="1D09ECAE" w16cid:durableId="1D2D7137"/>
   <w16cid:commentId w16cid:paraId="488CE646" w16cid:durableId="1D2CA6A8"/>
+  <w16cid:commentId w16cid:paraId="578DADFB" w16cid:durableId="1D2D6FED"/>
   <w16cid:commentId w16cid:paraId="7B219243" w16cid:durableId="1D2CA6A9"/>
+  <w16cid:commentId w16cid:paraId="789BEACA" w16cid:durableId="1D2D7127"/>
   <w16cid:commentId w16cid:paraId="651F47AC" w16cid:durableId="1D2CA6AA"/>
+  <w16cid:commentId w16cid:paraId="17F27EE1" w16cid:durableId="1D2D712B"/>
 </w16cid:commentsIds>
 </file>
 
@@ -24625,8 +25729,8 @@
   <w:abstractNum w:abstractNumId="2" w15:restartNumberingAfterBreak="0">
     <w:nsid w:val="407642E9"/>
     <w:multiLevelType w:val="hybridMultilevel"/>
-    <w:tmpl w:val="98440394"/>
-    <w:lvl w:ilvl="0" w:tplc="6E80A8FE">
+    <w:tmpl w:val="C568A52E"/>
+    <w:lvl w:ilvl="0" w:tplc="6DB2CC54">
       <w:start w:val="1"/>
       <w:numFmt w:val="lowerLetter"/>
       <w:lvlText w:val="(%1)"/>
@@ -24635,7 +25739,7 @@
         <w:ind w:left="720" w:hanging="360"/>
       </w:pPr>
       <w:rPr>
-        <w:rFonts w:hint="default"/>
+        <w:rFonts w:ascii="Times New Roman" w:eastAsiaTheme="minorEastAsia" w:hAnsi="Times New Roman" w:cs="Times New Roman"/>
       </w:rPr>
     </w:lvl>
     <w:lvl w:ilvl="1" w:tplc="04090019" w:tentative="1">
@@ -24949,6 +26053,7 @@
     <w:lsdException w:name="HTML Sample" w:semiHidden="1" w:unhideWhenUsed="1"/>
     <w:lsdException w:name="HTML Typewriter" w:semiHidden="1" w:unhideWhenUsed="1"/>
     <w:lsdException w:name="HTML Variable" w:semiHidden="1" w:unhideWhenUsed="1"/>
+    <w:lsdException w:name="Normal Table" w:semiHidden="1" w:unhideWhenUsed="1"/>
     <w:lsdException w:name="annotation subject" w:semiHidden="1" w:unhideWhenUsed="1"/>
     <w:lsdException w:name="No List" w:semiHidden="1" w:unhideWhenUsed="1"/>
     <w:lsdException w:name="Outline List 1" w:semiHidden="1" w:unhideWhenUsed="1"/>
@@ -24995,8 +26100,10 @@
     <w:lsdException w:name="Table Subtle 2" w:semiHidden="1" w:unhideWhenUsed="1"/>
     <w:lsdException w:name="Table Web 1" w:semiHidden="1" w:unhideWhenUsed="1"/>
     <w:lsdException w:name="Table Web 2" w:semiHidden="1" w:unhideWhenUsed="1"/>
+    <w:lsdException w:name="Table Web 3" w:semiHidden="1" w:unhideWhenUsed="1"/>
     <w:lsdException w:name="Balloon Text" w:semiHidden="1" w:unhideWhenUsed="1"/>
     <w:lsdException w:name="Table Grid" w:uiPriority="39"/>
+    <w:lsdException w:name="Table Theme" w:semiHidden="1" w:unhideWhenUsed="1"/>
     <w:lsdException w:name="Placeholder Text" w:semiHidden="1"/>
     <w:lsdException w:name="No Spacing" w:uiPriority="1" w:qFormat="1"/>
     <w:lsdException w:name="Light Shading" w:uiPriority="60"/>
@@ -25891,7 +26998,7 @@
     <b:Year>2000</b:Year>
     <b:Pages>461-482</b:Pages>
     <b:Volume>28</b:Volume>
-    <b:RefOrder>44</b:RefOrder>
+    <b:RefOrder>45</b:RefOrder>
   </b:Source>
   <b:Source>
     <b:Tag>XuH13</b:Tag>
@@ -25920,7 +27027,7 @@
     <b:Year>2013</b:Year>
     <b:Pages>546-572</b:Pages>
     <b:Volume>59</b:Volume>
-    <b:RefOrder>45</b:RefOrder>
+    <b:RefOrder>46</b:RefOrder>
   </b:Source>
   <b:Source>
     <b:Tag>Wie47</b:Tag>
@@ -25941,7 +27048,7 @@
     <b:Year>1947</b:Year>
     <b:Pages>17-20</b:Pages>
     <b:Volume>69</b:Volume>
-    <b:RefOrder>46</b:RefOrder>
+    <b:RefOrder>47</b:RefOrder>
   </b:Source>
   <b:Source>
     <b:Tag>Ver05</b:Tag>
@@ -25967,7 +27074,7 @@
     <b:Year>2005</b:Year>
     <b:Pages>4597-4621</b:Pages>
     <b:Volume>13</b:Volume>
-    <b:RefOrder>47</b:RefOrder>
+    <b:RefOrder>48</b:RefOrder>
   </b:Source>
   <b:Source>
     <b:Tag>Tri92</b:Tag>
@@ -25988,7 +27095,7 @@
     <b:City>Boca Raton, FL</b:City>
     <b:Publisher>CRC Press</b:Publisher>
     <b:Pages>352</b:Pages>
-    <b:RefOrder>48</b:RefOrder>
+    <b:RefOrder>49</b:RefOrder>
   </b:Source>
   <b:Source>
     <b:Tag>Tod09</b:Tag>
@@ -26012,7 +27119,7 @@
     <b:Year>2009</b:Year>
     <b:City>New York, NY</b:City>
     <b:Publisher>Wiley-VCH</b:Publisher>
-    <b:RefOrder>49</b:RefOrder>
+    <b:RefOrder>50</b:RefOrder>
   </b:Source>
   <b:Source>
     <b:Tag>Syl</b:Tag>
@@ -26034,7 +27141,7 @@
     <b:Year>1878</b:Year>
     <b:Pages>64-125</b:Pages>
     <b:Volume>1</b:Volume>
-    <b:RefOrder>50</b:RefOrder>
+    <b:RefOrder>51</b:RefOrder>
   </b:Source>
   <b:Source>
     <b:Tag>Ste90</b:Tag>
@@ -26074,7 +27181,7 @@
     <b:Year>1982</b:Year>
     <b:City>Boca Raton, FL</b:City>
     <b:Publisher>CRC Press</b:Publisher>
-    <b:RefOrder>51</b:RefOrder>
+    <b:RefOrder>52</b:RefOrder>
   </b:Source>
   <b:Source>
     <b:Tag>Ray84</b:Tag>
@@ -26115,7 +27222,7 @@
     <b:Year>1984</b:Year>
     <b:Pages>581-588</b:Pages>
     <b:Volume>5</b:Volume>
-    <b:RefOrder>52</b:RefOrder>
+    <b:RefOrder>53</b:RefOrder>
   </b:Source>
   <b:Source>
     <b:Tag>Ran75</b:Tag>
@@ -26136,7 +27243,7 @@
     <b:Year>1975</b:Year>
     <b:Pages>6609-6615</b:Pages>
     <b:Volume>97</b:Volume>
-    <b:RefOrder>53</b:RefOrder>
+    <b:RefOrder>54</b:RefOrder>
   </b:Source>
   <b:Source>
     <b:Tag>RCo14</b:Tag>
@@ -26153,7 +27260,7 @@
         </b:NameList>
       </b:Author>
     </b:Author>
-    <b:RefOrder>54</b:RefOrder>
+    <b:RefOrder>55</b:RefOrder>
   </b:Source>
   <b:Source>
     <b:Tag>Nan06</b:Tag>
@@ -26180,7 +27287,7 @@
     <b:Year>2006</b:Year>
     <b:Pages>211-238</b:Pages>
     <b:Volume>9</b:Volume>
-    <b:RefOrder>55</b:RefOrder>
+    <b:RefOrder>56</b:RefOrder>
   </b:Source>
   <b:Source>
     <b:Tag>Maj151</b:Tag>
@@ -26200,7 +27307,7 @@
     <b:Year>2015</b:Year>
     <b:URL>http://arxiv.org/abs/1502.07042</b:URL>
     <b:Comments>Technical Report</b:Comments>
-    <b:RefOrder>56</b:RefOrder>
+    <b:RefOrder>57</b:RefOrder>
   </b:Source>
   <b:Source>
     <b:Tag>Maj15</b:Tag>
@@ -26255,7 +27362,7 @@
     </b:Author>
     <b:City>Commack, NY</b:City>
     <b:Publisher>Nova</b:Publisher>
-    <b:RefOrder>57</b:RefOrder>
+    <b:RefOrder>58</b:RefOrder>
   </b:Source>
   <b:Source>
     <b:Tag>Kie76</b:Tag>
@@ -26301,7 +27408,7 @@
     <b:Year>2000</b:Year>
     <b:City>New York, NY</b:City>
     <b:Publisher>Wiley-Interscience</b:Publisher>
-    <b:RefOrder>58</b:RefOrder>
+    <b:RefOrder>59</b:RefOrder>
   </b:Source>
   <b:Source>
     <b:Tag>Jan15</b:Tag>
@@ -26330,7 +27437,7 @@
     <b:Year>2015</b:Year>
     <b:City>Boca Raton, FL</b:City>
     <b:Publisher>CRC Press</b:Publisher>
-    <b:RefOrder>59</b:RefOrder>
+    <b:RefOrder>60</b:RefOrder>
   </b:Source>
   <b:Source>
     <b:Tag>Hos71</b:Tag>
@@ -26351,7 +27458,7 @@
     <b:Year>1971</b:Year>
     <b:Pages>2332-2339</b:Pages>
     <b:Volume>44</b:Volume>
-    <b:RefOrder>60</b:RefOrder>
+    <b:RefOrder>61</b:RefOrder>
   </b:Source>
   <b:Source>
     <b:Tag>Haw04</b:Tag>
@@ -26405,7 +27512,7 @@
         </b:NameList>
       </b:Editor>
     </b:Author>
-    <b:RefOrder>61</b:RefOrder>
+    <b:RefOrder>62</b:RefOrder>
   </b:Source>
   <b:Source>
     <b:Tag>Fil87</b:Tag>
@@ -26518,7 +27625,7 @@
     </b:Author>
     <b:JournalName>J. R. Statist. Soc. B</b:JournalName>
     <b:Volume>45</b:Volume>
-    <b:RefOrder>62</b:RefOrder>
+    <b:RefOrder>63</b:RefOrder>
   </b:Source>
   <b:Source>
     <b:Tag>Bon83</b:Tag>
@@ -26538,7 +27645,7 @@
     <b:Year>1983</b:Year>
     <b:City>Chichester, UK</b:City>
     <b:Publisher>Research studies Press</b:Publisher>
-    <b:RefOrder>63</b:RefOrder>
+    <b:RefOrder>64</b:RefOrder>
   </b:Source>
   <b:Source>
     <b:Tag>Bas10</b:Tag>
@@ -26580,7 +27687,7 @@
     <b:JournalName>Curr. Comput. Aided Drug Des.</b:JournalName>
     <b:Pages>240-251</b:Pages>
     <b:Volume>6</b:Volume>
-    <b:RefOrder>64</b:RefOrder>
+    <b:RefOrder>65</b:RefOrder>
   </b:Source>
   <b:Source>
     <b:Tag>Bas93</b:Tag>
@@ -26643,7 +27750,7 @@
     <b:Year>1988</b:Year>
     <b:Pages>17-44</b:Pages>
     <b:Volume>19</b:Volume>
-    <b:RefOrder>65</b:RefOrder>
+    <b:RefOrder>66</b:RefOrder>
   </b:Source>
   <b:Source>
     <b:Tag>Bas87</b:Tag>
@@ -26665,7 +27772,7 @@
     <b:JournalName>Med. Sci. Res.</b:JournalName>
     <b:Pages>605-609</b:Pages>
     <b:Volume>15</b:Volume>
-    <b:RefOrder>66</b:RefOrder>
+    <b:RefOrder>67</b:RefOrder>
   </b:Source>
   <b:Source>
     <b:Tag>Bas871</b:Tag>
@@ -26752,7 +27859,7 @@
     <b:BookTitle>Quantitative structure-activity relationship (QSAR) models of mutagens and carcinogens</b:BookTitle>
     <b:City>Boca Raton, FL</b:City>
     <b:Publisher>CRC Press</b:Publisher>
-    <b:RefOrder>67</b:RefOrder>
+    <b:RefOrder>68</b:RefOrder>
   </b:Source>
   <b:Source>
     <b:Tag>Bas881</b:Tag>
@@ -26826,7 +27933,7 @@
     <b:Year>2014</b:Year>
     <b:Pages>178-184</b:Pages>
     <b:Volume>7</b:Volume>
-    <b:RefOrder>68</b:RefOrder>
+    <b:RefOrder>69</b:RefOrder>
   </b:Source>
   <b:Source>
     <b:Tag>Bas151</b:Tag>
@@ -26866,7 +27973,7 @@
     <b:Year>2015</b:Year>
     <b:Pages>3-23</b:Pages>
     <b:Publisher>Bentham eBooks, Bentham Science Publishers and Elsevier</b:Publisher>
-    <b:RefOrder>69</b:RefOrder>
+    <b:RefOrder>70</b:RefOrder>
   </b:Source>
   <b:Source>
     <b:Tag>Bas131</b:Tag>
@@ -26925,7 +28032,7 @@
     <b:Year>1988</b:Year>
     <b:Pages>17-44</b:Pages>
     <b:Volume>19</b:Volume>
-    <b:RefOrder>70</b:RefOrder>
+    <b:RefOrder>71</b:RefOrder>
   </b:Source>
   <b:Source>
     <b:Tag>Bas931</b:Tag>
@@ -26979,7 +28086,7 @@
         </b:NameList>
       </b:Editor>
     </b:Author>
-    <b:RefOrder>71</b:RefOrder>
+    <b:RefOrder>72</b:RefOrder>
   </b:Source>
   <b:Source>
     <b:Tag>Bas99</b:Tag>
@@ -27051,7 +28158,7 @@
     <b:JournalName>J. Chem. Inf. Comput. Sci.</b:JournalName>
     <b:Pages>367-373</b:Pages>
     <b:Volume>38</b:Volume>
-    <b:RefOrder>72</b:RefOrder>
+    <b:RefOrder>73</b:RefOrder>
   </b:Source>
   <b:Source>
     <b:Tag>Bal82</b:Tag>
@@ -27073,7 +28180,7 @@
     <b:Year>1982</b:Year>
     <b:Pages>399-404</b:Pages>
     <b:Volume>89</b:Volume>
-    <b:RefOrder>73</b:RefOrder>
+    <b:RefOrder>74</b:RefOrder>
   </b:Source>
   <b:Source>
     <b:Tag>Adr09</b:Tag>
@@ -27100,7 +28207,7 @@
     <b:JournalName>Phil. Trans. R. Soc. A</b:JournalName>
     <b:Pages>4385-4405</b:Pages>
     <b:Volume>367</b:Volume>
-    <b:RefOrder>74</b:RefOrder>
+    <b:RefOrder>75</b:RefOrder>
   </b:Source>
   <b:Source>
     <b:Tag>Syb95</b:Tag>
@@ -27206,7 +28313,7 @@
     <b:Pages>4977-5010</b:Pages>
     <b:Volume>57</b:Volume>
     <b:Issue>12</b:Issue>
-    <b:RefOrder>41</b:RefOrder>
+    <b:RefOrder>42</b:RefOrder>
   </b:Source>
   <b:Source>
     <b:Tag>Bas152</b:Tag>
@@ -27233,7 +28340,7 @@
     <b:Pages>2-4</b:Pages>
     <b:Volume>11</b:Volume>
     <b:Issue>1</b:Issue>
-    <b:RefOrder>43</b:RefOrder>
+    <b:RefOrder>44</b:RefOrder>
   </b:Source>
   <b:Source>
     <b:Tag>Cru68</b:Tag>
@@ -27337,7 +28444,7 @@
     <b:Year>1990</b:Year>
     <b:Pages>183-197</b:Pages>
     <b:Volume>87</b:Volume>
-    <b:RefOrder>75</b:RefOrder>
+    <b:RefOrder>76</b:RefOrder>
   </b:Source>
   <b:Source>
     <b:Tag>Kie86</b:Tag>
@@ -27389,7 +28496,7 @@
     </b:Author>
     <b:City>San Diego, CA</b:City>
     <b:Publisher>Academic Press</b:Publisher>
-    <b:RefOrder>76</b:RefOrder>
+    <b:RefOrder>77</b:RefOrder>
   </b:Source>
   <b:Source>
     <b:Tag>Car85</b:Tag>
@@ -27838,7 +28945,7 @@
     <b:Year>2006</b:Year>
     <b:Pages>65-77</b:Pages>
     <b:Volume>46</b:Volume>
-    <b:RefOrder>38</b:RefOrder>
+    <b:RefOrder>39</b:RefOrder>
   </b:Source>
   <b:Source>
     <b:Tag>Gha13</b:Tag>
@@ -27871,7 +28978,7 @@
     <b:Year>2013</b:Year>
     <b:Pages>1-8</b:Pages>
     <b:Volume>2013</b:Volume>
-    <b:RefOrder>39</b:RefOrder>
+    <b:RefOrder>40</b:RefOrder>
   </b:Source>
   <b:Source>
     <b:Tag>Alg15</b:Tag>
@@ -27907,7 +29014,7 @@
     <b:Year>2015</b:Year>
     <b:Pages>547-556</b:Pages>
     <b:Volume>29</b:Volume>
-    <b:RefOrder>40</b:RefOrder>
+    <b:RefOrder>41</b:RefOrder>
   </b:Source>
   <b:Source>
     <b:Tag>Joh08</b:Tag>
@@ -27929,13 +29036,43 @@
     <b:Year>2008</b:Year>
     <b:Pages>25-26</b:Pages>
     <b:Volume>48</b:Volume>
-    <b:RefOrder>42</b:RefOrder>
+    <b:RefOrder>43</b:RefOrder>
+  </b:Source>
+  <b:Source>
+    <b:Tag>Nan07</b:Tag>
+    <b:SourceType>JournalArticle</b:SourceType>
+    <b:Guid>{5AAF20B7-42B9-4B2B-8B20-EBEB6334BADF}</b:Guid>
+    <b:Author>
+      <b:Author>
+        <b:NameList>
+          <b:Person>
+            <b:Last>Nandi</b:Last>
+            <b:First>S.</b:First>
+          </b:Person>
+          <b:Person>
+            <b:Last>Vracko</b:Last>
+            <b:First>M.</b:First>
+          </b:Person>
+          <b:Person>
+            <b:Last>Bagchi</b:Last>
+            <b:First>M.</b:First>
+            <b:Middle>C.</b:Middle>
+          </b:Person>
+        </b:NameList>
+      </b:Author>
+    </b:Author>
+    <b:Title>Anticancer Activity of Selected Phenolic Compounds: QSAR Studies Using Ridge Regression and Neural Networks</b:Title>
+    <b:JournalName>Chem. Bio. Drug Des.</b:JournalName>
+    <b:Year>2007</b:Year>
+    <b:Pages>424-436</b:Pages>
+    <b:Volume>70</b:Volume>
+    <b:RefOrder>38</b:RefOrder>
   </b:Source>
 </b:Sources>
 </file>
 
 <file path=customXml/itemProps1.xml><?xml version="1.0" encoding="utf-8"?>
-<ds:datastoreItem xmlns:ds="http://schemas.openxmlformats.org/officeDocument/2006/customXml" ds:itemID="{ECED85BF-970B-4FCE-A160-F4777FC2695B}">
+<ds:datastoreItem xmlns:ds="http://schemas.openxmlformats.org/officeDocument/2006/customXml" ds:itemID="{02292CFA-1502-43C8-A039-186A36427572}">
   <ds:schemaRefs>
     <ds:schemaRef ds:uri="http://schemas.openxmlformats.org/officeDocument/2006/bibliography"/>
   </ds:schemaRefs>

</xml_diff>